<commit_message>
Changed the Variable name from fluocell_data.multiple_region to fluocell_data.multiple_object
</commit_message>
<xml_diff>
--- a/doc/The Fluocell Programer's Guide.docx
+++ b/doc/The Fluocell Programer's Guide.docx
@@ -88,8 +88,20 @@
         <w:t>‘</w:t>
       </w:r>
       <w:r>
-        <w:t>fluocell_4.3</w:t>
-      </w:r>
+        <w:t>fluocell</w:t>
+      </w:r>
+      <w:del w:id="0" w:author="Lu, Kathy" w:date="2016-07-28T09:49:00Z">
+        <w:r>
+          <w:delText>_4.3</w:delText>
+        </w:r>
+      </w:del>
+      <w:ins w:id="1" w:author="Lu, Kathy" w:date="2016-07-28T09:49:00Z">
+        <w:r>
+          <w:t>/</w:t>
+        </w:r>
+      </w:ins>
+      <w:bookmarkStart w:id="2" w:name="_GoBack"/>
+      <w:bookmarkEnd w:id="2"/>
       <w:r>
         <w:t>’</w:t>
       </w:r>
@@ -436,7 +448,14 @@
           <w:rFonts w:cs="Courier New"/>
           <w:b/>
         </w:rPr>
-        <w:t>default.properties</w:t>
+        <w:t>default.propert</w:t>
+      </w:r>
+      <w:r>
+        <w:rPr>
+          <w:rFonts w:cs="Courier New"/>
+          <w:b/>
+        </w:rPr>
+        <w:t>y</w:t>
       </w:r>
       <w:proofErr w:type="spellEnd"/>
       <w:r>
@@ -522,9 +541,25 @@
         <w:rPr>
           <w:b/>
         </w:rPr>
-        <w:t>default.properties</w:t>
-      </w:r>
+        <w:t>default.propert</w:t>
+      </w:r>
+      <w:ins w:id="3" w:author="Lu, Kathy" w:date="2016-07-28T09:47:00Z">
+        <w:r>
+          <w:rPr>
+            <w:b/>
+          </w:rPr>
+          <w:t>y</w:t>
+        </w:r>
+      </w:ins>
       <w:proofErr w:type="spellEnd"/>
+      <w:del w:id="4" w:author="Lu, Kathy" w:date="2016-07-28T09:47:00Z">
+        <w:r>
+          <w:rPr>
+            <w:b/>
+          </w:rPr>
+          <w:delText>ies</w:delText>
+        </w:r>
+      </w:del>
       <w:r>
         <w:t xml:space="preserve"> in the </w:t>
       </w:r>
@@ -655,8 +690,6 @@
       <w:r>
         <w:t xml:space="preserve">. </w:t>
       </w:r>
-      <w:bookmarkStart w:id="0" w:name="_GoBack"/>
-      <w:bookmarkEnd w:id="0"/>
     </w:p>
     <w:sectPr>
       <w:pgSz w:w="12240" w:h="15840"/>
@@ -1063,6 +1096,14 @@
     <w:abstractNumId w:val="2"/>
   </w:num>
 </w:numbering>
+</file>
+
+<file path=word/people.xml><?xml version="1.0" encoding="utf-8"?>
+<w15:people xmlns:wpc="http://schemas.microsoft.com/office/word/2010/wordprocessingCanvas" xmlns:mc="http://schemas.openxmlformats.org/markup-compatibility/2006" xmlns:o="urn:schemas-microsoft-com:office:office" xmlns:r="http://schemas.openxmlformats.org/officeDocument/2006/relationships" xmlns:m="http://schemas.openxmlformats.org/officeDocument/2006/math" xmlns:v="urn:schemas-microsoft-com:vml" xmlns:wp14="http://schemas.microsoft.com/office/word/2010/wordprocessingDrawing" xmlns:wp="http://schemas.openxmlformats.org/drawingml/2006/wordprocessingDrawing" xmlns:w10="urn:schemas-microsoft-com:office:word" xmlns:w="http://schemas.openxmlformats.org/wordprocessingml/2006/main" xmlns:w14="http://schemas.microsoft.com/office/word/2010/wordml" xmlns:w15="http://schemas.microsoft.com/office/word/2012/wordml" xmlns:wpg="http://schemas.microsoft.com/office/word/2010/wordprocessingGroup" xmlns:wpi="http://schemas.microsoft.com/office/word/2010/wordprocessingInk" xmlns:wne="http://schemas.microsoft.com/office/word/2006/wordml" xmlns:wps="http://schemas.microsoft.com/office/word/2010/wordprocessingShape" mc:Ignorable="w14 w15 wp14">
+  <w15:person w15:author="Lu, Kathy">
+    <w15:presenceInfo w15:providerId="None" w15:userId="Lu, Kathy"/>
+  </w15:person>
+</w15:people>
 </file>
 
 <file path=word/styles.xml><?xml version="1.0" encoding="utf-8"?>

</xml_diff>

<commit_message>
Allows user supplied mask files by need_apply_mask = 4
</commit_message>
<xml_diff>
--- a/doc/The Fluocell Programer's Guide.docx
+++ b/doc/The Fluocell Programer's Guide.docx
@@ -100,8 +100,6 @@
           <w:t>/</w:t>
         </w:r>
       </w:ins>
-      <w:bookmarkStart w:id="2" w:name="_GoBack"/>
-      <w:bookmarkEnd w:id="2"/>
       <w:r>
         <w:t>’</w:t>
       </w:r>
@@ -543,7 +541,7 @@
         </w:rPr>
         <w:t>default.propert</w:t>
       </w:r>
-      <w:ins w:id="3" w:author="Lu, Kathy" w:date="2016-07-28T09:47:00Z">
+      <w:ins w:id="2" w:author="Lu, Kathy" w:date="2016-07-28T09:47:00Z">
         <w:r>
           <w:rPr>
             <w:b/>
@@ -552,7 +550,7 @@
         </w:r>
       </w:ins>
       <w:proofErr w:type="spellEnd"/>
-      <w:del w:id="4" w:author="Lu, Kathy" w:date="2016-07-28T09:47:00Z">
+      <w:del w:id="3" w:author="Lu, Kathy" w:date="2016-07-28T09:47:00Z">
         <w:r>
           <w:rPr>
             <w:b/>
@@ -690,6 +688,112 @@
       <w:r>
         <w:t xml:space="preserve">. </w:t>
       </w:r>
+    </w:p>
+    <w:p>
+      <w:pPr>
+        <w:pStyle w:val="NoSpacing"/>
+        <w:ind w:left="360"/>
+        <w:rPr>
+          <w:b/>
+          <w:u w:val="single"/>
+        </w:rPr>
+      </w:pPr>
+      <w:r>
+        <w:rPr>
+          <w:noProof/>
+          <w:lang w:eastAsia="en-US"/>
+        </w:rPr>
+        <w:lastRenderedPageBreak/>
+        <w:drawing>
+          <wp:anchor distT="0" distB="0" distL="114300" distR="114300" simplePos="0" relativeHeight="251659264" behindDoc="0" locked="0" layoutInCell="1" allowOverlap="1" wp14:anchorId="69DF3C96" wp14:editId="73F67EFA">
+            <wp:simplePos x="0" y="0"/>
+            <wp:positionH relativeFrom="column">
+              <wp:posOffset>160655</wp:posOffset>
+            </wp:positionH>
+            <wp:positionV relativeFrom="paragraph">
+              <wp:posOffset>234315</wp:posOffset>
+            </wp:positionV>
+            <wp:extent cx="6661785" cy="3671570"/>
+            <wp:effectExtent l="0" t="0" r="5715" b="5080"/>
+            <wp:wrapTight wrapText="bothSides">
+              <wp:wrapPolygon edited="0">
+                <wp:start x="0" y="0"/>
+                <wp:lineTo x="0" y="21518"/>
+                <wp:lineTo x="21557" y="21518"/>
+                <wp:lineTo x="21557" y="0"/>
+                <wp:lineTo x="0" y="0"/>
+              </wp:wrapPolygon>
+            </wp:wrapTight>
+            <wp:docPr id="1" name="Picture 1"/>
+            <wp:cNvGraphicFramePr>
+              <a:graphicFrameLocks xmlns:a="http://schemas.openxmlformats.org/drawingml/2006/main" noChangeAspect="1"/>
+            </wp:cNvGraphicFramePr>
+            <a:graphic xmlns:a="http://schemas.openxmlformats.org/drawingml/2006/main">
+              <a:graphicData uri="http://schemas.openxmlformats.org/drawingml/2006/picture">
+                <pic:pic xmlns:pic="http://schemas.openxmlformats.org/drawingml/2006/picture">
+                  <pic:nvPicPr>
+                    <pic:cNvPr id="1" name=""/>
+                    <pic:cNvPicPr/>
+                  </pic:nvPicPr>
+                  <pic:blipFill rotWithShape="1">
+                    <a:blip r:embed="rId8"/>
+                    <a:srcRect l="24757" t="28790" r="8510" b="9890"/>
+                    <a:stretch/>
+                  </pic:blipFill>
+                  <pic:spPr bwMode="auto">
+                    <a:xfrm>
+                      <a:off x="0" y="0"/>
+                      <a:ext cx="6661785" cy="3671570"/>
+                    </a:xfrm>
+                    <a:prstGeom prst="rect">
+                      <a:avLst/>
+                    </a:prstGeom>
+                    <a:ln>
+                      <a:noFill/>
+                    </a:ln>
+                    <a:extLst>
+                      <a:ext uri="{53640926-AAD7-44D8-BBD7-CCE9431645EC}">
+                        <a14:shadowObscured xmlns:a14="http://schemas.microsoft.com/office/drawing/2010/main"/>
+                      </a:ext>
+                    </a:extLst>
+                  </pic:spPr>
+                </pic:pic>
+              </a:graphicData>
+            </a:graphic>
+            <wp14:sizeRelH relativeFrom="margin">
+              <wp14:pctWidth>0</wp14:pctWidth>
+            </wp14:sizeRelH>
+            <wp14:sizeRelV relativeFrom="margin">
+              <wp14:pctHeight>0</wp14:pctHeight>
+            </wp14:sizeRelV>
+          </wp:anchor>
+        </w:drawing>
+      </w:r>
+      <w:r>
+        <w:rPr>
+          <w:b/>
+          <w:u w:val="single"/>
+        </w:rPr>
+        <w:t>New and tentative functions</w:t>
+      </w:r>
+    </w:p>
+    <w:p>
+      <w:pPr>
+        <w:pStyle w:val="NoSpacing"/>
+        <w:ind w:left="360"/>
+        <w:rPr>
+          <w:b/>
+          <w:u w:val="single"/>
+        </w:rPr>
+      </w:pPr>
+    </w:p>
+    <w:p>
+      <w:pPr>
+        <w:pStyle w:val="NoSpacing"/>
+        <w:ind w:left="360"/>
+      </w:pPr>
+      <w:bookmarkStart w:id="4" w:name="_GoBack"/>
+      <w:bookmarkEnd w:id="4"/>
     </w:p>
     <w:sectPr>
       <w:pgSz w:w="12240" w:h="15840"/>
@@ -1603,6 +1707,36 @@
       <w:u w:val="single"/>
     </w:rPr>
   </w:style>
+  <w:style w:type="paragraph" w:styleId="BalloonText">
+    <w:name w:val="Balloon Text"/>
+    <w:basedOn w:val="Normal"/>
+    <w:link w:val="BalloonTextChar"/>
+    <w:uiPriority w:val="99"/>
+    <w:semiHidden/>
+    <w:unhideWhenUsed/>
+    <w:rsid w:val="009521E0"/>
+    <w:pPr>
+      <w:spacing w:after="0" w:line="240" w:lineRule="auto"/>
+    </w:pPr>
+    <w:rPr>
+      <w:rFonts w:ascii="Segoe UI" w:hAnsi="Segoe UI" w:cs="Segoe UI"/>
+      <w:sz w:val="18"/>
+      <w:szCs w:val="18"/>
+    </w:rPr>
+  </w:style>
+  <w:style w:type="character" w:customStyle="1" w:styleId="BalloonTextChar">
+    <w:name w:val="Balloon Text Char"/>
+    <w:basedOn w:val="DefaultParagraphFont"/>
+    <w:link w:val="BalloonText"/>
+    <w:uiPriority w:val="99"/>
+    <w:semiHidden/>
+    <w:rsid w:val="009521E0"/>
+    <w:rPr>
+      <w:rFonts w:ascii="Segoe UI" w:hAnsi="Segoe UI" w:cs="Segoe UI"/>
+      <w:sz w:val="18"/>
+      <w:szCs w:val="18"/>
+    </w:rPr>
+  </w:style>
 </w:styles>
 </file>
 

</xml_diff>

<commit_message>
Corrections; moved beta version functions from the User's Guide to the Programmer's Guide
</commit_message>
<xml_diff>
--- a/doc/The Fluocell Programer's Guide.docx
+++ b/doc/The Fluocell Programer's Guide.docx
@@ -791,6 +791,507 @@
       <w:pPr>
         <w:pStyle w:val="NoSpacing"/>
         <w:ind w:left="360"/>
+        <w:rPr>
+          <w:b/>
+          <w:i/>
+          <w:u w:val="single"/>
+        </w:rPr>
+      </w:pPr>
+      <w:r>
+        <w:rPr>
+          <w:b/>
+          <w:i/>
+          <w:u w:val="single"/>
+        </w:rPr>
+        <w:t xml:space="preserve">Using Watershed for Cell Separation </w:t>
+      </w:r>
+    </w:p>
+    <w:p>
+      <w:pPr>
+        <w:pStyle w:val="NoSpacing"/>
+        <w:numPr>
+          <w:ilvl w:val="0"/>
+          <w:numId w:val="5"/>
+        </w:numPr>
+      </w:pPr>
+      <w:r>
+        <w:t xml:space="preserve">First, enable </w:t>
+      </w:r>
+      <w:proofErr w:type="spellStart"/>
+      <w:r>
+        <w:rPr>
+          <w:i/>
+        </w:rPr>
+        <w:t>Fluocell</w:t>
+      </w:r>
+      <w:proofErr w:type="spellEnd"/>
+      <w:r>
+        <w:t xml:space="preserve"> to display and quantify multiple cell regions:</w:t>
+      </w:r>
+      <w:r>
+        <w:br/>
+        <w:t>&gt;&gt;</w:t>
+      </w:r>
+      <w:proofErr w:type="spellStart"/>
+      <w:r>
+        <w:t>fluocell_data.multiple_object</w:t>
+      </w:r>
+      <w:proofErr w:type="spellEnd"/>
+      <w:r>
+        <w:t xml:space="preserve"> = 1;</w:t>
+      </w:r>
+      <w:r>
+        <w:br/>
+        <w:t>Output should look something like this:</w:t>
+      </w:r>
+      <w:r>
+        <w:br/>
+      </w:r>
+      <w:r>
+        <w:drawing>
+          <wp:inline distT="0" distB="0" distL="0" distR="0" wp14:anchorId="440E6740" wp14:editId="779BD3D8">
+            <wp:extent cx="2895600" cy="2562225"/>
+            <wp:effectExtent l="0" t="0" r="0" b="0"/>
+            <wp:docPr id="18" name="Picture 18"/>
+            <wp:cNvGraphicFramePr>
+              <a:graphicFrameLocks xmlns:a="http://schemas.openxmlformats.org/drawingml/2006/main" noChangeAspect="1"/>
+            </wp:cNvGraphicFramePr>
+            <a:graphic xmlns:a="http://schemas.openxmlformats.org/drawingml/2006/main">
+              <a:graphicData uri="http://schemas.openxmlformats.org/drawingml/2006/picture">
+                <pic:pic xmlns:pic="http://schemas.openxmlformats.org/drawingml/2006/picture">
+                  <pic:nvPicPr>
+                    <pic:cNvPr id="0" name="Picture 1"/>
+                    <pic:cNvPicPr>
+                      <a:picLocks noChangeAspect="1" noChangeArrowheads="1"/>
+                    </pic:cNvPicPr>
+                  </pic:nvPicPr>
+                  <pic:blipFill>
+                    <a:blip r:embed="rId9">
+                      <a:extLst>
+                        <a:ext uri="{28A0092B-C50C-407E-A947-70E740481C1C}">
+                          <a14:useLocalDpi xmlns:a14="http://schemas.microsoft.com/office/drawing/2010/main" val="0"/>
+                        </a:ext>
+                      </a:extLst>
+                    </a:blip>
+                    <a:srcRect/>
+                    <a:stretch>
+                      <a:fillRect/>
+                    </a:stretch>
+                  </pic:blipFill>
+                  <pic:spPr bwMode="auto">
+                    <a:xfrm>
+                      <a:off x="0" y="0"/>
+                      <a:ext cx="2895600" cy="2562225"/>
+                    </a:xfrm>
+                    <a:prstGeom prst="rect">
+                      <a:avLst/>
+                    </a:prstGeom>
+                    <a:noFill/>
+                    <a:ln>
+                      <a:noFill/>
+                    </a:ln>
+                  </pic:spPr>
+                </pic:pic>
+              </a:graphicData>
+            </a:graphic>
+          </wp:inline>
+        </w:drawing>
+      </w:r>
+    </w:p>
+    <w:p>
+      <w:pPr>
+        <w:pStyle w:val="NoSpacing"/>
+        <w:numPr>
+          <w:ilvl w:val="0"/>
+          <w:numId w:val="5"/>
+        </w:numPr>
+      </w:pPr>
+      <w:r>
+        <w:t>To use a simple (faster) watershed cell separation method, enter the following:</w:t>
+      </w:r>
+      <w:r>
+        <w:br/>
+        <w:t>&gt;&gt;</w:t>
+      </w:r>
+      <w:proofErr w:type="spellStart"/>
+      <w:r>
+        <w:t>fluocell_data.segment_method</w:t>
+      </w:r>
+      <w:proofErr w:type="spellEnd"/>
+      <w:r>
+        <w:t xml:space="preserve"> = 1;</w:t>
+      </w:r>
+      <w:r>
+        <w:br/>
+        <w:t>or, for a more involved watershed cell separation method, enter the following:</w:t>
+      </w:r>
+      <w:r>
+        <w:br/>
+        <w:t>&gt;&gt;</w:t>
+      </w:r>
+      <w:proofErr w:type="spellStart"/>
+      <w:r>
+        <w:t>fluocell_data.segment_method</w:t>
+      </w:r>
+      <w:proofErr w:type="spellEnd"/>
+      <w:r>
+        <w:t xml:space="preserve"> = 2;</w:t>
+      </w:r>
+    </w:p>
+    <w:p>
+      <w:pPr>
+        <w:pStyle w:val="NoSpacing"/>
+        <w:ind w:left="360"/>
+      </w:pPr>
+      <w:r>
+        <w:t>Blow shows the outputs for methods 1 and 2.</w:t>
+      </w:r>
+    </w:p>
+    <w:p>
+      <w:pPr>
+        <w:pStyle w:val="NoSpacing"/>
+        <w:ind w:left="360"/>
+      </w:pPr>
+      <w:r>
+        <w:rPr>
+          <w:b/>
+          <w:i/>
+          <w:u w:val="single"/>
+        </w:rPr>
+        <w:lastRenderedPageBreak/>
+        <mc:AlternateContent>
+          <mc:Choice Requires="wps">
+            <w:drawing>
+              <wp:anchor distT="0" distB="0" distL="114300" distR="114300" simplePos="0" relativeHeight="251662336" behindDoc="0" locked="0" layoutInCell="1" allowOverlap="1" wp14:anchorId="301AFE41" wp14:editId="1698D5F6">
+                <wp:simplePos x="0" y="0"/>
+                <wp:positionH relativeFrom="column">
+                  <wp:posOffset>3416935</wp:posOffset>
+                </wp:positionH>
+                <wp:positionV relativeFrom="paragraph">
+                  <wp:posOffset>2060575</wp:posOffset>
+                </wp:positionV>
+                <wp:extent cx="974725" cy="241300"/>
+                <wp:effectExtent l="0" t="0" r="0" b="0"/>
+                <wp:wrapNone/>
+                <wp:docPr id="28" name="Text Box 28"/>
+                <wp:cNvGraphicFramePr>
+                  <a:graphicFrameLocks xmlns:a="http://schemas.openxmlformats.org/drawingml/2006/main"/>
+                </wp:cNvGraphicFramePr>
+                <a:graphic xmlns:a="http://schemas.openxmlformats.org/drawingml/2006/main">
+                  <a:graphicData uri="http://schemas.microsoft.com/office/word/2010/wordprocessingShape">
+                    <wps:wsp>
+                      <wps:cNvSpPr txBox="1">
+                        <a:spLocks noChangeArrowheads="1"/>
+                      </wps:cNvSpPr>
+                      <wps:spPr bwMode="auto">
+                        <a:xfrm>
+                          <a:off x="0" y="0"/>
+                          <a:ext cx="974725" cy="241300"/>
+                        </a:xfrm>
+                        <a:prstGeom prst="rect">
+                          <a:avLst/>
+                        </a:prstGeom>
+                        <a:solidFill>
+                          <a:srgbClr val="FFFFFF"/>
+                        </a:solidFill>
+                        <a:ln>
+                          <a:noFill/>
+                        </a:ln>
+                        <a:extLst>
+                          <a:ext uri="{91240B29-F687-4F45-9708-019B960494DF}">
+                            <a14:hiddenLine xmlns:a14="http://schemas.microsoft.com/office/drawing/2010/main" w="9525">
+                              <a:solidFill>
+                                <a:srgbClr val="000000"/>
+                              </a:solidFill>
+                              <a:miter lim="800000"/>
+                              <a:headEnd/>
+                              <a:tailEnd/>
+                            </a14:hiddenLine>
+                          </a:ext>
+                        </a:extLst>
+                      </wps:spPr>
+                      <wps:txbx>
+                        <w:txbxContent>
+                          <w:p>
+                            <w:r>
+                              <w:t>Method 2</w:t>
+                            </w:r>
+                          </w:p>
+                        </w:txbxContent>
+                      </wps:txbx>
+                      <wps:bodyPr rot="0" vert="horz" wrap="square" lIns="91440" tIns="45720" rIns="91440" bIns="45720" anchor="t" anchorCtr="0" upright="1">
+                        <a:noAutofit/>
+                      </wps:bodyPr>
+                    </wps:wsp>
+                  </a:graphicData>
+                </a:graphic>
+                <wp14:sizeRelH relativeFrom="page">
+                  <wp14:pctWidth>0</wp14:pctWidth>
+                </wp14:sizeRelH>
+                <wp14:sizeRelV relativeFrom="page">
+                  <wp14:pctHeight>0</wp14:pctHeight>
+                </wp14:sizeRelV>
+              </wp:anchor>
+            </w:drawing>
+          </mc:Choice>
+          <mc:Fallback>
+            <w:pict>
+              <v:shapetype w14:anchorId="301AFE41" id="_x0000_t202" coordsize="21600,21600" o:spt="202" path="m,l,21600r21600,l21600,xe">
+                <v:stroke joinstyle="miter"/>
+                <v:path gradientshapeok="t" o:connecttype="rect"/>
+              </v:shapetype>
+              <v:shape id="Text Box 28" o:spid="_x0000_s1026" type="#_x0000_t202" style="position:absolute;left:0;text-align:left;margin-left:269.05pt;margin-top:162.25pt;width:76.75pt;height:19pt;z-index:251662336;visibility:visible;mso-wrap-style:square;mso-width-percent:0;mso-height-percent:0;mso-wrap-distance-left:9pt;mso-wrap-distance-top:0;mso-wrap-distance-right:9pt;mso-wrap-distance-bottom:0;mso-position-horizontal:absolute;mso-position-horizontal-relative:text;mso-position-vertical:absolute;mso-position-vertical-relative:text;mso-width-percent:0;mso-height-percent:0;mso-width-relative:page;mso-height-relative:page;v-text-anchor:top" o:gfxdata="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" stroked="f">
+                <v:textbox>
+                  <w:txbxContent>
+                    <w:p>
+                      <w:r>
+                        <w:t>Method 2</w:t>
+                      </w:r>
+                    </w:p>
+                  </w:txbxContent>
+                </v:textbox>
+              </v:shape>
+            </w:pict>
+          </mc:Fallback>
+        </mc:AlternateContent>
+      </w:r>
+      <w:r>
+        <mc:AlternateContent>
+          <mc:Choice Requires="wps">
+            <w:drawing>
+              <wp:anchor distT="0" distB="0" distL="114300" distR="114300" simplePos="0" relativeHeight="251661312" behindDoc="0" locked="0" layoutInCell="1" allowOverlap="1" wp14:anchorId="005509C0" wp14:editId="5963B3E2">
+                <wp:simplePos x="0" y="0"/>
+                <wp:positionH relativeFrom="column">
+                  <wp:posOffset>806450</wp:posOffset>
+                </wp:positionH>
+                <wp:positionV relativeFrom="paragraph">
+                  <wp:posOffset>2060575</wp:posOffset>
+                </wp:positionV>
+                <wp:extent cx="974725" cy="241300"/>
+                <wp:effectExtent l="0" t="0" r="0" b="0"/>
+                <wp:wrapNone/>
+                <wp:docPr id="27" name="Text Box 27"/>
+                <wp:cNvGraphicFramePr>
+                  <a:graphicFrameLocks xmlns:a="http://schemas.openxmlformats.org/drawingml/2006/main"/>
+                </wp:cNvGraphicFramePr>
+                <a:graphic xmlns:a="http://schemas.openxmlformats.org/drawingml/2006/main">
+                  <a:graphicData uri="http://schemas.microsoft.com/office/word/2010/wordprocessingShape">
+                    <wps:wsp>
+                      <wps:cNvSpPr txBox="1">
+                        <a:spLocks noChangeArrowheads="1"/>
+                      </wps:cNvSpPr>
+                      <wps:spPr bwMode="auto">
+                        <a:xfrm>
+                          <a:off x="0" y="0"/>
+                          <a:ext cx="974725" cy="241300"/>
+                        </a:xfrm>
+                        <a:prstGeom prst="rect">
+                          <a:avLst/>
+                        </a:prstGeom>
+                        <a:solidFill>
+                          <a:srgbClr val="FFFFFF"/>
+                        </a:solidFill>
+                        <a:ln>
+                          <a:noFill/>
+                        </a:ln>
+                        <a:extLst>
+                          <a:ext uri="{91240B29-F687-4F45-9708-019B960494DF}">
+                            <a14:hiddenLine xmlns:a14="http://schemas.microsoft.com/office/drawing/2010/main" w="9525">
+                              <a:solidFill>
+                                <a:srgbClr val="000000"/>
+                              </a:solidFill>
+                              <a:miter lim="800000"/>
+                              <a:headEnd/>
+                              <a:tailEnd/>
+                            </a14:hiddenLine>
+                          </a:ext>
+                        </a:extLst>
+                      </wps:spPr>
+                      <wps:txbx>
+                        <w:txbxContent>
+                          <w:p>
+                            <w:r>
+                              <w:t>Method 1</w:t>
+                            </w:r>
+                          </w:p>
+                        </w:txbxContent>
+                      </wps:txbx>
+                      <wps:bodyPr rot="0" vert="horz" wrap="square" lIns="91440" tIns="45720" rIns="91440" bIns="45720" anchor="t" anchorCtr="0" upright="1">
+                        <a:noAutofit/>
+                      </wps:bodyPr>
+                    </wps:wsp>
+                  </a:graphicData>
+                </a:graphic>
+                <wp14:sizeRelH relativeFrom="page">
+                  <wp14:pctWidth>0</wp14:pctWidth>
+                </wp14:sizeRelH>
+                <wp14:sizeRelV relativeFrom="page">
+                  <wp14:pctHeight>0</wp14:pctHeight>
+                </wp14:sizeRelV>
+              </wp:anchor>
+            </w:drawing>
+          </mc:Choice>
+          <mc:Fallback>
+            <w:pict>
+              <v:shape w14:anchorId="005509C0" id="Text Box 27" o:spid="_x0000_s1027" type="#_x0000_t202" style="position:absolute;left:0;text-align:left;margin-left:63.5pt;margin-top:162.25pt;width:76.75pt;height:19pt;z-index:251661312;visibility:visible;mso-wrap-style:square;mso-width-percent:0;mso-height-percent:0;mso-wrap-distance-left:9pt;mso-wrap-distance-top:0;mso-wrap-distance-right:9pt;mso-wrap-distance-bottom:0;mso-position-horizontal:absolute;mso-position-horizontal-relative:text;mso-position-vertical:absolute;mso-position-vertical-relative:text;mso-width-percent:0;mso-height-percent:0;mso-width-relative:page;mso-height-relative:page;v-text-anchor:top" o:gfxdata="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" stroked="f">
+                <v:textbox>
+                  <w:txbxContent>
+                    <w:p>
+                      <w:r>
+                        <w:t>Method 1</w:t>
+                      </w:r>
+                    </w:p>
+                  </w:txbxContent>
+                </v:textbox>
+              </v:shape>
+            </w:pict>
+          </mc:Fallback>
+        </mc:AlternateContent>
+      </w:r>
+      <w:r>
+        <w:drawing>
+          <wp:inline distT="0" distB="0" distL="0" distR="0" wp14:anchorId="60F8DA97" wp14:editId="45E6B3E3">
+            <wp:extent cx="2586355" cy="2286000"/>
+            <wp:effectExtent l="0" t="0" r="0" b="0"/>
+            <wp:docPr id="17" name="Picture 17"/>
+            <wp:cNvGraphicFramePr>
+              <a:graphicFrameLocks xmlns:a="http://schemas.openxmlformats.org/drawingml/2006/main" noChangeAspect="1"/>
+            </wp:cNvGraphicFramePr>
+            <a:graphic xmlns:a="http://schemas.openxmlformats.org/drawingml/2006/main">
+              <a:graphicData uri="http://schemas.openxmlformats.org/drawingml/2006/picture">
+                <pic:pic xmlns:pic="http://schemas.openxmlformats.org/drawingml/2006/picture">
+                  <pic:nvPicPr>
+                    <pic:cNvPr id="0" name="Picture 2"/>
+                    <pic:cNvPicPr>
+                      <a:picLocks noChangeAspect="1" noChangeArrowheads="1"/>
+                    </pic:cNvPicPr>
+                  </pic:nvPicPr>
+                  <pic:blipFill>
+                    <a:blip r:embed="rId10" cstate="print">
+                      <a:extLst>
+                        <a:ext uri="{28A0092B-C50C-407E-A947-70E740481C1C}">
+                          <a14:useLocalDpi xmlns:a14="http://schemas.microsoft.com/office/drawing/2010/main" val="0"/>
+                        </a:ext>
+                      </a:extLst>
+                    </a:blip>
+                    <a:srcRect/>
+                    <a:stretch>
+                      <a:fillRect/>
+                    </a:stretch>
+                  </pic:blipFill>
+                  <pic:spPr bwMode="auto">
+                    <a:xfrm>
+                      <a:off x="0" y="0"/>
+                      <a:ext cx="2586355" cy="2286000"/>
+                    </a:xfrm>
+                    <a:prstGeom prst="rect">
+                      <a:avLst/>
+                    </a:prstGeom>
+                    <a:noFill/>
+                    <a:ln>
+                      <a:noFill/>
+                    </a:ln>
+                  </pic:spPr>
+                </pic:pic>
+              </a:graphicData>
+            </a:graphic>
+          </wp:inline>
+        </w:drawing>
+      </w:r>
+      <w:r>
+        <w:drawing>
+          <wp:inline distT="0" distB="0" distL="0" distR="0" wp14:anchorId="3E8FEDEC" wp14:editId="32A74423">
+            <wp:extent cx="2605405" cy="2295525"/>
+            <wp:effectExtent l="0" t="0" r="0" b="0"/>
+            <wp:docPr id="16" name="Picture 16"/>
+            <wp:cNvGraphicFramePr>
+              <a:graphicFrameLocks xmlns:a="http://schemas.openxmlformats.org/drawingml/2006/main" noChangeAspect="1"/>
+            </wp:cNvGraphicFramePr>
+            <a:graphic xmlns:a="http://schemas.openxmlformats.org/drawingml/2006/main">
+              <a:graphicData uri="http://schemas.openxmlformats.org/drawingml/2006/picture">
+                <pic:pic xmlns:pic="http://schemas.openxmlformats.org/drawingml/2006/picture">
+                  <pic:nvPicPr>
+                    <pic:cNvPr id="0" name="Picture 3"/>
+                    <pic:cNvPicPr>
+                      <a:picLocks noChangeAspect="1" noChangeArrowheads="1"/>
+                    </pic:cNvPicPr>
+                  </pic:nvPicPr>
+                  <pic:blipFill>
+                    <a:blip r:embed="rId11" cstate="print">
+                      <a:extLst>
+                        <a:ext uri="{28A0092B-C50C-407E-A947-70E740481C1C}">
+                          <a14:useLocalDpi xmlns:a14="http://schemas.microsoft.com/office/drawing/2010/main" val="0"/>
+                        </a:ext>
+                      </a:extLst>
+                    </a:blip>
+                    <a:srcRect/>
+                    <a:stretch>
+                      <a:fillRect/>
+                    </a:stretch>
+                  </pic:blipFill>
+                  <pic:spPr bwMode="auto">
+                    <a:xfrm>
+                      <a:off x="0" y="0"/>
+                      <a:ext cx="2605405" cy="2295525"/>
+                    </a:xfrm>
+                    <a:prstGeom prst="rect">
+                      <a:avLst/>
+                    </a:prstGeom>
+                    <a:noFill/>
+                    <a:ln>
+                      <a:noFill/>
+                    </a:ln>
+                  </pic:spPr>
+                </pic:pic>
+              </a:graphicData>
+            </a:graphic>
+          </wp:inline>
+        </w:drawing>
+      </w:r>
+    </w:p>
+    <w:p>
+      <w:pPr>
+        <w:pStyle w:val="NoSpacing"/>
+        <w:ind w:left="360"/>
+      </w:pPr>
+      <w:r>
+        <w:t xml:space="preserve">Note: For the current version of </w:t>
+      </w:r>
+      <w:proofErr w:type="spellStart"/>
+      <w:r>
+        <w:rPr>
+          <w:i/>
+        </w:rPr>
+        <w:t>Fluocell</w:t>
+      </w:r>
+      <w:proofErr w:type="spellEnd"/>
+      <w:r>
+        <w:t xml:space="preserve">, the </w:t>
+      </w:r>
+      <w:proofErr w:type="spellStart"/>
+      <w:r>
+        <w:t>segment_method</w:t>
+      </w:r>
+      <w:proofErr w:type="spellEnd"/>
+      <w:r>
+        <w:t xml:space="preserve"> parameter only enables </w:t>
+      </w:r>
+      <w:proofErr w:type="spellStart"/>
+      <w:r>
+        <w:rPr>
+          <w:i/>
+        </w:rPr>
+        <w:t>Fluocell</w:t>
+      </w:r>
+      <w:proofErr w:type="spellEnd"/>
+      <w:r>
+        <w:t xml:space="preserve"> to create a visual separation of cells. Any quantitative analysis would not incorporate how the cells are segmented using the watershed method.</w:t>
+      </w:r>
+    </w:p>
+    <w:p>
+      <w:pPr>
+        <w:pStyle w:val="NoSpacing"/>
+        <w:ind w:left="360"/>
       </w:pPr>
       <w:bookmarkStart w:id="4" w:name="_GoBack"/>
       <w:bookmarkEnd w:id="4"/>
@@ -1099,6 +1600,95 @@
     </w:lvl>
   </w:abstractNum>
   <w:abstractNum w:abstractNumId="3" w15:restartNumberingAfterBreak="0">
+    <w:nsid w:val="6A2F4DE5"/>
+    <w:multiLevelType w:val="hybridMultilevel"/>
+    <w:tmpl w:val="D17E87A0"/>
+    <w:lvl w:ilvl="0" w:tplc="0409000F">
+      <w:start w:val="1"/>
+      <w:numFmt w:val="decimal"/>
+      <w:lvlText w:val="%1."/>
+      <w:lvlJc w:val="left"/>
+      <w:pPr>
+        <w:ind w:left="720" w:hanging="360"/>
+      </w:pPr>
+      <w:rPr>
+        <w:rFonts w:hint="default"/>
+      </w:rPr>
+    </w:lvl>
+    <w:lvl w:ilvl="1" w:tplc="04090019" w:tentative="1">
+      <w:start w:val="1"/>
+      <w:numFmt w:val="lowerLetter"/>
+      <w:lvlText w:val="%2."/>
+      <w:lvlJc w:val="left"/>
+      <w:pPr>
+        <w:ind w:left="1440" w:hanging="360"/>
+      </w:pPr>
+    </w:lvl>
+    <w:lvl w:ilvl="2" w:tplc="0409001B" w:tentative="1">
+      <w:start w:val="1"/>
+      <w:numFmt w:val="lowerRoman"/>
+      <w:lvlText w:val="%3."/>
+      <w:lvlJc w:val="right"/>
+      <w:pPr>
+        <w:ind w:left="2160" w:hanging="180"/>
+      </w:pPr>
+    </w:lvl>
+    <w:lvl w:ilvl="3" w:tplc="0409000F" w:tentative="1">
+      <w:start w:val="1"/>
+      <w:numFmt w:val="decimal"/>
+      <w:lvlText w:val="%4."/>
+      <w:lvlJc w:val="left"/>
+      <w:pPr>
+        <w:ind w:left="2880" w:hanging="360"/>
+      </w:pPr>
+    </w:lvl>
+    <w:lvl w:ilvl="4" w:tplc="04090019" w:tentative="1">
+      <w:start w:val="1"/>
+      <w:numFmt w:val="lowerLetter"/>
+      <w:lvlText w:val="%5."/>
+      <w:lvlJc w:val="left"/>
+      <w:pPr>
+        <w:ind w:left="3600" w:hanging="360"/>
+      </w:pPr>
+    </w:lvl>
+    <w:lvl w:ilvl="5" w:tplc="0409001B" w:tentative="1">
+      <w:start w:val="1"/>
+      <w:numFmt w:val="lowerRoman"/>
+      <w:lvlText w:val="%6."/>
+      <w:lvlJc w:val="right"/>
+      <w:pPr>
+        <w:ind w:left="4320" w:hanging="180"/>
+      </w:pPr>
+    </w:lvl>
+    <w:lvl w:ilvl="6" w:tplc="0409000F" w:tentative="1">
+      <w:start w:val="1"/>
+      <w:numFmt w:val="decimal"/>
+      <w:lvlText w:val="%7."/>
+      <w:lvlJc w:val="left"/>
+      <w:pPr>
+        <w:ind w:left="5040" w:hanging="360"/>
+      </w:pPr>
+    </w:lvl>
+    <w:lvl w:ilvl="7" w:tplc="04090019" w:tentative="1">
+      <w:start w:val="1"/>
+      <w:numFmt w:val="lowerLetter"/>
+      <w:lvlText w:val="%8."/>
+      <w:lvlJc w:val="left"/>
+      <w:pPr>
+        <w:ind w:left="5760" w:hanging="360"/>
+      </w:pPr>
+    </w:lvl>
+    <w:lvl w:ilvl="8" w:tplc="0409001B" w:tentative="1">
+      <w:start w:val="1"/>
+      <w:numFmt w:val="lowerRoman"/>
+      <w:lvlText w:val="%9."/>
+      <w:lvlJc w:val="right"/>
+      <w:pPr>
+        <w:ind w:left="6480" w:hanging="180"/>
+      </w:pPr>
+    </w:lvl>
+  </w:abstractNum>
+  <w:abstractNum w:abstractNumId="4" w15:restartNumberingAfterBreak="0">
     <w:nsid w:val="6A8248DE"/>
     <w:multiLevelType w:val="hybridMultilevel"/>
     <w:tmpl w:val="D2C0ABD2"/>
@@ -1188,7 +1778,7 @@
     </w:lvl>
   </w:abstractNum>
   <w:num w:numId="1">
-    <w:abstractNumId w:val="3"/>
+    <w:abstractNumId w:val="4"/>
   </w:num>
   <w:num w:numId="2">
     <w:abstractNumId w:val="1"/>
@@ -1198,6 +1788,9 @@
   </w:num>
   <w:num w:numId="4">
     <w:abstractNumId w:val="2"/>
+  </w:num>
+  <w:num w:numId="5">
+    <w:abstractNumId w:val="3"/>
   </w:num>
 </w:numbering>
 </file>
@@ -1607,7 +2200,6 @@
   <w:style w:type="character" w:default="1" w:styleId="DefaultParagraphFont">
     <w:name w:val="Default Paragraph Font"/>
     <w:uiPriority w:val="1"/>
-    <w:semiHidden/>
     <w:unhideWhenUsed/>
   </w:style>
   <w:style w:type="table" w:default="1" w:styleId="TableNormal">

</xml_diff>

<commit_message>
Modified the phospho methyl model and added the domo ppt
</commit_message>
<xml_diff>
--- a/doc/The Fluocell Programer's Guide.docx
+++ b/doc/The Fluocell Programer's Guide.docx
@@ -10,21 +10,8 @@
           <w:numId w:val="3"/>
         </w:numPr>
       </w:pPr>
-      <w:proofErr w:type="spellStart"/>
-      <w:r>
-        <w:t>Fluocell</w:t>
-      </w:r>
-      <w:proofErr w:type="spellEnd"/>
-      <w:r>
-        <w:t xml:space="preserve"> can be downloaded from the </w:t>
-      </w:r>
-      <w:proofErr w:type="spellStart"/>
-      <w:r>
-        <w:t>Github</w:t>
-      </w:r>
-      <w:proofErr w:type="spellEnd"/>
-      <w:r>
-        <w:t xml:space="preserve"> site: </w:t>
+      <w:r>
+        <w:t xml:space="preserve">Fluocell can be downloaded from the Github site: </w:t>
       </w:r>
       <w:hyperlink r:id="rId5" w:history="1">
         <w:r>
@@ -49,7 +36,6 @@
       <w:r>
         <w:t xml:space="preserve">To make </w:t>
       </w:r>
-      <w:proofErr w:type="spellStart"/>
       <w:r>
         <w:rPr>
           <w:i/>
@@ -62,7 +48,6 @@
         </w:rPr>
         <w:t>luocell</w:t>
       </w:r>
-      <w:proofErr w:type="spellEnd"/>
       <w:r>
         <w:t xml:space="preserve"> accessible to multiple users:</w:t>
       </w:r>
@@ -90,16 +75,9 @@
       <w:r>
         <w:t>fluocell</w:t>
       </w:r>
-      <w:del w:id="0" w:author="Lu, Kathy" w:date="2016-07-28T09:49:00Z">
-        <w:r>
-          <w:delText>_4.3</w:delText>
-        </w:r>
-      </w:del>
-      <w:ins w:id="1" w:author="Lu, Kathy" w:date="2016-07-28T09:49:00Z">
-        <w:r>
-          <w:t>/</w:t>
-        </w:r>
-      </w:ins>
+      <w:r>
+        <w:t>/</w:t>
+      </w:r>
       <w:r>
         <w:t>’</w:t>
       </w:r>
@@ -118,14 +96,12 @@
       <w:r>
         <w:t xml:space="preserve">Go to </w:t>
       </w:r>
-      <w:proofErr w:type="spellStart"/>
       <w:r>
         <w:rPr>
           <w:rFonts w:cs="Courier New"/>
         </w:rPr>
         <w:t>fluocell</w:t>
       </w:r>
-      <w:proofErr w:type="spellEnd"/>
       <w:r>
         <w:rPr>
           <w:rFonts w:cs="Courier New"/>
@@ -144,14 +120,12 @@
         </w:rPr>
         <w:t xml:space="preserve"> </w:t>
       </w:r>
-      <w:proofErr w:type="spellStart"/>
       <w:r>
         <w:rPr>
           <w:rFonts w:cs="Courier New"/>
         </w:rPr>
         <w:t>src</w:t>
       </w:r>
-      <w:proofErr w:type="spellEnd"/>
       <w:r>
         <w:rPr>
           <w:rFonts w:cs="Courier New"/>
@@ -170,14 +144,12 @@
         </w:rPr>
         <w:t xml:space="preserve"> </w:t>
       </w:r>
-      <w:proofErr w:type="spellStart"/>
       <w:r>
         <w:rPr>
           <w:rFonts w:cs="Courier New"/>
         </w:rPr>
         <w:t>gui</w:t>
       </w:r>
-      <w:proofErr w:type="spellEnd"/>
       <w:r>
         <w:rPr>
           <w:rFonts w:cs="Courier New"/>
@@ -298,7 +270,15 @@
         <w:rPr>
           <w:rFonts w:cs="Courier New"/>
         </w:rPr>
-        <w:t>2015b</w:t>
+        <w:t>2015</w:t>
+      </w:r>
+      <w:bookmarkStart w:id="0" w:name="_GoBack"/>
+      <w:bookmarkEnd w:id="0"/>
+      <w:r>
+        <w:rPr>
+          <w:rFonts w:cs="Courier New"/>
+        </w:rPr>
+        <w:t>b</w:t>
       </w:r>
       <w:r>
         <w:rPr>
@@ -382,7 +362,6 @@
       <w:r>
         <w:t xml:space="preserve">opy </w:t>
       </w:r>
-      <w:proofErr w:type="spellStart"/>
       <w:r>
         <w:rPr>
           <w:rFonts w:cs="Courier New"/>
@@ -390,23 +369,14 @@
         </w:rPr>
         <w:t>pathdef.m</w:t>
       </w:r>
-      <w:proofErr w:type="spellEnd"/>
       <w:r>
         <w:t xml:space="preserve"> to the </w:t>
       </w:r>
-      <w:proofErr w:type="spellStart"/>
-      <w:r>
-        <w:rPr>
-          <w:rFonts w:cs="Courier New"/>
-        </w:rPr>
-        <w:t>fluocell</w:t>
-      </w:r>
-      <w:proofErr w:type="spellEnd"/>
-      <w:r>
-        <w:rPr>
-          <w:rFonts w:cs="Courier New"/>
-        </w:rPr>
-        <w:t>&gt;…&gt;java</w:t>
+      <w:r>
+        <w:rPr>
+          <w:rFonts w:cs="Courier New"/>
+        </w:rPr>
+        <w:t>fluocell&gt;…&gt;java</w:t>
       </w:r>
       <w:r>
         <w:t xml:space="preserve"> folder from before</w:t>
@@ -423,24 +393,15 @@
       <w:r>
         <w:t xml:space="preserve">In the </w:t>
       </w:r>
-      <w:proofErr w:type="spellStart"/>
-      <w:r>
-        <w:rPr>
-          <w:rFonts w:cs="Courier New"/>
-        </w:rPr>
-        <w:t>fluocell</w:t>
-      </w:r>
-      <w:proofErr w:type="spellEnd"/>
-      <w:r>
-        <w:rPr>
-          <w:rFonts w:cs="Courier New"/>
-        </w:rPr>
-        <w:t>&gt;…&gt;java</w:t>
+      <w:r>
+        <w:rPr>
+          <w:rFonts w:cs="Courier New"/>
+        </w:rPr>
+        <w:t>fluocell&gt;…&gt;java</w:t>
       </w:r>
       <w:r>
         <w:t xml:space="preserve"> folder, modify the </w:t>
       </w:r>
-      <w:proofErr w:type="spellStart"/>
       <w:r>
         <w:rPr>
           <w:rFonts w:cs="Courier New"/>
@@ -455,11 +416,9 @@
         </w:rPr>
         <w:t>y</w:t>
       </w:r>
-      <w:proofErr w:type="spellEnd"/>
       <w:r>
         <w:t xml:space="preserve"> and the </w:t>
       </w:r>
-      <w:proofErr w:type="spellStart"/>
       <w:r>
         <w:rPr>
           <w:rFonts w:cs="Courier New"/>
@@ -467,7 +426,6 @@
         </w:rPr>
         <w:t>pathdef.m</w:t>
       </w:r>
-      <w:proofErr w:type="spellEnd"/>
       <w:r>
         <w:t xml:space="preserve"> files by changing the security settings by allowing ALL APPLICATION PACKAGES and “Users” to have permissions for Full Control:</w:t>
       </w:r>
@@ -534,14 +492,13 @@
       <w:r>
         <w:t xml:space="preserve">Next, modify the </w:t>
       </w:r>
-      <w:proofErr w:type="spellStart"/>
       <w:r>
         <w:rPr>
           <w:b/>
         </w:rPr>
         <w:t>default.propert</w:t>
       </w:r>
-      <w:ins w:id="2" w:author="Lu, Kathy" w:date="2016-07-28T09:47:00Z">
+      <w:ins w:id="1" w:author="Lu, Kathy" w:date="2016-07-28T09:47:00Z">
         <w:r>
           <w:rPr>
             <w:b/>
@@ -549,8 +506,7 @@
           <w:t>y</w:t>
         </w:r>
       </w:ins>
-      <w:proofErr w:type="spellEnd"/>
-      <w:del w:id="3" w:author="Lu, Kathy" w:date="2016-07-28T09:47:00Z">
+      <w:del w:id="2" w:author="Lu, Kathy" w:date="2016-07-28T09:47:00Z">
         <w:r>
           <w:rPr>
             <w:b/>
@@ -559,15 +515,7 @@
         </w:r>
       </w:del>
       <w:r>
-        <w:t xml:space="preserve"> in the </w:t>
-      </w:r>
-      <w:proofErr w:type="spellStart"/>
-      <w:r>
-        <w:t>fluocell</w:t>
-      </w:r>
-      <w:proofErr w:type="spellEnd"/>
-      <w:r>
-        <w:t>&gt;…&gt;java folder so that it asks for MATLAB “2015b” instead of the 2014b edit</w:t>
+        <w:t xml:space="preserve"> in the fluocell&gt;…&gt;java folder so that it asks for MATLAB “2015b” instead of the 2014b edit</w:t>
       </w:r>
       <w:r>
         <w:t>ion (or for whichever edition of MATLAB is installed</w:t>
@@ -817,28 +765,18 @@
       <w:r>
         <w:t xml:space="preserve">First, enable </w:t>
       </w:r>
-      <w:proofErr w:type="spellStart"/>
       <w:r>
         <w:rPr>
           <w:i/>
         </w:rPr>
         <w:t>Fluocell</w:t>
       </w:r>
-      <w:proofErr w:type="spellEnd"/>
       <w:r>
         <w:t xml:space="preserve"> to display and quantify multiple cell regions:</w:t>
       </w:r>
       <w:r>
         <w:br/>
-        <w:t>&gt;&gt;</w:t>
-      </w:r>
-      <w:proofErr w:type="spellStart"/>
-      <w:r>
-        <w:t>fluocell_data.multiple_object</w:t>
-      </w:r>
-      <w:proofErr w:type="spellEnd"/>
-      <w:r>
-        <w:t xml:space="preserve"> = 1;</w:t>
+        <w:t>&gt;&gt;fluocell_data.multiple_object = 1;</w:t>
       </w:r>
       <w:r>
         <w:br/>
@@ -848,6 +786,10 @@
         <w:br/>
       </w:r>
       <w:r>
+        <w:rPr>
+          <w:noProof/>
+          <w:lang w:eastAsia="en-US"/>
+        </w:rPr>
         <w:drawing>
           <wp:inline distT="0" distB="0" distL="0" distR="0" wp14:anchorId="440E6740" wp14:editId="779BD3D8">
             <wp:extent cx="2895600" cy="2562225"/>
@@ -911,15 +853,7 @@
       </w:r>
       <w:r>
         <w:br/>
-        <w:t>&gt;&gt;</w:t>
-      </w:r>
-      <w:proofErr w:type="spellStart"/>
-      <w:r>
-        <w:t>fluocell_data.segment_method</w:t>
-      </w:r>
-      <w:proofErr w:type="spellEnd"/>
-      <w:r>
-        <w:t xml:space="preserve"> = 1;</w:t>
+        <w:t>&gt;&gt;fluocell_data.segment_method = 1;</w:t>
       </w:r>
       <w:r>
         <w:br/>
@@ -927,15 +861,7 @@
       </w:r>
       <w:r>
         <w:br/>
-        <w:t>&gt;&gt;</w:t>
-      </w:r>
-      <w:proofErr w:type="spellStart"/>
-      <w:r>
-        <w:t>fluocell_data.segment_method</w:t>
-      </w:r>
-      <w:proofErr w:type="spellEnd"/>
-      <w:r>
-        <w:t xml:space="preserve"> = 2;</w:t>
+        <w:t>&gt;&gt;fluocell_data.segment_method = 2;</w:t>
       </w:r>
     </w:p>
     <w:p>
@@ -956,7 +882,9 @@
         <w:rPr>
           <w:b/>
           <w:i/>
+          <w:noProof/>
           <w:u w:val="single"/>
+          <w:lang w:eastAsia="en-US"/>
         </w:rPr>
         <w:lastRenderedPageBreak/>
         <mc:AlternateContent>
@@ -1056,6 +984,10 @@
         </mc:AlternateContent>
       </w:r>
       <w:r>
+        <w:rPr>
+          <w:noProof/>
+          <w:lang w:eastAsia="en-US"/>
+        </w:rPr>
         <mc:AlternateContent>
           <mc:Choice Requires="wps">
             <w:drawing>
@@ -1149,6 +1081,10 @@
         </mc:AlternateContent>
       </w:r>
       <w:r>
+        <w:rPr>
+          <w:noProof/>
+          <w:lang w:eastAsia="en-US"/>
+        </w:rPr>
         <w:drawing>
           <wp:inline distT="0" distB="0" distL="0" distR="0" wp14:anchorId="60F8DA97" wp14:editId="45E6B3E3">
             <wp:extent cx="2586355" cy="2286000"/>
@@ -1199,6 +1135,10 @@
         </w:drawing>
       </w:r>
       <w:r>
+        <w:rPr>
+          <w:noProof/>
+          <w:lang w:eastAsia="en-US"/>
+        </w:rPr>
         <w:drawing>
           <wp:inline distT="0" distB="0" distL="0" distR="0" wp14:anchorId="3E8FEDEC" wp14:editId="32A74423">
             <wp:extent cx="2605405" cy="2295525"/>
@@ -1257,33 +1197,21 @@
       <w:r>
         <w:t xml:space="preserve">Note: For the current version of </w:t>
       </w:r>
-      <w:proofErr w:type="spellStart"/>
       <w:r>
         <w:rPr>
           <w:i/>
         </w:rPr>
         <w:t>Fluocell</w:t>
       </w:r>
-      <w:proofErr w:type="spellEnd"/>
-      <w:r>
-        <w:t xml:space="preserve">, the </w:t>
-      </w:r>
-      <w:proofErr w:type="spellStart"/>
-      <w:r>
-        <w:t>segment_method</w:t>
-      </w:r>
-      <w:proofErr w:type="spellEnd"/>
-      <w:r>
-        <w:t xml:space="preserve"> parameter only enables </w:t>
-      </w:r>
-      <w:proofErr w:type="spellStart"/>
+      <w:r>
+        <w:t xml:space="preserve">, the segment_method parameter only enables </w:t>
+      </w:r>
       <w:r>
         <w:rPr>
           <w:i/>
         </w:rPr>
         <w:t>Fluocell</w:t>
       </w:r>
-      <w:proofErr w:type="spellEnd"/>
       <w:r>
         <w:t xml:space="preserve"> to create a visual separation of cells. Any quantitative analysis would not incorporate how the cells are segmented using the watershed method.</w:t>
       </w:r>
@@ -1293,8 +1221,6 @@
         <w:pStyle w:val="NoSpacing"/>
         <w:ind w:left="360"/>
       </w:pPr>
-      <w:bookmarkStart w:id="4" w:name="_GoBack"/>
-      <w:bookmarkEnd w:id="4"/>
     </w:p>
     <w:sectPr>
       <w:pgSz w:w="12240" w:h="15840"/>
@@ -2200,6 +2126,7 @@
   <w:style w:type="character" w:default="1" w:styleId="DefaultParagraphFont">
     <w:name w:val="Default Paragraph Font"/>
     <w:uiPriority w:val="1"/>
+    <w:semiHidden/>
     <w:unhideWhenUsed/>
   </w:style>
   <w:style w:type="table" w:default="1" w:styleId="TableNormal">

</xml_diff>

<commit_message>
Added the description of fluocell data structure.
</commit_message>
<xml_diff>
--- a/doc/The Fluocell Programer's Guide.docx
+++ b/doc/The Fluocell Programer's Guide.docx
@@ -96,12 +96,14 @@
       <w:r>
         <w:t xml:space="preserve">Go to </w:t>
       </w:r>
+      <w:proofErr w:type="spellStart"/>
       <w:r>
         <w:rPr>
           <w:rFonts w:cs="Courier New"/>
         </w:rPr>
         <w:t>fluocell</w:t>
       </w:r>
+      <w:proofErr w:type="spellEnd"/>
       <w:r>
         <w:rPr>
           <w:rFonts w:cs="Courier New"/>
@@ -120,12 +122,14 @@
         </w:rPr>
         <w:t xml:space="preserve"> </w:t>
       </w:r>
+      <w:proofErr w:type="spellStart"/>
       <w:r>
         <w:rPr>
           <w:rFonts w:cs="Courier New"/>
         </w:rPr>
         <w:t>src</w:t>
       </w:r>
+      <w:proofErr w:type="spellEnd"/>
       <w:r>
         <w:rPr>
           <w:rFonts w:cs="Courier New"/>
@@ -144,12 +148,14 @@
         </w:rPr>
         <w:t xml:space="preserve"> </w:t>
       </w:r>
+      <w:proofErr w:type="spellStart"/>
       <w:r>
         <w:rPr>
           <w:rFonts w:cs="Courier New"/>
         </w:rPr>
         <w:t>gui</w:t>
       </w:r>
+      <w:proofErr w:type="spellEnd"/>
       <w:r>
         <w:rPr>
           <w:rFonts w:cs="Courier New"/>
@@ -270,15 +276,7 @@
         <w:rPr>
           <w:rFonts w:cs="Courier New"/>
         </w:rPr>
-        <w:t>2015</w:t>
-      </w:r>
-      <w:bookmarkStart w:id="0" w:name="_GoBack"/>
-      <w:bookmarkEnd w:id="0"/>
-      <w:r>
-        <w:rPr>
-          <w:rFonts w:cs="Courier New"/>
-        </w:rPr>
-        <w:t>b</w:t>
+        <w:t>2015b</w:t>
       </w:r>
       <w:r>
         <w:rPr>
@@ -322,12 +320,14 @@
         </w:rPr>
         <w:t xml:space="preserve"> </w:t>
       </w:r>
+      <w:proofErr w:type="gramStart"/>
       <w:r>
         <w:rPr>
           <w:rFonts w:cs="Courier New"/>
         </w:rPr>
         <w:t>local</w:t>
       </w:r>
+      <w:proofErr w:type="gramEnd"/>
       <w:r>
         <w:rPr>
           <w:rFonts w:cs="Courier New"/>
@@ -362,6 +362,7 @@
       <w:r>
         <w:t xml:space="preserve">opy </w:t>
       </w:r>
+      <w:proofErr w:type="spellStart"/>
       <w:r>
         <w:rPr>
           <w:rFonts w:cs="Courier New"/>
@@ -369,14 +370,23 @@
         </w:rPr>
         <w:t>pathdef.m</w:t>
       </w:r>
+      <w:proofErr w:type="spellEnd"/>
       <w:r>
         <w:t xml:space="preserve"> to the </w:t>
       </w:r>
-      <w:r>
-        <w:rPr>
-          <w:rFonts w:cs="Courier New"/>
-        </w:rPr>
-        <w:t>fluocell&gt;…&gt;java</w:t>
+      <w:proofErr w:type="spellStart"/>
+      <w:r>
+        <w:rPr>
+          <w:rFonts w:cs="Courier New"/>
+        </w:rPr>
+        <w:t>fluocell</w:t>
+      </w:r>
+      <w:proofErr w:type="spellEnd"/>
+      <w:r>
+        <w:rPr>
+          <w:rFonts w:cs="Courier New"/>
+        </w:rPr>
+        <w:t>&gt;…&gt;java</w:t>
       </w:r>
       <w:r>
         <w:t xml:space="preserve"> folder from before</w:t>
@@ -402,6 +412,7 @@
       <w:r>
         <w:t xml:space="preserve"> folder, modify the </w:t>
       </w:r>
+      <w:proofErr w:type="spellStart"/>
       <w:r>
         <w:rPr>
           <w:rFonts w:cs="Courier New"/>
@@ -416,9 +427,11 @@
         </w:rPr>
         <w:t>y</w:t>
       </w:r>
+      <w:proofErr w:type="spellEnd"/>
       <w:r>
         <w:t xml:space="preserve"> and the </w:t>
       </w:r>
+      <w:proofErr w:type="spellStart"/>
       <w:r>
         <w:rPr>
           <w:rFonts w:cs="Courier New"/>
@@ -426,6 +439,7 @@
         </w:rPr>
         <w:t>pathdef.m</w:t>
       </w:r>
+      <w:proofErr w:type="spellEnd"/>
       <w:r>
         <w:t xml:space="preserve"> files by changing the security settings by allowing ALL APPLICATION PACKAGES and “Users” to have permissions for Full Control:</w:t>
       </w:r>
@@ -492,13 +506,14 @@
       <w:r>
         <w:t xml:space="preserve">Next, modify the </w:t>
       </w:r>
+      <w:proofErr w:type="spellStart"/>
       <w:r>
         <w:rPr>
           <w:b/>
         </w:rPr>
         <w:t>default.propert</w:t>
       </w:r>
-      <w:ins w:id="1" w:author="Lu, Kathy" w:date="2016-07-28T09:47:00Z">
+      <w:ins w:id="0" w:author="Lu, Kathy" w:date="2016-07-28T09:47:00Z">
         <w:r>
           <w:rPr>
             <w:b/>
@@ -506,7 +521,8 @@
           <w:t>y</w:t>
         </w:r>
       </w:ins>
-      <w:del w:id="2" w:author="Lu, Kathy" w:date="2016-07-28T09:47:00Z">
+      <w:proofErr w:type="spellEnd"/>
+      <w:del w:id="1" w:author="Lu, Kathy" w:date="2016-07-28T09:47:00Z">
         <w:r>
           <w:rPr>
             <w:b/>
@@ -515,7 +531,15 @@
         </w:r>
       </w:del>
       <w:r>
-        <w:t xml:space="preserve"> in the fluocell&gt;…&gt;java folder so that it asks for MATLAB “2015b” instead of the 2014b edit</w:t>
+        <w:t xml:space="preserve"> in the </w:t>
+      </w:r>
+      <w:proofErr w:type="spellStart"/>
+      <w:r>
+        <w:t>fluocell</w:t>
+      </w:r>
+      <w:proofErr w:type="spellEnd"/>
+      <w:r>
+        <w:t>&gt;…&gt;java folder so that it asks for MATLAB “2015b” instead of the 2014b edit</w:t>
       </w:r>
       <w:r>
         <w:t>ion (or for whichever edition of MATLAB is installed</w:t>
@@ -765,18 +789,28 @@
       <w:r>
         <w:t xml:space="preserve">First, enable </w:t>
       </w:r>
+      <w:proofErr w:type="spellStart"/>
       <w:r>
         <w:rPr>
           <w:i/>
         </w:rPr>
         <w:t>Fluocell</w:t>
       </w:r>
+      <w:proofErr w:type="spellEnd"/>
       <w:r>
         <w:t xml:space="preserve"> to display and quantify multiple cell regions:</w:t>
       </w:r>
       <w:r>
         <w:br/>
-        <w:t>&gt;&gt;fluocell_data.multiple_object = 1;</w:t>
+        <w:t>&gt;&gt;</w:t>
+      </w:r>
+      <w:proofErr w:type="spellStart"/>
+      <w:r>
+        <w:t>fluocell_data.multiple_object</w:t>
+      </w:r>
+      <w:proofErr w:type="spellEnd"/>
+      <w:r>
+        <w:t xml:space="preserve"> = 1;</w:t>
       </w:r>
       <w:r>
         <w:br/>
@@ -853,7 +887,15 @@
       </w:r>
       <w:r>
         <w:br/>
-        <w:t>&gt;&gt;fluocell_data.segment_method = 1;</w:t>
+        <w:t>&gt;&gt;</w:t>
+      </w:r>
+      <w:proofErr w:type="spellStart"/>
+      <w:r>
+        <w:t>fluocell_data.segment_method</w:t>
+      </w:r>
+      <w:proofErr w:type="spellEnd"/>
+      <w:r>
+        <w:t xml:space="preserve"> = 1;</w:t>
       </w:r>
       <w:r>
         <w:br/>
@@ -861,7 +903,15 @@
       </w:r>
       <w:r>
         <w:br/>
-        <w:t>&gt;&gt;fluocell_data.segment_method = 2;</w:t>
+        <w:t>&gt;&gt;</w:t>
+      </w:r>
+      <w:proofErr w:type="spellStart"/>
+      <w:r>
+        <w:t>fluocell_data.segment_method</w:t>
+      </w:r>
+      <w:proofErr w:type="spellEnd"/>
+      <w:r>
+        <w:t xml:space="preserve"> = 2;</w:t>
       </w:r>
     </w:p>
     <w:p>
@@ -1197,14 +1247,24 @@
       <w:r>
         <w:t xml:space="preserve">Note: For the current version of </w:t>
       </w:r>
+      <w:proofErr w:type="spellStart"/>
       <w:r>
         <w:rPr>
           <w:i/>
         </w:rPr>
         <w:t>Fluocell</w:t>
       </w:r>
-      <w:r>
-        <w:t xml:space="preserve">, the segment_method parameter only enables </w:t>
+      <w:proofErr w:type="spellEnd"/>
+      <w:r>
+        <w:t xml:space="preserve">, the </w:t>
+      </w:r>
+      <w:proofErr w:type="spellStart"/>
+      <w:r>
+        <w:t>segment_method</w:t>
+      </w:r>
+      <w:proofErr w:type="spellEnd"/>
+      <w:r>
+        <w:t xml:space="preserve"> parameter only enables </w:t>
       </w:r>
       <w:r>
         <w:rPr>
@@ -1216,10 +1276,1080 @@
         <w:t xml:space="preserve"> to create a visual separation of cells. Any quantitative analysis would not incorporate how the cells are segmented using the watershed method.</w:t>
       </w:r>
     </w:p>
-    <w:p>
-      <w:pPr>
-        <w:pStyle w:val="NoSpacing"/>
-        <w:ind w:left="360"/>
+    <w:p/>
+    <w:p>
+      <w:bookmarkStart w:id="2" w:name="_GoBack"/>
+      <w:bookmarkEnd w:id="2"/>
+      <w:r>
+        <w:rPr>
+          <w:b/>
+          <w:u w:val="single"/>
+        </w:rPr>
+        <w:t>Data Structure</w:t>
+      </w:r>
+      <w:r>
+        <w:rPr>
+          <w:b/>
+          <w:u w:val="single"/>
+        </w:rPr>
+        <w:t>s</w:t>
+      </w:r>
+    </w:p>
+    <w:p>
+      <w:pPr>
+        <w:pStyle w:val="NoSpacing"/>
+        <w:rPr>
+          <w:rFonts w:ascii="Times New Roman" w:hAnsi="Times New Roman" w:cs="Times New Roman"/>
+          <w:sz w:val="24"/>
+        </w:rPr>
+      </w:pPr>
+      <w:r>
+        <w:rPr>
+          <w:rFonts w:ascii="Times New Roman" w:hAnsi="Times New Roman" w:cs="Times New Roman"/>
+          <w:sz w:val="24"/>
+        </w:rPr>
+        <w:t xml:space="preserve">When the quantification setting in </w:t>
+      </w:r>
+      <w:r>
+        <w:rPr>
+          <w:rFonts w:ascii="Times New Roman" w:hAnsi="Times New Roman" w:cs="Times New Roman"/>
+          <w:i/>
+          <w:sz w:val="24"/>
+        </w:rPr>
+        <w:t>Fluocell</w:t>
+      </w:r>
+      <w:r>
+        <w:rPr>
+          <w:rFonts w:ascii="Times New Roman" w:hAnsi="Times New Roman" w:cs="Times New Roman"/>
+          <w:sz w:val="24"/>
+        </w:rPr>
+        <w:t xml:space="preserve"> is enabled, some new fields are added to the data structure, </w:t>
+      </w:r>
+      <w:proofErr w:type="spellStart"/>
+      <w:r>
+        <w:rPr>
+          <w:rFonts w:ascii="Courier New" w:hAnsi="Courier New" w:cs="Courier New"/>
+          <w:sz w:val="24"/>
+        </w:rPr>
+        <w:t>fluocell_data</w:t>
+      </w:r>
+      <w:proofErr w:type="spellEnd"/>
+      <w:r>
+        <w:rPr>
+          <w:rFonts w:ascii="Times New Roman" w:hAnsi="Times New Roman" w:cs="Times New Roman"/>
+          <w:sz w:val="24"/>
+        </w:rPr>
+        <w:t>.</w:t>
+      </w:r>
+      <w:r>
+        <w:rPr>
+          <w:rFonts w:ascii="Times New Roman" w:hAnsi="Times New Roman" w:cs="Times New Roman"/>
+          <w:sz w:val="24"/>
+        </w:rPr>
+        <w:t xml:space="preserve"> </w:t>
+      </w:r>
+      <w:r>
+        <w:rPr>
+          <w:rFonts w:ascii="Times New Roman" w:hAnsi="Times New Roman" w:cs="Times New Roman"/>
+          <w:sz w:val="24"/>
+        </w:rPr>
+        <w:t xml:space="preserve">Some of the frequently used fields include: </w:t>
+      </w:r>
+    </w:p>
+    <w:p>
+      <w:pPr>
+        <w:pStyle w:val="NoSpacing"/>
+        <w:rPr>
+          <w:rFonts w:ascii="Times New Roman" w:hAnsi="Times New Roman" w:cs="Times New Roman"/>
+          <w:sz w:val="24"/>
+        </w:rPr>
+      </w:pPr>
+      <w:r>
+        <w:rPr>
+          <w:rFonts w:ascii="Times New Roman" w:hAnsi="Times New Roman" w:cs="Times New Roman"/>
+          <w:sz w:val="24"/>
+        </w:rPr>
+        <w:t xml:space="preserve">(Example shows </w:t>
+      </w:r>
+      <w:proofErr w:type="spellStart"/>
+      <w:r>
+        <w:rPr>
+          <w:rFonts w:ascii="Courier New" w:hAnsi="Courier New" w:cs="Courier New"/>
+          <w:sz w:val="24"/>
+        </w:rPr>
+        <w:t>fluocell_data</w:t>
+      </w:r>
+      <w:proofErr w:type="spellEnd"/>
+      <w:r>
+        <w:rPr>
+          <w:rFonts w:ascii="Times New Roman" w:hAnsi="Times New Roman" w:cs="Times New Roman"/>
+          <w:sz w:val="24"/>
+        </w:rPr>
+        <w:t xml:space="preserve"> right after initialization)</w:t>
+      </w:r>
+    </w:p>
+    <w:p>
+      <w:pPr>
+        <w:pStyle w:val="NoSpacing"/>
+        <w:rPr>
+          <w:rFonts w:ascii="Times New Roman" w:hAnsi="Times New Roman" w:cs="Times New Roman"/>
+          <w:sz w:val="24"/>
+        </w:rPr>
+      </w:pPr>
+    </w:p>
+    <w:p>
+      <w:pPr>
+        <w:pStyle w:val="NoSpacing"/>
+        <w:rPr>
+          <w:rFonts w:ascii="Courier New" w:hAnsi="Courier New" w:cs="Courier New"/>
+          <w:sz w:val="24"/>
+        </w:rPr>
+      </w:pPr>
+      <w:proofErr w:type="spellStart"/>
+      <w:r>
+        <w:rPr>
+          <w:rFonts w:ascii="Courier New" w:hAnsi="Courier New" w:cs="Courier New"/>
+          <w:sz w:val="24"/>
+        </w:rPr>
+        <w:t>fluocell_data</w:t>
+      </w:r>
+      <w:proofErr w:type="spellEnd"/>
+      <w:r>
+        <w:rPr>
+          <w:rFonts w:ascii="Courier New" w:hAnsi="Courier New" w:cs="Courier New"/>
+          <w:sz w:val="24"/>
+        </w:rPr>
+        <w:t xml:space="preserve"> =</w:t>
+      </w:r>
+    </w:p>
+    <w:p>
+      <w:pPr>
+        <w:pStyle w:val="NoSpacing"/>
+        <w:rPr>
+          <w:rFonts w:ascii="Courier New" w:hAnsi="Courier New" w:cs="Courier New"/>
+          <w:sz w:val="24"/>
+        </w:rPr>
+      </w:pPr>
+      <w:r>
+        <w:rPr>
+          <w:rFonts w:ascii="Courier New" w:hAnsi="Courier New" w:cs="Courier New"/>
+          <w:sz w:val="24"/>
+        </w:rPr>
+        <w:t xml:space="preserve">              </w:t>
+      </w:r>
+      <w:proofErr w:type="gramStart"/>
+      <w:r>
+        <w:rPr>
+          <w:rFonts w:ascii="Courier New" w:hAnsi="Courier New" w:cs="Courier New"/>
+          <w:sz w:val="24"/>
+        </w:rPr>
+        <w:t>time</w:t>
+      </w:r>
+      <w:proofErr w:type="gramEnd"/>
+      <w:r>
+        <w:rPr>
+          <w:rFonts w:ascii="Courier New" w:hAnsi="Courier New" w:cs="Courier New"/>
+          <w:sz w:val="24"/>
+        </w:rPr>
+        <w:t>: [200x2 double]</w:t>
+      </w:r>
+    </w:p>
+    <w:p>
+      <w:pPr>
+        <w:pStyle w:val="NoSpacing"/>
+        <w:rPr>
+          <w:rFonts w:ascii="Courier New" w:hAnsi="Courier New" w:cs="Courier New"/>
+          <w:sz w:val="24"/>
+        </w:rPr>
+      </w:pPr>
+      <w:r>
+        <w:rPr>
+          <w:rFonts w:ascii="Courier New" w:hAnsi="Courier New" w:cs="Courier New"/>
+          <w:sz w:val="24"/>
+        </w:rPr>
+        <w:t xml:space="preserve">             </w:t>
+      </w:r>
+      <w:proofErr w:type="gramStart"/>
+      <w:r>
+        <w:rPr>
+          <w:rFonts w:ascii="Courier New" w:hAnsi="Courier New" w:cs="Courier New"/>
+          <w:sz w:val="24"/>
+        </w:rPr>
+        <w:t>ratio</w:t>
+      </w:r>
+      <w:proofErr w:type="gramEnd"/>
+      <w:r>
+        <w:rPr>
+          <w:rFonts w:ascii="Courier New" w:hAnsi="Courier New" w:cs="Courier New"/>
+          <w:sz w:val="24"/>
+        </w:rPr>
+        <w:t>: {[200x1 double]}</w:t>
+      </w:r>
+    </w:p>
+    <w:p>
+      <w:pPr>
+        <w:pStyle w:val="NoSpacing"/>
+        <w:rPr>
+          <w:rFonts w:ascii="Courier New" w:hAnsi="Courier New" w:cs="Courier New"/>
+          <w:sz w:val="24"/>
+        </w:rPr>
+      </w:pPr>
+      <w:r>
+        <w:rPr>
+          <w:rFonts w:ascii="Courier New" w:hAnsi="Courier New" w:cs="Courier New"/>
+          <w:sz w:val="24"/>
+        </w:rPr>
+        <w:t xml:space="preserve">          channel1: {[200x1 double]}</w:t>
+      </w:r>
+    </w:p>
+    <w:p>
+      <w:pPr>
+        <w:pStyle w:val="NoSpacing"/>
+        <w:rPr>
+          <w:rFonts w:ascii="Courier New" w:hAnsi="Courier New" w:cs="Courier New"/>
+          <w:sz w:val="24"/>
+        </w:rPr>
+      </w:pPr>
+      <w:r>
+        <w:rPr>
+          <w:rFonts w:ascii="Courier New" w:hAnsi="Courier New" w:cs="Courier New"/>
+          <w:sz w:val="24"/>
+        </w:rPr>
+        <w:t xml:space="preserve">          channel2: {[200x1 double]}</w:t>
+      </w:r>
+    </w:p>
+    <w:p>
+      <w:pPr>
+        <w:pStyle w:val="NoSpacing"/>
+        <w:rPr>
+          <w:rFonts w:ascii="Courier New" w:hAnsi="Courier New" w:cs="Courier New"/>
+          <w:sz w:val="24"/>
+        </w:rPr>
+      </w:pPr>
+      <w:r>
+        <w:rPr>
+          <w:rFonts w:ascii="Courier New" w:hAnsi="Courier New" w:cs="Courier New"/>
+          <w:sz w:val="24"/>
+        </w:rPr>
+        <w:t xml:space="preserve">       channel1_bg: [200x1 double]</w:t>
+      </w:r>
+    </w:p>
+    <w:p>
+      <w:pPr>
+        <w:pStyle w:val="NoSpacing"/>
+        <w:rPr>
+          <w:rFonts w:ascii="Times New Roman" w:hAnsi="Times New Roman" w:cs="Times New Roman"/>
+          <w:sz w:val="24"/>
+        </w:rPr>
+      </w:pPr>
+      <w:r>
+        <w:rPr>
+          <w:rFonts w:ascii="Courier New" w:hAnsi="Courier New" w:cs="Courier New"/>
+          <w:sz w:val="24"/>
+        </w:rPr>
+        <w:t xml:space="preserve">       channel2_bg: [200x1 double]</w:t>
+      </w:r>
+    </w:p>
+    <w:p>
+      <w:pPr>
+        <w:pStyle w:val="NoSpacing"/>
+        <w:rPr>
+          <w:rFonts w:ascii="Times New Roman" w:hAnsi="Times New Roman" w:cs="Times New Roman"/>
+          <w:sz w:val="24"/>
+        </w:rPr>
+      </w:pPr>
+    </w:p>
+    <w:p>
+      <w:pPr>
+        <w:pStyle w:val="NoSpacing"/>
+        <w:rPr>
+          <w:rFonts w:ascii="Times New Roman" w:hAnsi="Times New Roman" w:cs="Times New Roman"/>
+          <w:sz w:val="24"/>
+        </w:rPr>
+      </w:pPr>
+      <w:r>
+        <w:rPr>
+          <w:rFonts w:ascii="Times New Roman" w:hAnsi="Times New Roman" w:cs="Times New Roman"/>
+          <w:sz w:val="24"/>
+        </w:rPr>
+        <w:t xml:space="preserve">All values are stored in column vectors. </w:t>
+      </w:r>
+    </w:p>
+    <w:p>
+      <w:pPr>
+        <w:pStyle w:val="NoSpacing"/>
+        <w:rPr>
+          <w:rFonts w:ascii="Times New Roman" w:hAnsi="Times New Roman" w:cs="Times New Roman"/>
+          <w:sz w:val="24"/>
+        </w:rPr>
+      </w:pPr>
+      <w:r>
+        <w:rPr>
+          <w:rFonts w:ascii="Times New Roman" w:hAnsi="Times New Roman" w:cs="Times New Roman"/>
+          <w:sz w:val="24"/>
+        </w:rPr>
+        <w:t>Each row is a different time frame.</w:t>
+      </w:r>
+    </w:p>
+    <w:p>
+      <w:pPr>
+        <w:pStyle w:val="NoSpacing"/>
+        <w:rPr>
+          <w:rFonts w:ascii="Times New Roman" w:hAnsi="Times New Roman" w:cs="Times New Roman"/>
+          <w:sz w:val="24"/>
+        </w:rPr>
+      </w:pPr>
+    </w:p>
+    <w:p>
+      <w:pPr>
+        <w:pStyle w:val="NoSpacing"/>
+        <w:rPr>
+          <w:rFonts w:ascii="Courier New" w:hAnsi="Courier New" w:cs="Courier New"/>
+          <w:sz w:val="24"/>
+        </w:rPr>
+      </w:pPr>
+      <w:proofErr w:type="spellStart"/>
+      <w:r>
+        <w:rPr>
+          <w:rFonts w:ascii="Courier New" w:hAnsi="Courier New" w:cs="Courier New"/>
+          <w:sz w:val="24"/>
+        </w:rPr>
+        <w:t>fluocell_</w:t>
+      </w:r>
+      <w:proofErr w:type="gramStart"/>
+      <w:r>
+        <w:rPr>
+          <w:rFonts w:ascii="Courier New" w:hAnsi="Courier New" w:cs="Courier New"/>
+          <w:sz w:val="24"/>
+        </w:rPr>
+        <w:t>data.time</w:t>
+      </w:r>
+      <w:proofErr w:type="spellEnd"/>
+      <w:r>
+        <w:rPr>
+          <w:rFonts w:ascii="Courier New" w:hAnsi="Courier New" w:cs="Courier New"/>
+          <w:sz w:val="24"/>
+        </w:rPr>
+        <w:t>(</w:t>
+      </w:r>
+      <w:proofErr w:type="gramEnd"/>
+      <w:r>
+        <w:rPr>
+          <w:rFonts w:ascii="Courier New" w:hAnsi="Courier New" w:cs="Courier New"/>
+          <w:sz w:val="24"/>
+        </w:rPr>
+        <w:t>:,j)</w:t>
+      </w:r>
+    </w:p>
+    <w:p>
+      <w:pPr>
+        <w:pStyle w:val="NoSpacing"/>
+        <w:rPr>
+          <w:rFonts w:ascii="Times New Roman" w:hAnsi="Times New Roman" w:cs="Times New Roman"/>
+          <w:sz w:val="24"/>
+        </w:rPr>
+      </w:pPr>
+      <w:r>
+        <w:rPr>
+          <w:rFonts w:ascii="Times New Roman" w:hAnsi="Times New Roman" w:cs="Times New Roman"/>
+          <w:sz w:val="24"/>
+        </w:rPr>
+        <w:tab/>
+      </w:r>
+      <w:r>
+        <w:rPr>
+          <w:rFonts w:ascii="Courier New" w:hAnsi="Courier New" w:cs="Courier New"/>
+          <w:sz w:val="24"/>
+        </w:rPr>
+        <w:t>.</w:t>
+      </w:r>
+      <w:proofErr w:type="gramStart"/>
+      <w:r>
+        <w:rPr>
+          <w:rFonts w:ascii="Courier New" w:hAnsi="Courier New" w:cs="Courier New"/>
+          <w:sz w:val="24"/>
+        </w:rPr>
+        <w:t>time(</w:t>
+      </w:r>
+      <w:proofErr w:type="gramEnd"/>
+      <w:r>
+        <w:rPr>
+          <w:rFonts w:ascii="Courier New" w:hAnsi="Courier New" w:cs="Courier New"/>
+          <w:sz w:val="24"/>
+        </w:rPr>
+        <w:t>:,1) -</w:t>
+      </w:r>
+      <w:r>
+        <w:rPr>
+          <w:rFonts w:ascii="Times New Roman" w:hAnsi="Times New Roman" w:cs="Times New Roman"/>
+          <w:sz w:val="24"/>
+        </w:rPr>
+        <w:t xml:space="preserve"> the index</w:t>
+      </w:r>
+    </w:p>
+    <w:p>
+      <w:pPr>
+        <w:pStyle w:val="NoSpacing"/>
+        <w:rPr>
+          <w:rFonts w:ascii="Times New Roman" w:hAnsi="Times New Roman" w:cs="Times New Roman"/>
+          <w:sz w:val="24"/>
+        </w:rPr>
+      </w:pPr>
+      <w:r>
+        <w:rPr>
+          <w:rFonts w:ascii="Times New Roman" w:hAnsi="Times New Roman" w:cs="Times New Roman"/>
+          <w:sz w:val="24"/>
+        </w:rPr>
+        <w:tab/>
+      </w:r>
+      <w:r>
+        <w:rPr>
+          <w:rFonts w:ascii="Courier New" w:hAnsi="Courier New" w:cs="Courier New"/>
+          <w:sz w:val="24"/>
+        </w:rPr>
+        <w:t>.</w:t>
+      </w:r>
+      <w:proofErr w:type="gramStart"/>
+      <w:r>
+        <w:rPr>
+          <w:rFonts w:ascii="Courier New" w:hAnsi="Courier New" w:cs="Courier New"/>
+          <w:sz w:val="24"/>
+        </w:rPr>
+        <w:t>time(</w:t>
+      </w:r>
+      <w:proofErr w:type="gramEnd"/>
+      <w:r>
+        <w:rPr>
+          <w:rFonts w:ascii="Courier New" w:hAnsi="Courier New" w:cs="Courier New"/>
+          <w:sz w:val="24"/>
+        </w:rPr>
+        <w:t>:,2) -</w:t>
+      </w:r>
+      <w:r>
+        <w:rPr>
+          <w:rFonts w:ascii="Times New Roman" w:hAnsi="Times New Roman" w:cs="Times New Roman"/>
+          <w:sz w:val="24"/>
+        </w:rPr>
+        <w:t xml:space="preserve"> the time</w:t>
+      </w:r>
+    </w:p>
+    <w:p>
+      <w:pPr>
+        <w:pStyle w:val="NoSpacing"/>
+        <w:rPr>
+          <w:rFonts w:ascii="Times New Roman" w:hAnsi="Times New Roman" w:cs="Times New Roman"/>
+          <w:sz w:val="24"/>
+        </w:rPr>
+      </w:pPr>
+    </w:p>
+    <w:p>
+      <w:pPr>
+        <w:pStyle w:val="NoSpacing"/>
+        <w:rPr>
+          <w:rFonts w:ascii="Courier New" w:hAnsi="Courier New" w:cs="Courier New"/>
+          <w:sz w:val="24"/>
+        </w:rPr>
+      </w:pPr>
+      <w:proofErr w:type="spellStart"/>
+      <w:r>
+        <w:rPr>
+          <w:rFonts w:ascii="Courier New" w:hAnsi="Courier New" w:cs="Courier New"/>
+          <w:sz w:val="24"/>
+        </w:rPr>
+        <w:t>fluocell_</w:t>
+      </w:r>
+      <w:proofErr w:type="gramStart"/>
+      <w:r>
+        <w:rPr>
+          <w:rFonts w:ascii="Courier New" w:hAnsi="Courier New" w:cs="Courier New"/>
+          <w:sz w:val="24"/>
+        </w:rPr>
+        <w:t>data.ratio</w:t>
+      </w:r>
+      <w:proofErr w:type="spellEnd"/>
+      <w:r>
+        <w:rPr>
+          <w:rFonts w:ascii="Courier New" w:hAnsi="Courier New" w:cs="Courier New"/>
+          <w:sz w:val="24"/>
+        </w:rPr>
+        <w:t>{</w:t>
+      </w:r>
+      <w:proofErr w:type="spellStart"/>
+      <w:proofErr w:type="gramEnd"/>
+      <w:r>
+        <w:rPr>
+          <w:rFonts w:ascii="Courier New" w:hAnsi="Courier New" w:cs="Courier New"/>
+          <w:sz w:val="24"/>
+        </w:rPr>
+        <w:t>i</w:t>
+      </w:r>
+      <w:proofErr w:type="spellEnd"/>
+      <w:r>
+        <w:rPr>
+          <w:rFonts w:ascii="Courier New" w:hAnsi="Courier New" w:cs="Courier New"/>
+          <w:sz w:val="24"/>
+        </w:rPr>
+        <w:t xml:space="preserve">}(:,j) - </w:t>
+      </w:r>
+      <w:r>
+        <w:rPr>
+          <w:rFonts w:ascii="Times New Roman" w:hAnsi="Times New Roman" w:cs="Times New Roman"/>
+          <w:sz w:val="24"/>
+        </w:rPr>
+        <w:t>ratio intensity</w:t>
+      </w:r>
+    </w:p>
+    <w:p>
+      <w:pPr>
+        <w:pStyle w:val="NoSpacing"/>
+        <w:rPr>
+          <w:rFonts w:ascii="Times New Roman" w:hAnsi="Times New Roman" w:cs="Times New Roman"/>
+          <w:sz w:val="24"/>
+        </w:rPr>
+      </w:pPr>
+      <w:r>
+        <w:rPr>
+          <w:rFonts w:ascii="Times New Roman" w:hAnsi="Times New Roman" w:cs="Times New Roman"/>
+          <w:sz w:val="24"/>
+        </w:rPr>
+        <w:tab/>
+      </w:r>
+      <w:proofErr w:type="spellStart"/>
+      <w:r>
+        <w:rPr>
+          <w:rFonts w:ascii="Courier New" w:hAnsi="Courier New" w:cs="Courier New"/>
+          <w:sz w:val="24"/>
+        </w:rPr>
+        <w:t>i</w:t>
+      </w:r>
+      <w:proofErr w:type="spellEnd"/>
+      <w:r>
+        <w:rPr>
+          <w:rFonts w:ascii="Courier New" w:hAnsi="Courier New" w:cs="Courier New"/>
+          <w:sz w:val="24"/>
+        </w:rPr>
+        <w:t xml:space="preserve"> -</w:t>
+      </w:r>
+      <w:r>
+        <w:rPr>
+          <w:rFonts w:ascii="Times New Roman" w:hAnsi="Times New Roman" w:cs="Times New Roman"/>
+          <w:sz w:val="24"/>
+        </w:rPr>
+        <w:t xml:space="preserve"> </w:t>
+      </w:r>
+      <w:proofErr w:type="gramStart"/>
+      <w:r>
+        <w:rPr>
+          <w:rFonts w:ascii="Times New Roman" w:hAnsi="Times New Roman" w:cs="Times New Roman"/>
+          <w:sz w:val="24"/>
+        </w:rPr>
+        <w:t>object</w:t>
+      </w:r>
+      <w:proofErr w:type="gramEnd"/>
+    </w:p>
+    <w:p>
+      <w:pPr>
+        <w:pStyle w:val="NoSpacing"/>
+        <w:rPr>
+          <w:rFonts w:ascii="Times New Roman" w:hAnsi="Times New Roman" w:cs="Times New Roman"/>
+          <w:sz w:val="24"/>
+        </w:rPr>
+      </w:pPr>
+      <w:r>
+        <w:rPr>
+          <w:rFonts w:ascii="Times New Roman" w:hAnsi="Times New Roman" w:cs="Times New Roman"/>
+          <w:sz w:val="24"/>
+        </w:rPr>
+        <w:tab/>
+      </w:r>
+      <w:r>
+        <w:rPr>
+          <w:rFonts w:ascii="Courier New" w:hAnsi="Courier New" w:cs="Courier New"/>
+          <w:sz w:val="24"/>
+        </w:rPr>
+        <w:t>j -</w:t>
+      </w:r>
+      <w:r>
+        <w:rPr>
+          <w:rFonts w:ascii="Times New Roman" w:hAnsi="Times New Roman" w:cs="Times New Roman"/>
+          <w:sz w:val="24"/>
+        </w:rPr>
+        <w:t xml:space="preserve"> </w:t>
+      </w:r>
+      <w:proofErr w:type="gramStart"/>
+      <w:r>
+        <w:rPr>
+          <w:rFonts w:ascii="Times New Roman" w:hAnsi="Times New Roman" w:cs="Times New Roman"/>
+          <w:sz w:val="24"/>
+        </w:rPr>
+        <w:t>region(s)</w:t>
+      </w:r>
+      <w:proofErr w:type="gramEnd"/>
+      <w:r>
+        <w:rPr>
+          <w:rFonts w:ascii="Times New Roman" w:hAnsi="Times New Roman" w:cs="Times New Roman"/>
+          <w:sz w:val="24"/>
+        </w:rPr>
+        <w:t xml:space="preserve"> of interest (ROI)</w:t>
+      </w:r>
+    </w:p>
+    <w:p>
+      <w:pPr>
+        <w:pStyle w:val="NoSpacing"/>
+        <w:rPr>
+          <w:rFonts w:ascii="Times New Roman" w:hAnsi="Times New Roman" w:cs="Times New Roman"/>
+          <w:sz w:val="24"/>
+        </w:rPr>
+      </w:pPr>
+      <w:r>
+        <w:rPr>
+          <w:rFonts w:ascii="Times New Roman" w:hAnsi="Times New Roman" w:cs="Times New Roman"/>
+          <w:sz w:val="24"/>
+        </w:rPr>
+        <w:tab/>
+        <w:t>Each object is its own cell and can have one or more ROIs.</w:t>
+      </w:r>
+    </w:p>
+    <w:p>
+      <w:pPr>
+        <w:pStyle w:val="NoSpacing"/>
+        <w:rPr>
+          <w:rFonts w:ascii="Times New Roman" w:hAnsi="Times New Roman" w:cs="Times New Roman"/>
+          <w:sz w:val="24"/>
+        </w:rPr>
+      </w:pPr>
+    </w:p>
+    <w:p>
+      <w:pPr>
+        <w:pStyle w:val="NoSpacing"/>
+        <w:rPr>
+          <w:rFonts w:ascii="Times New Roman" w:hAnsi="Times New Roman" w:cs="Times New Roman"/>
+          <w:sz w:val="24"/>
+        </w:rPr>
+      </w:pPr>
+      <w:r>
+        <w:rPr>
+          <w:rFonts w:ascii="Courier New" w:hAnsi="Courier New" w:cs="Courier New"/>
+          <w:sz w:val="24"/>
+        </w:rPr>
+        <w:t>fluocell_</w:t>
+      </w:r>
+      <w:proofErr w:type="gramStart"/>
+      <w:r>
+        <w:rPr>
+          <w:rFonts w:ascii="Courier New" w:hAnsi="Courier New" w:cs="Courier New"/>
+          <w:sz w:val="24"/>
+        </w:rPr>
+        <w:t>data.channel1{</w:t>
+      </w:r>
+      <w:proofErr w:type="spellStart"/>
+      <w:proofErr w:type="gramEnd"/>
+      <w:r>
+        <w:rPr>
+          <w:rFonts w:ascii="Courier New" w:hAnsi="Courier New" w:cs="Courier New"/>
+          <w:sz w:val="24"/>
+        </w:rPr>
+        <w:t>i</w:t>
+      </w:r>
+      <w:proofErr w:type="spellEnd"/>
+      <w:r>
+        <w:rPr>
+          <w:rFonts w:ascii="Courier New" w:hAnsi="Courier New" w:cs="Courier New"/>
+          <w:sz w:val="24"/>
+        </w:rPr>
+        <w:t>}(:,j) -</w:t>
+      </w:r>
+      <w:r>
+        <w:rPr>
+          <w:rFonts w:ascii="Times New Roman" w:hAnsi="Times New Roman" w:cs="Times New Roman"/>
+          <w:sz w:val="24"/>
+        </w:rPr>
+        <w:t xml:space="preserve"> intensity value of channel 1</w:t>
+      </w:r>
+    </w:p>
+    <w:p>
+      <w:pPr>
+        <w:pStyle w:val="NoSpacing"/>
+        <w:rPr>
+          <w:rFonts w:ascii="Times New Roman" w:hAnsi="Times New Roman" w:cs="Times New Roman"/>
+          <w:sz w:val="24"/>
+        </w:rPr>
+      </w:pPr>
+      <w:r>
+        <w:rPr>
+          <w:rFonts w:ascii="Times New Roman" w:hAnsi="Times New Roman" w:cs="Times New Roman"/>
+          <w:sz w:val="24"/>
+        </w:rPr>
+        <w:tab/>
+      </w:r>
+      <w:proofErr w:type="spellStart"/>
+      <w:r>
+        <w:rPr>
+          <w:rFonts w:ascii="Courier New" w:hAnsi="Courier New" w:cs="Courier New"/>
+          <w:sz w:val="24"/>
+        </w:rPr>
+        <w:t>i</w:t>
+      </w:r>
+      <w:proofErr w:type="spellEnd"/>
+      <w:r>
+        <w:rPr>
+          <w:rFonts w:ascii="Courier New" w:hAnsi="Courier New" w:cs="Courier New"/>
+          <w:sz w:val="24"/>
+        </w:rPr>
+        <w:t xml:space="preserve"> -</w:t>
+      </w:r>
+      <w:r>
+        <w:rPr>
+          <w:rFonts w:ascii="Times New Roman" w:hAnsi="Times New Roman" w:cs="Times New Roman"/>
+          <w:sz w:val="24"/>
+        </w:rPr>
+        <w:t xml:space="preserve"> </w:t>
+      </w:r>
+      <w:proofErr w:type="gramStart"/>
+      <w:r>
+        <w:rPr>
+          <w:rFonts w:ascii="Times New Roman" w:hAnsi="Times New Roman" w:cs="Times New Roman"/>
+          <w:sz w:val="24"/>
+        </w:rPr>
+        <w:t>object</w:t>
+      </w:r>
+      <w:proofErr w:type="gramEnd"/>
+    </w:p>
+    <w:p>
+      <w:pPr>
+        <w:pStyle w:val="NoSpacing"/>
+        <w:rPr>
+          <w:rFonts w:ascii="Times New Roman" w:hAnsi="Times New Roman" w:cs="Times New Roman"/>
+          <w:sz w:val="24"/>
+        </w:rPr>
+      </w:pPr>
+      <w:r>
+        <w:rPr>
+          <w:rFonts w:ascii="Times New Roman" w:hAnsi="Times New Roman" w:cs="Times New Roman"/>
+          <w:sz w:val="24"/>
+        </w:rPr>
+        <w:tab/>
+      </w:r>
+      <w:r>
+        <w:rPr>
+          <w:rFonts w:ascii="Courier New" w:hAnsi="Courier New" w:cs="Courier New"/>
+          <w:sz w:val="24"/>
+        </w:rPr>
+        <w:t>j -</w:t>
+      </w:r>
+      <w:r>
+        <w:rPr>
+          <w:rFonts w:ascii="Times New Roman" w:hAnsi="Times New Roman" w:cs="Times New Roman"/>
+          <w:sz w:val="24"/>
+        </w:rPr>
+        <w:t xml:space="preserve"> </w:t>
+      </w:r>
+      <w:proofErr w:type="gramStart"/>
+      <w:r>
+        <w:rPr>
+          <w:rFonts w:ascii="Times New Roman" w:hAnsi="Times New Roman" w:cs="Times New Roman"/>
+          <w:sz w:val="24"/>
+        </w:rPr>
+        <w:t>region(s)</w:t>
+      </w:r>
+      <w:proofErr w:type="gramEnd"/>
+      <w:r>
+        <w:rPr>
+          <w:rFonts w:ascii="Times New Roman" w:hAnsi="Times New Roman" w:cs="Times New Roman"/>
+          <w:sz w:val="24"/>
+        </w:rPr>
+        <w:t xml:space="preserve"> of interest (ROI)</w:t>
+      </w:r>
+    </w:p>
+    <w:p>
+      <w:pPr>
+        <w:pStyle w:val="NoSpacing"/>
+        <w:rPr>
+          <w:rFonts w:ascii="Times New Roman" w:hAnsi="Times New Roman" w:cs="Times New Roman"/>
+          <w:sz w:val="24"/>
+        </w:rPr>
+      </w:pPr>
+      <w:r>
+        <w:rPr>
+          <w:rFonts w:ascii="Times New Roman" w:hAnsi="Times New Roman" w:cs="Times New Roman"/>
+          <w:sz w:val="24"/>
+        </w:rPr>
+        <w:lastRenderedPageBreak/>
+        <w:tab/>
+        <w:t>Each object is its own cell and can have one or more ROIs.</w:t>
+      </w:r>
+    </w:p>
+    <w:p>
+      <w:pPr>
+        <w:pStyle w:val="NoSpacing"/>
+        <w:rPr>
+          <w:rFonts w:ascii="Times New Roman" w:hAnsi="Times New Roman" w:cs="Times New Roman"/>
+          <w:sz w:val="24"/>
+        </w:rPr>
+      </w:pPr>
+    </w:p>
+    <w:p>
+      <w:pPr>
+        <w:pStyle w:val="NoSpacing"/>
+        <w:rPr>
+          <w:rFonts w:ascii="Times New Roman" w:hAnsi="Times New Roman" w:cs="Times New Roman"/>
+          <w:sz w:val="24"/>
+        </w:rPr>
+      </w:pPr>
+      <w:r>
+        <w:rPr>
+          <w:rFonts w:ascii="Courier New" w:hAnsi="Courier New" w:cs="Courier New"/>
+          <w:sz w:val="24"/>
+        </w:rPr>
+        <w:t>fluocell_</w:t>
+      </w:r>
+      <w:proofErr w:type="gramStart"/>
+      <w:r>
+        <w:rPr>
+          <w:rFonts w:ascii="Courier New" w:hAnsi="Courier New" w:cs="Courier New"/>
+          <w:sz w:val="24"/>
+        </w:rPr>
+        <w:t>data.channel2{</w:t>
+      </w:r>
+      <w:proofErr w:type="spellStart"/>
+      <w:proofErr w:type="gramEnd"/>
+      <w:r>
+        <w:rPr>
+          <w:rFonts w:ascii="Courier New" w:hAnsi="Courier New" w:cs="Courier New"/>
+          <w:sz w:val="24"/>
+        </w:rPr>
+        <w:t>i</w:t>
+      </w:r>
+      <w:proofErr w:type="spellEnd"/>
+      <w:r>
+        <w:rPr>
+          <w:rFonts w:ascii="Courier New" w:hAnsi="Courier New" w:cs="Courier New"/>
+          <w:sz w:val="24"/>
+        </w:rPr>
+        <w:t>}(:,j) -</w:t>
+      </w:r>
+      <w:r>
+        <w:rPr>
+          <w:rFonts w:ascii="Times New Roman" w:hAnsi="Times New Roman" w:cs="Times New Roman"/>
+          <w:sz w:val="24"/>
+        </w:rPr>
+        <w:t xml:space="preserve"> intensity value of channel 2</w:t>
+      </w:r>
+    </w:p>
+    <w:p>
+      <w:pPr>
+        <w:pStyle w:val="NoSpacing"/>
+        <w:rPr>
+          <w:rFonts w:ascii="Times New Roman" w:hAnsi="Times New Roman" w:cs="Times New Roman"/>
+          <w:sz w:val="24"/>
+        </w:rPr>
+      </w:pPr>
+      <w:r>
+        <w:rPr>
+          <w:rFonts w:ascii="Times New Roman" w:hAnsi="Times New Roman" w:cs="Times New Roman"/>
+          <w:sz w:val="24"/>
+        </w:rPr>
+        <w:tab/>
+      </w:r>
+      <w:proofErr w:type="spellStart"/>
+      <w:r>
+        <w:rPr>
+          <w:rFonts w:ascii="Courier New" w:hAnsi="Courier New" w:cs="Courier New"/>
+          <w:sz w:val="24"/>
+        </w:rPr>
+        <w:t>i</w:t>
+      </w:r>
+      <w:proofErr w:type="spellEnd"/>
+      <w:r>
+        <w:rPr>
+          <w:rFonts w:ascii="Courier New" w:hAnsi="Courier New" w:cs="Courier New"/>
+          <w:sz w:val="24"/>
+        </w:rPr>
+        <w:t xml:space="preserve"> -</w:t>
+      </w:r>
+      <w:r>
+        <w:rPr>
+          <w:rFonts w:ascii="Times New Roman" w:hAnsi="Times New Roman" w:cs="Times New Roman"/>
+          <w:sz w:val="24"/>
+        </w:rPr>
+        <w:t xml:space="preserve"> </w:t>
+      </w:r>
+      <w:proofErr w:type="gramStart"/>
+      <w:r>
+        <w:rPr>
+          <w:rFonts w:ascii="Times New Roman" w:hAnsi="Times New Roman" w:cs="Times New Roman"/>
+          <w:sz w:val="24"/>
+        </w:rPr>
+        <w:t>object</w:t>
+      </w:r>
+      <w:proofErr w:type="gramEnd"/>
+    </w:p>
+    <w:p>
+      <w:pPr>
+        <w:pStyle w:val="NoSpacing"/>
+        <w:rPr>
+          <w:rFonts w:ascii="Times New Roman" w:hAnsi="Times New Roman" w:cs="Times New Roman"/>
+          <w:sz w:val="24"/>
+        </w:rPr>
+      </w:pPr>
+      <w:r>
+        <w:rPr>
+          <w:rFonts w:ascii="Times New Roman" w:hAnsi="Times New Roman" w:cs="Times New Roman"/>
+          <w:sz w:val="24"/>
+        </w:rPr>
+        <w:tab/>
+      </w:r>
+      <w:r>
+        <w:rPr>
+          <w:rFonts w:ascii="Courier New" w:hAnsi="Courier New" w:cs="Courier New"/>
+          <w:sz w:val="24"/>
+        </w:rPr>
+        <w:t>j -</w:t>
+      </w:r>
+      <w:r>
+        <w:rPr>
+          <w:rFonts w:ascii="Times New Roman" w:hAnsi="Times New Roman" w:cs="Times New Roman"/>
+          <w:sz w:val="24"/>
+        </w:rPr>
+        <w:t xml:space="preserve"> </w:t>
+      </w:r>
+      <w:proofErr w:type="gramStart"/>
+      <w:r>
+        <w:rPr>
+          <w:rFonts w:ascii="Times New Roman" w:hAnsi="Times New Roman" w:cs="Times New Roman"/>
+          <w:sz w:val="24"/>
+        </w:rPr>
+        <w:t>region(s)</w:t>
+      </w:r>
+      <w:proofErr w:type="gramEnd"/>
+      <w:r>
+        <w:rPr>
+          <w:rFonts w:ascii="Times New Roman" w:hAnsi="Times New Roman" w:cs="Times New Roman"/>
+          <w:sz w:val="24"/>
+        </w:rPr>
+        <w:t xml:space="preserve"> of interest (ROI)</w:t>
+      </w:r>
+    </w:p>
+    <w:p>
+      <w:pPr>
+        <w:pStyle w:val="NoSpacing"/>
+        <w:rPr>
+          <w:rFonts w:ascii="Times New Roman" w:hAnsi="Times New Roman" w:cs="Times New Roman"/>
+          <w:sz w:val="24"/>
+        </w:rPr>
+      </w:pPr>
+      <w:r>
+        <w:rPr>
+          <w:rFonts w:ascii="Times New Roman" w:hAnsi="Times New Roman" w:cs="Times New Roman"/>
+          <w:sz w:val="24"/>
+        </w:rPr>
+        <w:tab/>
+        <w:t>Each object is its own cell and can have one or more ROIs.</w:t>
+      </w:r>
+    </w:p>
+    <w:p>
+      <w:pPr>
+        <w:pStyle w:val="NoSpacing"/>
+        <w:rPr>
+          <w:rFonts w:ascii="Times New Roman" w:hAnsi="Times New Roman" w:cs="Times New Roman"/>
+          <w:sz w:val="24"/>
+        </w:rPr>
+      </w:pPr>
+    </w:p>
+    <w:p>
+      <w:pPr>
+        <w:pStyle w:val="NoSpacing"/>
+        <w:rPr>
+          <w:rFonts w:ascii="Times New Roman" w:hAnsi="Times New Roman" w:cs="Times New Roman"/>
+          <w:sz w:val="24"/>
+        </w:rPr>
+      </w:pPr>
+      <w:r>
+        <w:rPr>
+          <w:rFonts w:ascii="Courier New" w:hAnsi="Courier New" w:cs="Courier New"/>
+          <w:sz w:val="24"/>
+        </w:rPr>
+        <w:t>fluocell_data.channel1_</w:t>
+      </w:r>
+      <w:proofErr w:type="gramStart"/>
+      <w:r>
+        <w:rPr>
+          <w:rFonts w:ascii="Courier New" w:hAnsi="Courier New" w:cs="Courier New"/>
+          <w:sz w:val="24"/>
+        </w:rPr>
+        <w:t>bg(</w:t>
+      </w:r>
+      <w:proofErr w:type="gramEnd"/>
+      <w:r>
+        <w:rPr>
+          <w:rFonts w:ascii="Courier New" w:hAnsi="Courier New" w:cs="Courier New"/>
+          <w:sz w:val="24"/>
+        </w:rPr>
+        <w:t>:) -</w:t>
+      </w:r>
+      <w:r>
+        <w:rPr>
+          <w:rFonts w:ascii="Times New Roman" w:hAnsi="Times New Roman" w:cs="Times New Roman"/>
+          <w:sz w:val="24"/>
+        </w:rPr>
+        <w:t xml:space="preserve"> intensity value of the background for channel 1</w:t>
+      </w:r>
+    </w:p>
+    <w:p>
+      <w:pPr>
+        <w:pStyle w:val="NoSpacing"/>
+        <w:rPr>
+          <w:rFonts w:ascii="Times New Roman" w:hAnsi="Times New Roman" w:cs="Times New Roman"/>
+          <w:sz w:val="24"/>
+        </w:rPr>
+      </w:pPr>
+    </w:p>
+    <w:p>
+      <w:pPr>
+        <w:pStyle w:val="NoSpacing"/>
+        <w:rPr>
+          <w:rFonts w:ascii="Times New Roman" w:hAnsi="Times New Roman" w:cs="Times New Roman"/>
+          <w:sz w:val="24"/>
+        </w:rPr>
+      </w:pPr>
+      <w:r>
+        <w:rPr>
+          <w:rFonts w:ascii="Courier New" w:hAnsi="Courier New" w:cs="Courier New"/>
+          <w:sz w:val="24"/>
+        </w:rPr>
+        <w:t>fluocell_data.channel2_</w:t>
+      </w:r>
+      <w:proofErr w:type="gramStart"/>
+      <w:r>
+        <w:rPr>
+          <w:rFonts w:ascii="Courier New" w:hAnsi="Courier New" w:cs="Courier New"/>
+          <w:sz w:val="24"/>
+        </w:rPr>
+        <w:t>bg(</w:t>
+      </w:r>
+      <w:proofErr w:type="gramEnd"/>
+      <w:r>
+        <w:rPr>
+          <w:rFonts w:ascii="Courier New" w:hAnsi="Courier New" w:cs="Courier New"/>
+          <w:sz w:val="24"/>
+        </w:rPr>
+        <w:t>:) -</w:t>
+      </w:r>
+      <w:r>
+        <w:rPr>
+          <w:rFonts w:ascii="Times New Roman" w:hAnsi="Times New Roman" w:cs="Times New Roman"/>
+          <w:sz w:val="24"/>
+        </w:rPr>
+        <w:t xml:space="preserve"> intensity value of the background for channel 2</w:t>
+      </w:r>
+    </w:p>
+    <w:p>
+      <w:pPr>
+        <w:pStyle w:val="NoSpacing"/>
+        <w:rPr>
+          <w:rFonts w:ascii="Times New Roman" w:hAnsi="Times New Roman" w:cs="Times New Roman"/>
+          <w:sz w:val="24"/>
+        </w:rPr>
       </w:pPr>
     </w:p>
     <w:sectPr>

</xml_diff>

<commit_message>
Instruction on how to save DIC images
</commit_message>
<xml_diff>
--- a/doc/The Fluocell Programer's Guide.docx
+++ b/doc/The Fluocell Programer's Guide.docx
@@ -1278,8 +1278,6 @@
     </w:p>
     <w:p/>
     <w:p>
-      <w:bookmarkStart w:id="2" w:name="_GoBack"/>
-      <w:bookmarkEnd w:id="2"/>
       <w:r>
         <w:rPr>
           <w:b/>
@@ -2351,6 +2349,97 @@
           <w:sz w:val="24"/>
         </w:rPr>
       </w:pPr>
+    </w:p>
+    <w:p>
+      <w:pPr>
+        <w:pStyle w:val="NoSpacing"/>
+        <w:rPr>
+          <w:rFonts w:ascii="Times New Roman" w:hAnsi="Times New Roman" w:cs="Times New Roman"/>
+          <w:sz w:val="24"/>
+        </w:rPr>
+      </w:pPr>
+      <w:r>
+        <w:rPr>
+          <w:rFonts w:ascii="Times New Roman" w:hAnsi="Times New Roman" w:cs="Times New Roman"/>
+          <w:b/>
+          <w:sz w:val="24"/>
+          <w:u w:val="single"/>
+        </w:rPr>
+        <w:t>To save DIC images, use the Intensity-DIC protocol.</w:t>
+      </w:r>
+      <w:r>
+        <w:rPr>
+          <w:rFonts w:ascii="Times New Roman" w:hAnsi="Times New Roman" w:cs="Times New Roman"/>
+          <w:sz w:val="24"/>
+        </w:rPr>
+        <w:t xml:space="preserve"> Check the box of “Save Processed Image”. After opening the images, set the option at command line</w:t>
+      </w:r>
+    </w:p>
+    <w:p>
+      <w:pPr>
+        <w:pStyle w:val="NoSpacing"/>
+        <w:rPr>
+          <w:rFonts w:ascii="Times New Roman" w:hAnsi="Times New Roman" w:cs="Times New Roman"/>
+          <w:sz w:val="24"/>
+        </w:rPr>
+      </w:pPr>
+      <w:r>
+        <w:rPr>
+          <w:rFonts w:ascii="Times New Roman" w:hAnsi="Times New Roman" w:cs="Times New Roman"/>
+          <w:sz w:val="24"/>
+        </w:rPr>
+        <w:t xml:space="preserve">&gt;&gt; </w:t>
+      </w:r>
+      <w:proofErr w:type="spellStart"/>
+      <w:r>
+        <w:rPr>
+          <w:rFonts w:ascii="Times New Roman" w:hAnsi="Times New Roman" w:cs="Times New Roman"/>
+          <w:sz w:val="24"/>
+        </w:rPr>
+        <w:t>fluocell_data.save_processed_image</w:t>
+      </w:r>
+      <w:proofErr w:type="spellEnd"/>
+      <w:r>
+        <w:rPr>
+          <w:rFonts w:ascii="Times New Roman" w:hAnsi="Times New Roman" w:cs="Times New Roman"/>
+          <w:sz w:val="24"/>
+        </w:rPr>
+        <w:t xml:space="preserve"> = 2;</w:t>
+      </w:r>
+    </w:p>
+    <w:p>
+      <w:pPr>
+        <w:pStyle w:val="NoSpacing"/>
+        <w:rPr>
+          <w:rFonts w:ascii="Times New Roman" w:hAnsi="Times New Roman" w:cs="Times New Roman"/>
+          <w:sz w:val="24"/>
+        </w:rPr>
+      </w:pPr>
+      <w:r>
+        <w:rPr>
+          <w:rFonts w:ascii="Times New Roman" w:hAnsi="Times New Roman" w:cs="Times New Roman"/>
+          <w:sz w:val="24"/>
+        </w:rPr>
+        <w:t xml:space="preserve">Then use </w:t>
+      </w:r>
+      <w:proofErr w:type="spellStart"/>
+      <w:r>
+        <w:rPr>
+          <w:rFonts w:ascii="Times New Roman" w:hAnsi="Times New Roman" w:cs="Times New Roman"/>
+          <w:sz w:val="24"/>
+        </w:rPr>
+        <w:t>batch_update_image</w:t>
+      </w:r>
+      <w:proofErr w:type="spellEnd"/>
+      <w:r>
+        <w:rPr>
+          <w:rFonts w:ascii="Times New Roman" w:hAnsi="Times New Roman" w:cs="Times New Roman"/>
+          <w:sz w:val="24"/>
+        </w:rPr>
+        <w:t xml:space="preserve"> to save all the images. </w:t>
+      </w:r>
+      <w:bookmarkStart w:id="2" w:name="_GoBack"/>
+      <w:bookmarkEnd w:id="2"/>
     </w:p>
     <w:sectPr>
       <w:pgSz w:w="12240" w:h="15840"/>

</xml_diff>

<commit_message>
Modified model for Qin's paper, and miner modifications to fluocell
</commit_message>
<xml_diff>
--- a/doc/The Fluocell Programer's Guide.docx
+++ b/doc/The Fluocell Programer's Guide.docx
@@ -2438,8 +2438,64 @@
         </w:rPr>
         <w:t xml:space="preserve"> to save all the images. </w:t>
       </w:r>
+    </w:p>
+    <w:p>
+      <w:pPr>
+        <w:pStyle w:val="NoSpacing"/>
+        <w:rPr>
+          <w:rFonts w:ascii="Times New Roman" w:hAnsi="Times New Roman" w:cs="Times New Roman"/>
+          <w:sz w:val="24"/>
+        </w:rPr>
+      </w:pPr>
+    </w:p>
+    <w:p>
+      <w:pPr>
+        <w:pStyle w:val="NoSpacing"/>
+        <w:rPr>
+          <w:rFonts w:ascii="Times New Roman" w:hAnsi="Times New Roman" w:cs="Times New Roman"/>
+          <w:b/>
+          <w:sz w:val="24"/>
+          <w:u w:val="single"/>
+        </w:rPr>
+      </w:pPr>
+      <w:r>
+        <w:rPr>
+          <w:rFonts w:ascii="Times New Roman" w:hAnsi="Times New Roman" w:cs="Times New Roman"/>
+          <w:b/>
+          <w:sz w:val="24"/>
+          <w:u w:val="single"/>
+        </w:rPr>
+        <w:t xml:space="preserve">Users: </w:t>
+      </w:r>
+    </w:p>
+    <w:p>
+      <w:pPr>
+        <w:pStyle w:val="NoSpacing"/>
+        <w:numPr>
+          <w:ilvl w:val="0"/>
+          <w:numId w:val="6"/>
+        </w:numPr>
+        <w:rPr>
+          <w:rFonts w:ascii="Times New Roman" w:hAnsi="Times New Roman" w:cs="Times New Roman"/>
+          <w:sz w:val="24"/>
+        </w:rPr>
+      </w:pPr>
+      <w:r>
+        <w:rPr>
+          <w:rFonts w:ascii="Times New Roman" w:hAnsi="Times New Roman" w:cs="Times New Roman"/>
+          <w:sz w:val="24"/>
+        </w:rPr>
+        <w:t>02/13/2017 Daniel O Velez in D</w:t>
+      </w:r>
       <w:bookmarkStart w:id="2" w:name="_GoBack"/>
       <w:bookmarkEnd w:id="2"/>
+      <w:r>
+        <w:rPr>
+          <w:rFonts w:ascii="Times New Roman" w:hAnsi="Times New Roman" w:cs="Times New Roman"/>
+          <w:sz w:val="24"/>
+        </w:rPr>
+        <w:t>r. Fraley’s lab, email: daortizv@ucsd.edu</w:t>
+      </w:r>
     </w:p>
     <w:sectPr>
       <w:pgSz w:w="12240" w:h="15840"/>
@@ -2544,6 +2600,95 @@
     </w:lvl>
   </w:abstractNum>
   <w:abstractNum w:abstractNumId="1" w15:restartNumberingAfterBreak="0">
+    <w:nsid w:val="1B303987"/>
+    <w:multiLevelType w:val="hybridMultilevel"/>
+    <w:tmpl w:val="6CFC599E"/>
+    <w:lvl w:ilvl="0" w:tplc="0409000F">
+      <w:start w:val="1"/>
+      <w:numFmt w:val="decimal"/>
+      <w:lvlText w:val="%1."/>
+      <w:lvlJc w:val="left"/>
+      <w:pPr>
+        <w:ind w:left="360" w:hanging="360"/>
+      </w:pPr>
+      <w:rPr>
+        <w:rFonts w:hint="default"/>
+      </w:rPr>
+    </w:lvl>
+    <w:lvl w:ilvl="1" w:tplc="04090019" w:tentative="1">
+      <w:start w:val="1"/>
+      <w:numFmt w:val="lowerLetter"/>
+      <w:lvlText w:val="%2."/>
+      <w:lvlJc w:val="left"/>
+      <w:pPr>
+        <w:ind w:left="1080" w:hanging="360"/>
+      </w:pPr>
+    </w:lvl>
+    <w:lvl w:ilvl="2" w:tplc="0409001B" w:tentative="1">
+      <w:start w:val="1"/>
+      <w:numFmt w:val="lowerRoman"/>
+      <w:lvlText w:val="%3."/>
+      <w:lvlJc w:val="right"/>
+      <w:pPr>
+        <w:ind w:left="1800" w:hanging="180"/>
+      </w:pPr>
+    </w:lvl>
+    <w:lvl w:ilvl="3" w:tplc="0409000F" w:tentative="1">
+      <w:start w:val="1"/>
+      <w:numFmt w:val="decimal"/>
+      <w:lvlText w:val="%4."/>
+      <w:lvlJc w:val="left"/>
+      <w:pPr>
+        <w:ind w:left="2520" w:hanging="360"/>
+      </w:pPr>
+    </w:lvl>
+    <w:lvl w:ilvl="4" w:tplc="04090019" w:tentative="1">
+      <w:start w:val="1"/>
+      <w:numFmt w:val="lowerLetter"/>
+      <w:lvlText w:val="%5."/>
+      <w:lvlJc w:val="left"/>
+      <w:pPr>
+        <w:ind w:left="3240" w:hanging="360"/>
+      </w:pPr>
+    </w:lvl>
+    <w:lvl w:ilvl="5" w:tplc="0409001B" w:tentative="1">
+      <w:start w:val="1"/>
+      <w:numFmt w:val="lowerRoman"/>
+      <w:lvlText w:val="%6."/>
+      <w:lvlJc w:val="right"/>
+      <w:pPr>
+        <w:ind w:left="3960" w:hanging="180"/>
+      </w:pPr>
+    </w:lvl>
+    <w:lvl w:ilvl="6" w:tplc="0409000F" w:tentative="1">
+      <w:start w:val="1"/>
+      <w:numFmt w:val="decimal"/>
+      <w:lvlText w:val="%7."/>
+      <w:lvlJc w:val="left"/>
+      <w:pPr>
+        <w:ind w:left="4680" w:hanging="360"/>
+      </w:pPr>
+    </w:lvl>
+    <w:lvl w:ilvl="7" w:tplc="04090019" w:tentative="1">
+      <w:start w:val="1"/>
+      <w:numFmt w:val="lowerLetter"/>
+      <w:lvlText w:val="%8."/>
+      <w:lvlJc w:val="left"/>
+      <w:pPr>
+        <w:ind w:left="5400" w:hanging="360"/>
+      </w:pPr>
+    </w:lvl>
+    <w:lvl w:ilvl="8" w:tplc="0409001B" w:tentative="1">
+      <w:start w:val="1"/>
+      <w:numFmt w:val="lowerRoman"/>
+      <w:lvlText w:val="%9."/>
+      <w:lvlJc w:val="right"/>
+      <w:pPr>
+        <w:ind w:left="6120" w:hanging="180"/>
+      </w:pPr>
+    </w:lvl>
+  </w:abstractNum>
+  <w:abstractNum w:abstractNumId="2" w15:restartNumberingAfterBreak="0">
     <w:nsid w:val="344D22C5"/>
     <w:multiLevelType w:val="hybridMultilevel"/>
     <w:tmpl w:val="07826C18"/>
@@ -2632,7 +2777,7 @@
       </w:pPr>
     </w:lvl>
   </w:abstractNum>
-  <w:abstractNum w:abstractNumId="2" w15:restartNumberingAfterBreak="0">
+  <w:abstractNum w:abstractNumId="3" w15:restartNumberingAfterBreak="0">
     <w:nsid w:val="51B552CE"/>
     <w:multiLevelType w:val="hybridMultilevel"/>
     <w:tmpl w:val="588450B6"/>
@@ -2744,7 +2889,7 @@
       </w:rPr>
     </w:lvl>
   </w:abstractNum>
-  <w:abstractNum w:abstractNumId="3" w15:restartNumberingAfterBreak="0">
+  <w:abstractNum w:abstractNumId="4" w15:restartNumberingAfterBreak="0">
     <w:nsid w:val="6A2F4DE5"/>
     <w:multiLevelType w:val="hybridMultilevel"/>
     <w:tmpl w:val="D17E87A0"/>
@@ -2833,7 +2978,7 @@
       </w:pPr>
     </w:lvl>
   </w:abstractNum>
-  <w:abstractNum w:abstractNumId="4" w15:restartNumberingAfterBreak="0">
+  <w:abstractNum w:abstractNumId="5" w15:restartNumberingAfterBreak="0">
     <w:nsid w:val="6A8248DE"/>
     <w:multiLevelType w:val="hybridMultilevel"/>
     <w:tmpl w:val="D2C0ABD2"/>
@@ -2923,19 +3068,22 @@
     </w:lvl>
   </w:abstractNum>
   <w:num w:numId="1">
-    <w:abstractNumId w:val="4"/>
+    <w:abstractNumId w:val="5"/>
   </w:num>
   <w:num w:numId="2">
-    <w:abstractNumId w:val="1"/>
+    <w:abstractNumId w:val="2"/>
   </w:num>
   <w:num w:numId="3">
     <w:abstractNumId w:val="0"/>
   </w:num>
   <w:num w:numId="4">
-    <w:abstractNumId w:val="2"/>
+    <w:abstractNumId w:val="3"/>
   </w:num>
   <w:num w:numId="5">
-    <w:abstractNumId w:val="3"/>
+    <w:abstractNumId w:val="4"/>
+  </w:num>
+  <w:num w:numId="6">
+    <w:abstractNumId w:val="1"/>
   </w:num>
 </w:numbering>
 </file>

</xml_diff>

<commit_message>
Fluocell bug fix and cleanup
</commit_message>
<xml_diff>
--- a/doc/The Fluocell Programer's Guide.docx
+++ b/doc/The Fluocell Programer's Guide.docx
@@ -1,6 +1,6 @@
 
 <file path=word/document.xml><?xml version="1.0" encoding="utf-8"?>
-<w:document xmlns:wpc="http://schemas.microsoft.com/office/word/2010/wordprocessingCanvas" xmlns:mc="http://schemas.openxmlformats.org/markup-compatibility/2006" xmlns:o="urn:schemas-microsoft-com:office:office" xmlns:r="http://schemas.openxmlformats.org/officeDocument/2006/relationships" xmlns:m="http://schemas.openxmlformats.org/officeDocument/2006/math" xmlns:v="urn:schemas-microsoft-com:vml" xmlns:wp14="http://schemas.microsoft.com/office/word/2010/wordprocessingDrawing" xmlns:wp="http://schemas.openxmlformats.org/drawingml/2006/wordprocessingDrawing" xmlns:w10="urn:schemas-microsoft-com:office:word" xmlns:w="http://schemas.openxmlformats.org/wordprocessingml/2006/main" xmlns:w14="http://schemas.microsoft.com/office/word/2010/wordml" xmlns:w15="http://schemas.microsoft.com/office/word/2012/wordml" xmlns:wpg="http://schemas.microsoft.com/office/word/2010/wordprocessingGroup" xmlns:wpi="http://schemas.microsoft.com/office/word/2010/wordprocessingInk" xmlns:wne="http://schemas.microsoft.com/office/word/2006/wordml" xmlns:wps="http://schemas.microsoft.com/office/word/2010/wordprocessingShape" mc:Ignorable="w14 w15 wp14">
+<w:document xmlns:wpc="http://schemas.microsoft.com/office/word/2010/wordprocessingCanvas" xmlns:mo="http://schemas.microsoft.com/office/mac/office/2008/main" xmlns:mc="http://schemas.openxmlformats.org/markup-compatibility/2006" xmlns:mv="urn:schemas-microsoft-com:mac:vml" xmlns:o="urn:schemas-microsoft-com:office:office" xmlns:r="http://schemas.openxmlformats.org/officeDocument/2006/relationships" xmlns:m="http://schemas.openxmlformats.org/officeDocument/2006/math" xmlns:v="urn:schemas-microsoft-com:vml" xmlns:wp14="http://schemas.microsoft.com/office/word/2010/wordprocessingDrawing" xmlns:wp="http://schemas.openxmlformats.org/drawingml/2006/wordprocessingDrawing" xmlns:w10="urn:schemas-microsoft-com:office:word" xmlns:w="http://schemas.openxmlformats.org/wordprocessingml/2006/main" xmlns:w14="http://schemas.microsoft.com/office/word/2010/wordml" xmlns:w15="http://schemas.microsoft.com/office/word/2012/wordml" xmlns:wpg="http://schemas.microsoft.com/office/word/2010/wordprocessingGroup" xmlns:wpi="http://schemas.microsoft.com/office/word/2010/wordprocessingInk" xmlns:wne="http://schemas.microsoft.com/office/word/2006/wordml" xmlns:wps="http://schemas.microsoft.com/office/word/2010/wordprocessingShape" mc:Ignorable="w14 w15 wp14">
   <w:body>
     <w:p>
       <w:pPr>
@@ -96,14 +96,12 @@
       <w:r>
         <w:t xml:space="preserve">Go to </w:t>
       </w:r>
-      <w:proofErr w:type="spellStart"/>
       <w:r>
         <w:rPr>
           <w:rFonts w:cs="Courier New"/>
         </w:rPr>
         <w:t>fluocell</w:t>
       </w:r>
-      <w:proofErr w:type="spellEnd"/>
       <w:r>
         <w:rPr>
           <w:rFonts w:cs="Courier New"/>
@@ -122,14 +120,12 @@
         </w:rPr>
         <w:t xml:space="preserve"> </w:t>
       </w:r>
-      <w:proofErr w:type="spellStart"/>
       <w:r>
         <w:rPr>
           <w:rFonts w:cs="Courier New"/>
         </w:rPr>
         <w:t>src</w:t>
       </w:r>
-      <w:proofErr w:type="spellEnd"/>
       <w:r>
         <w:rPr>
           <w:rFonts w:cs="Courier New"/>
@@ -148,14 +144,12 @@
         </w:rPr>
         <w:t xml:space="preserve"> </w:t>
       </w:r>
-      <w:proofErr w:type="spellStart"/>
       <w:r>
         <w:rPr>
           <w:rFonts w:cs="Courier New"/>
         </w:rPr>
         <w:t>gui</w:t>
       </w:r>
-      <w:proofErr w:type="spellEnd"/>
       <w:r>
         <w:rPr>
           <w:rFonts w:cs="Courier New"/>
@@ -320,14 +314,12 @@
         </w:rPr>
         <w:t xml:space="preserve"> </w:t>
       </w:r>
-      <w:proofErr w:type="gramStart"/>
       <w:r>
         <w:rPr>
           <w:rFonts w:cs="Courier New"/>
         </w:rPr>
         <w:t>local</w:t>
       </w:r>
-      <w:proofErr w:type="gramEnd"/>
       <w:r>
         <w:rPr>
           <w:rFonts w:cs="Courier New"/>
@@ -362,7 +354,6 @@
       <w:r>
         <w:t xml:space="preserve">opy </w:t>
       </w:r>
-      <w:proofErr w:type="spellStart"/>
       <w:r>
         <w:rPr>
           <w:rFonts w:cs="Courier New"/>
@@ -370,23 +361,14 @@
         </w:rPr>
         <w:t>pathdef.m</w:t>
       </w:r>
-      <w:proofErr w:type="spellEnd"/>
       <w:r>
         <w:t xml:space="preserve"> to the </w:t>
       </w:r>
-      <w:proofErr w:type="spellStart"/>
-      <w:r>
-        <w:rPr>
-          <w:rFonts w:cs="Courier New"/>
-        </w:rPr>
-        <w:t>fluocell</w:t>
-      </w:r>
-      <w:proofErr w:type="spellEnd"/>
-      <w:r>
-        <w:rPr>
-          <w:rFonts w:cs="Courier New"/>
-        </w:rPr>
-        <w:t>&gt;…&gt;java</w:t>
+      <w:r>
+        <w:rPr>
+          <w:rFonts w:cs="Courier New"/>
+        </w:rPr>
+        <w:t>fluocell&gt;…&gt;java</w:t>
       </w:r>
       <w:r>
         <w:t xml:space="preserve"> folder from before</w:t>
@@ -412,7 +394,6 @@
       <w:r>
         <w:t xml:space="preserve"> folder, modify the </w:t>
       </w:r>
-      <w:proofErr w:type="spellStart"/>
       <w:r>
         <w:rPr>
           <w:rFonts w:cs="Courier New"/>
@@ -427,11 +408,9 @@
         </w:rPr>
         <w:t>y</w:t>
       </w:r>
-      <w:proofErr w:type="spellEnd"/>
       <w:r>
         <w:t xml:space="preserve"> and the </w:t>
       </w:r>
-      <w:proofErr w:type="spellStart"/>
       <w:r>
         <w:rPr>
           <w:rFonts w:cs="Courier New"/>
@@ -439,7 +418,6 @@
         </w:rPr>
         <w:t>pathdef.m</w:t>
       </w:r>
-      <w:proofErr w:type="spellEnd"/>
       <w:r>
         <w:t xml:space="preserve"> files by changing the security settings by allowing ALL APPLICATION PACKAGES and “Users” to have permissions for Full Control:</w:t>
       </w:r>
@@ -506,7 +484,6 @@
       <w:r>
         <w:t xml:space="preserve">Next, modify the </w:t>
       </w:r>
-      <w:proofErr w:type="spellStart"/>
       <w:r>
         <w:rPr>
           <w:b/>
@@ -521,7 +498,6 @@
           <w:t>y</w:t>
         </w:r>
       </w:ins>
-      <w:proofErr w:type="spellEnd"/>
       <w:del w:id="1" w:author="Lu, Kathy" w:date="2016-07-28T09:47:00Z">
         <w:r>
           <w:rPr>
@@ -531,15 +507,7 @@
         </w:r>
       </w:del>
       <w:r>
-        <w:t xml:space="preserve"> in the </w:t>
-      </w:r>
-      <w:proofErr w:type="spellStart"/>
-      <w:r>
-        <w:t>fluocell</w:t>
-      </w:r>
-      <w:proofErr w:type="spellEnd"/>
-      <w:r>
-        <w:t>&gt;…&gt;java folder so that it asks for MATLAB “2015b” instead of the 2014b edit</w:t>
+        <w:t xml:space="preserve"> in the fluocell&gt;…&gt;java folder so that it asks for MATLAB “2015b” instead of the 2014b edit</w:t>
       </w:r>
       <w:r>
         <w:t>ion (or for whichever edition of MATLAB is installed</w:t>
@@ -789,28 +757,18 @@
       <w:r>
         <w:t xml:space="preserve">First, enable </w:t>
       </w:r>
-      <w:proofErr w:type="spellStart"/>
       <w:r>
         <w:rPr>
           <w:i/>
         </w:rPr>
         <w:t>Fluocell</w:t>
       </w:r>
-      <w:proofErr w:type="spellEnd"/>
       <w:r>
         <w:t xml:space="preserve"> to display and quantify multiple cell regions:</w:t>
       </w:r>
       <w:r>
         <w:br/>
-        <w:t>&gt;&gt;</w:t>
-      </w:r>
-      <w:proofErr w:type="spellStart"/>
-      <w:r>
-        <w:t>fluocell_data.multiple_object</w:t>
-      </w:r>
-      <w:proofErr w:type="spellEnd"/>
-      <w:r>
-        <w:t xml:space="preserve"> = 1;</w:t>
+        <w:t>&gt;&gt;fluocell_data.multiple_object = 1;</w:t>
       </w:r>
       <w:r>
         <w:br/>
@@ -887,15 +845,7 @@
       </w:r>
       <w:r>
         <w:br/>
-        <w:t>&gt;&gt;</w:t>
-      </w:r>
-      <w:proofErr w:type="spellStart"/>
-      <w:r>
-        <w:t>fluocell_data.segment_method</w:t>
-      </w:r>
-      <w:proofErr w:type="spellEnd"/>
-      <w:r>
-        <w:t xml:space="preserve"> = 1;</w:t>
+        <w:t>&gt;&gt;fluocell_data.segment_method = 1;</w:t>
       </w:r>
       <w:r>
         <w:br/>
@@ -903,15 +853,7 @@
       </w:r>
       <w:r>
         <w:br/>
-        <w:t>&gt;&gt;</w:t>
-      </w:r>
-      <w:proofErr w:type="spellStart"/>
-      <w:r>
-        <w:t>fluocell_data.segment_method</w:t>
-      </w:r>
-      <w:proofErr w:type="spellEnd"/>
-      <w:r>
-        <w:t xml:space="preserve"> = 2;</w:t>
+        <w:t>&gt;&gt;fluocell_data.segment_method = 2;</w:t>
       </w:r>
     </w:p>
     <w:p>
@@ -1247,24 +1189,14 @@
       <w:r>
         <w:t xml:space="preserve">Note: For the current version of </w:t>
       </w:r>
-      <w:proofErr w:type="spellStart"/>
       <w:r>
         <w:rPr>
           <w:i/>
         </w:rPr>
         <w:t>Fluocell</w:t>
       </w:r>
-      <w:proofErr w:type="spellEnd"/>
-      <w:r>
-        <w:t xml:space="preserve">, the </w:t>
-      </w:r>
-      <w:proofErr w:type="spellStart"/>
-      <w:r>
-        <w:t>segment_method</w:t>
-      </w:r>
-      <w:proofErr w:type="spellEnd"/>
-      <w:r>
-        <w:t xml:space="preserve"> parameter only enables </w:t>
+      <w:r>
+        <w:t xml:space="preserve">, the segment_method parameter only enables </w:t>
       </w:r>
       <w:r>
         <w:rPr>
@@ -1323,7 +1255,6 @@
         </w:rPr>
         <w:t xml:space="preserve"> is enabled, some new fields are added to the data structure, </w:t>
       </w:r>
-      <w:proofErr w:type="spellStart"/>
       <w:r>
         <w:rPr>
           <w:rFonts w:ascii="Courier New" w:hAnsi="Courier New" w:cs="Courier New"/>
@@ -1331,7 +1262,6 @@
         </w:rPr>
         <w:t>fluocell_data</w:t>
       </w:r>
-      <w:proofErr w:type="spellEnd"/>
       <w:r>
         <w:rPr>
           <w:rFonts w:ascii="Times New Roman" w:hAnsi="Times New Roman" w:cs="Times New Roman"/>
@@ -1369,7 +1299,6 @@
         </w:rPr>
         <w:t xml:space="preserve">(Example shows </w:t>
       </w:r>
-      <w:proofErr w:type="spellStart"/>
       <w:r>
         <w:rPr>
           <w:rFonts w:ascii="Courier New" w:hAnsi="Courier New" w:cs="Courier New"/>
@@ -1377,7 +1306,6 @@
         </w:rPr>
         <w:t>fluocell_data</w:t>
       </w:r>
-      <w:proofErr w:type="spellEnd"/>
       <w:r>
         <w:rPr>
           <w:rFonts w:ascii="Times New Roman" w:hAnsi="Times New Roman" w:cs="Times New Roman"/>
@@ -1403,102 +1331,159 @@
           <w:sz w:val="24"/>
         </w:rPr>
       </w:pPr>
-      <w:proofErr w:type="spellStart"/>
       <w:r>
         <w:rPr>
           <w:rFonts w:ascii="Courier New" w:hAnsi="Courier New" w:cs="Courier New"/>
           <w:sz w:val="24"/>
         </w:rPr>
-        <w:t>fluocell_data</w:t>
-      </w:r>
-      <w:proofErr w:type="spellEnd"/>
-      <w:r>
+        <w:t>fluocell_data =</w:t>
+      </w:r>
+    </w:p>
+    <w:p>
+      <w:pPr>
+        <w:pStyle w:val="NoSpacing"/>
         <w:rPr>
           <w:rFonts w:ascii="Courier New" w:hAnsi="Courier New" w:cs="Courier New"/>
           <w:sz w:val="24"/>
         </w:rPr>
-        <w:t xml:space="preserve"> =</w:t>
-      </w:r>
-    </w:p>
-    <w:p>
-      <w:pPr>
-        <w:pStyle w:val="NoSpacing"/>
+      </w:pPr>
+      <w:r>
         <w:rPr>
           <w:rFonts w:ascii="Courier New" w:hAnsi="Courier New" w:cs="Courier New"/>
           <w:sz w:val="24"/>
         </w:rPr>
-      </w:pPr>
-      <w:r>
+        <w:t xml:space="preserve">              time: [200x2 double]</w:t>
+      </w:r>
+    </w:p>
+    <w:p>
+      <w:pPr>
+        <w:pStyle w:val="NoSpacing"/>
         <w:rPr>
           <w:rFonts w:ascii="Courier New" w:hAnsi="Courier New" w:cs="Courier New"/>
           <w:sz w:val="24"/>
         </w:rPr>
-        <w:t xml:space="preserve">              </w:t>
-      </w:r>
-      <w:proofErr w:type="gramStart"/>
+      </w:pPr>
       <w:r>
         <w:rPr>
           <w:rFonts w:ascii="Courier New" w:hAnsi="Courier New" w:cs="Courier New"/>
           <w:sz w:val="24"/>
         </w:rPr>
-        <w:t>time</w:t>
-      </w:r>
-      <w:proofErr w:type="gramEnd"/>
-      <w:r>
+        <w:t xml:space="preserve">             ratio: {[200x1 double]}</w:t>
+      </w:r>
+    </w:p>
+    <w:p>
+      <w:pPr>
+        <w:pStyle w:val="NoSpacing"/>
         <w:rPr>
           <w:rFonts w:ascii="Courier New" w:hAnsi="Courier New" w:cs="Courier New"/>
           <w:sz w:val="24"/>
         </w:rPr>
-        <w:t>: [200x2 double]</w:t>
-      </w:r>
-    </w:p>
-    <w:p>
-      <w:pPr>
-        <w:pStyle w:val="NoSpacing"/>
+      </w:pPr>
+      <w:r>
         <w:rPr>
           <w:rFonts w:ascii="Courier New" w:hAnsi="Courier New" w:cs="Courier New"/>
           <w:sz w:val="24"/>
         </w:rPr>
-      </w:pPr>
-      <w:r>
+        <w:t xml:space="preserve">          channel1: {[200x1 double]}</w:t>
+      </w:r>
+    </w:p>
+    <w:p>
+      <w:pPr>
+        <w:pStyle w:val="NoSpacing"/>
         <w:rPr>
           <w:rFonts w:ascii="Courier New" w:hAnsi="Courier New" w:cs="Courier New"/>
           <w:sz w:val="24"/>
         </w:rPr>
-        <w:t xml:space="preserve">             </w:t>
-      </w:r>
-      <w:proofErr w:type="gramStart"/>
+      </w:pPr>
       <w:r>
         <w:rPr>
           <w:rFonts w:ascii="Courier New" w:hAnsi="Courier New" w:cs="Courier New"/>
           <w:sz w:val="24"/>
         </w:rPr>
-        <w:t>ratio</w:t>
-      </w:r>
-      <w:proofErr w:type="gramEnd"/>
-      <w:r>
+        <w:t xml:space="preserve">          channel2: {[200x1 double]}</w:t>
+      </w:r>
+    </w:p>
+    <w:p>
+      <w:pPr>
+        <w:pStyle w:val="NoSpacing"/>
         <w:rPr>
           <w:rFonts w:ascii="Courier New" w:hAnsi="Courier New" w:cs="Courier New"/>
           <w:sz w:val="24"/>
         </w:rPr>
-        <w:t>: {[200x1 double]}</w:t>
-      </w:r>
-    </w:p>
-    <w:p>
-      <w:pPr>
-        <w:pStyle w:val="NoSpacing"/>
+      </w:pPr>
+      <w:r>
         <w:rPr>
           <w:rFonts w:ascii="Courier New" w:hAnsi="Courier New" w:cs="Courier New"/>
           <w:sz w:val="24"/>
         </w:rPr>
+        <w:t xml:space="preserve">       channel1_bg: [200x1 double]</w:t>
+      </w:r>
+    </w:p>
+    <w:p>
+      <w:pPr>
+        <w:pStyle w:val="NoSpacing"/>
+        <w:rPr>
+          <w:rFonts w:ascii="Times New Roman" w:hAnsi="Times New Roman" w:cs="Times New Roman"/>
+          <w:sz w:val="24"/>
+        </w:rPr>
       </w:pPr>
       <w:r>
         <w:rPr>
           <w:rFonts w:ascii="Courier New" w:hAnsi="Courier New" w:cs="Courier New"/>
           <w:sz w:val="24"/>
         </w:rPr>
-        <w:t xml:space="preserve">          channel1: {[200x1 double]}</w:t>
-      </w:r>
+        <w:t xml:space="preserve">       channel2_bg: [200x1 double]</w:t>
+      </w:r>
+    </w:p>
+    <w:p>
+      <w:pPr>
+        <w:pStyle w:val="NoSpacing"/>
+        <w:rPr>
+          <w:rFonts w:ascii="Times New Roman" w:hAnsi="Times New Roman" w:cs="Times New Roman"/>
+          <w:sz w:val="24"/>
+        </w:rPr>
+      </w:pPr>
+    </w:p>
+    <w:p>
+      <w:pPr>
+        <w:pStyle w:val="NoSpacing"/>
+        <w:rPr>
+          <w:rFonts w:ascii="Times New Roman" w:hAnsi="Times New Roman" w:cs="Times New Roman"/>
+          <w:sz w:val="24"/>
+        </w:rPr>
+      </w:pPr>
+      <w:r>
+        <w:rPr>
+          <w:rFonts w:ascii="Times New Roman" w:hAnsi="Times New Roman" w:cs="Times New Roman"/>
+          <w:sz w:val="24"/>
+        </w:rPr>
+        <w:t xml:space="preserve">All values are stored in column vectors. </w:t>
+      </w:r>
+    </w:p>
+    <w:p>
+      <w:pPr>
+        <w:pStyle w:val="NoSpacing"/>
+        <w:rPr>
+          <w:rFonts w:ascii="Times New Roman" w:hAnsi="Times New Roman" w:cs="Times New Roman"/>
+          <w:sz w:val="24"/>
+        </w:rPr>
+      </w:pPr>
+      <w:r>
+        <w:rPr>
+          <w:rFonts w:ascii="Times New Roman" w:hAnsi="Times New Roman" w:cs="Times New Roman"/>
+          <w:sz w:val="24"/>
+        </w:rPr>
+        <w:t>Each row is a different time frame.</w:t>
+      </w:r>
+    </w:p>
+    <w:p>
+      <w:pPr>
+        <w:pStyle w:val="NoSpacing"/>
+        <w:rPr>
+          <w:rFonts w:ascii="Times New Roman" w:hAnsi="Times New Roman" w:cs="Times New Roman"/>
+          <w:sz w:val="24"/>
+        </w:rPr>
+      </w:pPr>
     </w:p>
     <w:p>
       <w:pPr>
@@ -1513,358 +1498,151 @@
           <w:rFonts w:ascii="Courier New" w:hAnsi="Courier New" w:cs="Courier New"/>
           <w:sz w:val="24"/>
         </w:rPr>
-        <w:t xml:space="preserve">          channel2: {[200x1 double]}</w:t>
-      </w:r>
-    </w:p>
-    <w:p>
-      <w:pPr>
-        <w:pStyle w:val="NoSpacing"/>
+        <w:t>fluocell_data.time(:,j)</w:t>
+      </w:r>
+    </w:p>
+    <w:p>
+      <w:pPr>
+        <w:pStyle w:val="NoSpacing"/>
+        <w:rPr>
+          <w:rFonts w:ascii="Times New Roman" w:hAnsi="Times New Roman" w:cs="Times New Roman"/>
+          <w:sz w:val="24"/>
+        </w:rPr>
+      </w:pPr>
+      <w:r>
+        <w:rPr>
+          <w:rFonts w:ascii="Times New Roman" w:hAnsi="Times New Roman" w:cs="Times New Roman"/>
+          <w:sz w:val="24"/>
+        </w:rPr>
+        <w:tab/>
+      </w:r>
+      <w:r>
         <w:rPr>
           <w:rFonts w:ascii="Courier New" w:hAnsi="Courier New" w:cs="Courier New"/>
           <w:sz w:val="24"/>
         </w:rPr>
-      </w:pPr>
+        <w:t>.time(:,1) -</w:t>
+      </w:r>
+      <w:r>
+        <w:rPr>
+          <w:rFonts w:ascii="Times New Roman" w:hAnsi="Times New Roman" w:cs="Times New Roman"/>
+          <w:sz w:val="24"/>
+        </w:rPr>
+        <w:t xml:space="preserve"> the index</w:t>
+      </w:r>
+    </w:p>
+    <w:p>
+      <w:pPr>
+        <w:pStyle w:val="NoSpacing"/>
+        <w:rPr>
+          <w:rFonts w:ascii="Times New Roman" w:hAnsi="Times New Roman" w:cs="Times New Roman"/>
+          <w:sz w:val="24"/>
+        </w:rPr>
+      </w:pPr>
+      <w:r>
+        <w:rPr>
+          <w:rFonts w:ascii="Times New Roman" w:hAnsi="Times New Roman" w:cs="Times New Roman"/>
+          <w:sz w:val="24"/>
+        </w:rPr>
+        <w:tab/>
+      </w:r>
       <w:r>
         <w:rPr>
           <w:rFonts w:ascii="Courier New" w:hAnsi="Courier New" w:cs="Courier New"/>
           <w:sz w:val="24"/>
         </w:rPr>
-        <w:t xml:space="preserve">       channel1_bg: [200x1 double]</w:t>
-      </w:r>
-    </w:p>
-    <w:p>
-      <w:pPr>
-        <w:pStyle w:val="NoSpacing"/>
-        <w:rPr>
-          <w:rFonts w:ascii="Times New Roman" w:hAnsi="Times New Roman" w:cs="Times New Roman"/>
-          <w:sz w:val="24"/>
-        </w:rPr>
-      </w:pPr>
-      <w:r>
+        <w:t>.time(:,2) -</w:t>
+      </w:r>
+      <w:r>
+        <w:rPr>
+          <w:rFonts w:ascii="Times New Roman" w:hAnsi="Times New Roman" w:cs="Times New Roman"/>
+          <w:sz w:val="24"/>
+        </w:rPr>
+        <w:t xml:space="preserve"> the time</w:t>
+      </w:r>
+    </w:p>
+    <w:p>
+      <w:pPr>
+        <w:pStyle w:val="NoSpacing"/>
+        <w:rPr>
+          <w:rFonts w:ascii="Times New Roman" w:hAnsi="Times New Roman" w:cs="Times New Roman"/>
+          <w:sz w:val="24"/>
+        </w:rPr>
+      </w:pPr>
+    </w:p>
+    <w:p>
+      <w:pPr>
+        <w:pStyle w:val="NoSpacing"/>
         <w:rPr>
           <w:rFonts w:ascii="Courier New" w:hAnsi="Courier New" w:cs="Courier New"/>
           <w:sz w:val="24"/>
         </w:rPr>
-        <w:t xml:space="preserve">       channel2_bg: [200x1 double]</w:t>
-      </w:r>
-    </w:p>
-    <w:p>
-      <w:pPr>
-        <w:pStyle w:val="NoSpacing"/>
-        <w:rPr>
-          <w:rFonts w:ascii="Times New Roman" w:hAnsi="Times New Roman" w:cs="Times New Roman"/>
-          <w:sz w:val="24"/>
-        </w:rPr>
-      </w:pPr>
-    </w:p>
-    <w:p>
-      <w:pPr>
-        <w:pStyle w:val="NoSpacing"/>
-        <w:rPr>
-          <w:rFonts w:ascii="Times New Roman" w:hAnsi="Times New Roman" w:cs="Times New Roman"/>
-          <w:sz w:val="24"/>
-        </w:rPr>
-      </w:pPr>
-      <w:r>
-        <w:rPr>
-          <w:rFonts w:ascii="Times New Roman" w:hAnsi="Times New Roman" w:cs="Times New Roman"/>
-          <w:sz w:val="24"/>
-        </w:rPr>
-        <w:t xml:space="preserve">All values are stored in column vectors. </w:t>
-      </w:r>
-    </w:p>
-    <w:p>
-      <w:pPr>
-        <w:pStyle w:val="NoSpacing"/>
-        <w:rPr>
-          <w:rFonts w:ascii="Times New Roman" w:hAnsi="Times New Roman" w:cs="Times New Roman"/>
-          <w:sz w:val="24"/>
-        </w:rPr>
-      </w:pPr>
-      <w:r>
-        <w:rPr>
-          <w:rFonts w:ascii="Times New Roman" w:hAnsi="Times New Roman" w:cs="Times New Roman"/>
-          <w:sz w:val="24"/>
-        </w:rPr>
-        <w:t>Each row is a different time frame.</w:t>
-      </w:r>
-    </w:p>
-    <w:p>
-      <w:pPr>
-        <w:pStyle w:val="NoSpacing"/>
-        <w:rPr>
-          <w:rFonts w:ascii="Times New Roman" w:hAnsi="Times New Roman" w:cs="Times New Roman"/>
-          <w:sz w:val="24"/>
-        </w:rPr>
-      </w:pPr>
-    </w:p>
-    <w:p>
-      <w:pPr>
-        <w:pStyle w:val="NoSpacing"/>
+      </w:pPr>
+      <w:r>
         <w:rPr>
           <w:rFonts w:ascii="Courier New" w:hAnsi="Courier New" w:cs="Courier New"/>
           <w:sz w:val="24"/>
         </w:rPr>
-      </w:pPr>
-      <w:proofErr w:type="spellStart"/>
+        <w:t xml:space="preserve">fluocell_data.ratio{i}(:,j) - </w:t>
+      </w:r>
+      <w:r>
+        <w:rPr>
+          <w:rFonts w:ascii="Times New Roman" w:hAnsi="Times New Roman" w:cs="Times New Roman"/>
+          <w:sz w:val="24"/>
+        </w:rPr>
+        <w:t>ratio intensity</w:t>
+      </w:r>
+    </w:p>
+    <w:p>
+      <w:pPr>
+        <w:pStyle w:val="NoSpacing"/>
+        <w:rPr>
+          <w:rFonts w:ascii="Times New Roman" w:hAnsi="Times New Roman" w:cs="Times New Roman"/>
+          <w:sz w:val="24"/>
+        </w:rPr>
+      </w:pPr>
+      <w:r>
+        <w:rPr>
+          <w:rFonts w:ascii="Times New Roman" w:hAnsi="Times New Roman" w:cs="Times New Roman"/>
+          <w:sz w:val="24"/>
+        </w:rPr>
+        <w:tab/>
+      </w:r>
       <w:r>
         <w:rPr>
           <w:rFonts w:ascii="Courier New" w:hAnsi="Courier New" w:cs="Courier New"/>
           <w:sz w:val="24"/>
         </w:rPr>
-        <w:t>fluocell_</w:t>
-      </w:r>
-      <w:proofErr w:type="gramStart"/>
+        <w:t>i -</w:t>
+      </w:r>
+      <w:r>
+        <w:rPr>
+          <w:rFonts w:ascii="Times New Roman" w:hAnsi="Times New Roman" w:cs="Times New Roman"/>
+          <w:sz w:val="24"/>
+        </w:rPr>
+        <w:t xml:space="preserve"> object</w:t>
+      </w:r>
+    </w:p>
+    <w:p>
+      <w:pPr>
+        <w:pStyle w:val="NoSpacing"/>
+        <w:rPr>
+          <w:rFonts w:ascii="Times New Roman" w:hAnsi="Times New Roman" w:cs="Times New Roman"/>
+          <w:sz w:val="24"/>
+        </w:rPr>
+      </w:pPr>
+      <w:r>
+        <w:rPr>
+          <w:rFonts w:ascii="Times New Roman" w:hAnsi="Times New Roman" w:cs="Times New Roman"/>
+          <w:sz w:val="24"/>
+        </w:rPr>
+        <w:tab/>
+      </w:r>
       <w:r>
         <w:rPr>
           <w:rFonts w:ascii="Courier New" w:hAnsi="Courier New" w:cs="Courier New"/>
           <w:sz w:val="24"/>
         </w:rPr>
-        <w:t>data.time</w:t>
-      </w:r>
-      <w:proofErr w:type="spellEnd"/>
-      <w:r>
-        <w:rPr>
-          <w:rFonts w:ascii="Courier New" w:hAnsi="Courier New" w:cs="Courier New"/>
-          <w:sz w:val="24"/>
-        </w:rPr>
-        <w:t>(</w:t>
-      </w:r>
-      <w:proofErr w:type="gramEnd"/>
-      <w:r>
-        <w:rPr>
-          <w:rFonts w:ascii="Courier New" w:hAnsi="Courier New" w:cs="Courier New"/>
-          <w:sz w:val="24"/>
-        </w:rPr>
-        <w:t>:,j)</w:t>
-      </w:r>
-    </w:p>
-    <w:p>
-      <w:pPr>
-        <w:pStyle w:val="NoSpacing"/>
-        <w:rPr>
-          <w:rFonts w:ascii="Times New Roman" w:hAnsi="Times New Roman" w:cs="Times New Roman"/>
-          <w:sz w:val="24"/>
-        </w:rPr>
-      </w:pPr>
-      <w:r>
-        <w:rPr>
-          <w:rFonts w:ascii="Times New Roman" w:hAnsi="Times New Roman" w:cs="Times New Roman"/>
-          <w:sz w:val="24"/>
-        </w:rPr>
-        <w:tab/>
-      </w:r>
-      <w:r>
-        <w:rPr>
-          <w:rFonts w:ascii="Courier New" w:hAnsi="Courier New" w:cs="Courier New"/>
-          <w:sz w:val="24"/>
-        </w:rPr>
-        <w:t>.</w:t>
-      </w:r>
-      <w:proofErr w:type="gramStart"/>
-      <w:r>
-        <w:rPr>
-          <w:rFonts w:ascii="Courier New" w:hAnsi="Courier New" w:cs="Courier New"/>
-          <w:sz w:val="24"/>
-        </w:rPr>
-        <w:t>time(</w:t>
-      </w:r>
-      <w:proofErr w:type="gramEnd"/>
-      <w:r>
-        <w:rPr>
-          <w:rFonts w:ascii="Courier New" w:hAnsi="Courier New" w:cs="Courier New"/>
-          <w:sz w:val="24"/>
-        </w:rPr>
-        <w:t>:,1) -</w:t>
-      </w:r>
-      <w:r>
-        <w:rPr>
-          <w:rFonts w:ascii="Times New Roman" w:hAnsi="Times New Roman" w:cs="Times New Roman"/>
-          <w:sz w:val="24"/>
-        </w:rPr>
-        <w:t xml:space="preserve"> the index</w:t>
-      </w:r>
-    </w:p>
-    <w:p>
-      <w:pPr>
-        <w:pStyle w:val="NoSpacing"/>
-        <w:rPr>
-          <w:rFonts w:ascii="Times New Roman" w:hAnsi="Times New Roman" w:cs="Times New Roman"/>
-          <w:sz w:val="24"/>
-        </w:rPr>
-      </w:pPr>
-      <w:r>
-        <w:rPr>
-          <w:rFonts w:ascii="Times New Roman" w:hAnsi="Times New Roman" w:cs="Times New Roman"/>
-          <w:sz w:val="24"/>
-        </w:rPr>
-        <w:tab/>
-      </w:r>
-      <w:r>
-        <w:rPr>
-          <w:rFonts w:ascii="Courier New" w:hAnsi="Courier New" w:cs="Courier New"/>
-          <w:sz w:val="24"/>
-        </w:rPr>
-        <w:t>.</w:t>
-      </w:r>
-      <w:proofErr w:type="gramStart"/>
-      <w:r>
-        <w:rPr>
-          <w:rFonts w:ascii="Courier New" w:hAnsi="Courier New" w:cs="Courier New"/>
-          <w:sz w:val="24"/>
-        </w:rPr>
-        <w:t>time(</w:t>
-      </w:r>
-      <w:proofErr w:type="gramEnd"/>
-      <w:r>
-        <w:rPr>
-          <w:rFonts w:ascii="Courier New" w:hAnsi="Courier New" w:cs="Courier New"/>
-          <w:sz w:val="24"/>
-        </w:rPr>
-        <w:t>:,2) -</w:t>
-      </w:r>
-      <w:r>
-        <w:rPr>
-          <w:rFonts w:ascii="Times New Roman" w:hAnsi="Times New Roman" w:cs="Times New Roman"/>
-          <w:sz w:val="24"/>
-        </w:rPr>
-        <w:t xml:space="preserve"> the time</w:t>
-      </w:r>
-    </w:p>
-    <w:p>
-      <w:pPr>
-        <w:pStyle w:val="NoSpacing"/>
-        <w:rPr>
-          <w:rFonts w:ascii="Times New Roman" w:hAnsi="Times New Roman" w:cs="Times New Roman"/>
-          <w:sz w:val="24"/>
-        </w:rPr>
-      </w:pPr>
-    </w:p>
-    <w:p>
-      <w:pPr>
-        <w:pStyle w:val="NoSpacing"/>
-        <w:rPr>
-          <w:rFonts w:ascii="Courier New" w:hAnsi="Courier New" w:cs="Courier New"/>
-          <w:sz w:val="24"/>
-        </w:rPr>
-      </w:pPr>
-      <w:proofErr w:type="spellStart"/>
-      <w:r>
-        <w:rPr>
-          <w:rFonts w:ascii="Courier New" w:hAnsi="Courier New" w:cs="Courier New"/>
-          <w:sz w:val="24"/>
-        </w:rPr>
-        <w:t>fluocell_</w:t>
-      </w:r>
-      <w:proofErr w:type="gramStart"/>
-      <w:r>
-        <w:rPr>
-          <w:rFonts w:ascii="Courier New" w:hAnsi="Courier New" w:cs="Courier New"/>
-          <w:sz w:val="24"/>
-        </w:rPr>
-        <w:t>data.ratio</w:t>
-      </w:r>
-      <w:proofErr w:type="spellEnd"/>
-      <w:r>
-        <w:rPr>
-          <w:rFonts w:ascii="Courier New" w:hAnsi="Courier New" w:cs="Courier New"/>
-          <w:sz w:val="24"/>
-        </w:rPr>
-        <w:t>{</w:t>
-      </w:r>
-      <w:proofErr w:type="spellStart"/>
-      <w:proofErr w:type="gramEnd"/>
-      <w:r>
-        <w:rPr>
-          <w:rFonts w:ascii="Courier New" w:hAnsi="Courier New" w:cs="Courier New"/>
-          <w:sz w:val="24"/>
-        </w:rPr>
-        <w:t>i</w:t>
-      </w:r>
-      <w:proofErr w:type="spellEnd"/>
-      <w:r>
-        <w:rPr>
-          <w:rFonts w:ascii="Courier New" w:hAnsi="Courier New" w:cs="Courier New"/>
-          <w:sz w:val="24"/>
-        </w:rPr>
-        <w:t xml:space="preserve">}(:,j) - </w:t>
-      </w:r>
-      <w:r>
-        <w:rPr>
-          <w:rFonts w:ascii="Times New Roman" w:hAnsi="Times New Roman" w:cs="Times New Roman"/>
-          <w:sz w:val="24"/>
-        </w:rPr>
-        <w:t>ratio intensity</w:t>
-      </w:r>
-    </w:p>
-    <w:p>
-      <w:pPr>
-        <w:pStyle w:val="NoSpacing"/>
-        <w:rPr>
-          <w:rFonts w:ascii="Times New Roman" w:hAnsi="Times New Roman" w:cs="Times New Roman"/>
-          <w:sz w:val="24"/>
-        </w:rPr>
-      </w:pPr>
-      <w:r>
-        <w:rPr>
-          <w:rFonts w:ascii="Times New Roman" w:hAnsi="Times New Roman" w:cs="Times New Roman"/>
-          <w:sz w:val="24"/>
-        </w:rPr>
-        <w:tab/>
-      </w:r>
-      <w:proofErr w:type="spellStart"/>
-      <w:r>
-        <w:rPr>
-          <w:rFonts w:ascii="Courier New" w:hAnsi="Courier New" w:cs="Courier New"/>
-          <w:sz w:val="24"/>
-        </w:rPr>
-        <w:t>i</w:t>
-      </w:r>
-      <w:proofErr w:type="spellEnd"/>
-      <w:r>
-        <w:rPr>
-          <w:rFonts w:ascii="Courier New" w:hAnsi="Courier New" w:cs="Courier New"/>
-          <w:sz w:val="24"/>
-        </w:rPr>
-        <w:t xml:space="preserve"> -</w:t>
-      </w:r>
-      <w:r>
-        <w:rPr>
-          <w:rFonts w:ascii="Times New Roman" w:hAnsi="Times New Roman" w:cs="Times New Roman"/>
-          <w:sz w:val="24"/>
-        </w:rPr>
-        <w:t xml:space="preserve"> </w:t>
-      </w:r>
-      <w:proofErr w:type="gramStart"/>
-      <w:r>
-        <w:rPr>
-          <w:rFonts w:ascii="Times New Roman" w:hAnsi="Times New Roman" w:cs="Times New Roman"/>
-          <w:sz w:val="24"/>
-        </w:rPr>
-        <w:t>object</w:t>
-      </w:r>
-      <w:proofErr w:type="gramEnd"/>
-    </w:p>
-    <w:p>
-      <w:pPr>
-        <w:pStyle w:val="NoSpacing"/>
-        <w:rPr>
-          <w:rFonts w:ascii="Times New Roman" w:hAnsi="Times New Roman" w:cs="Times New Roman"/>
-          <w:sz w:val="24"/>
-        </w:rPr>
-      </w:pPr>
-      <w:r>
-        <w:rPr>
-          <w:rFonts w:ascii="Times New Roman" w:hAnsi="Times New Roman" w:cs="Times New Roman"/>
-          <w:sz w:val="24"/>
-        </w:rPr>
-        <w:tab/>
-      </w:r>
-      <w:r>
-        <w:rPr>
-          <w:rFonts w:ascii="Courier New" w:hAnsi="Courier New" w:cs="Courier New"/>
-          <w:sz w:val="24"/>
-        </w:rPr>
         <w:t>j -</w:t>
       </w:r>
       <w:r>
@@ -1872,23 +1650,7 @@
           <w:rFonts w:ascii="Times New Roman" w:hAnsi="Times New Roman" w:cs="Times New Roman"/>
           <w:sz w:val="24"/>
         </w:rPr>
-        <w:t xml:space="preserve"> </w:t>
-      </w:r>
-      <w:proofErr w:type="gramStart"/>
-      <w:r>
-        <w:rPr>
-          <w:rFonts w:ascii="Times New Roman" w:hAnsi="Times New Roman" w:cs="Times New Roman"/>
-          <w:sz w:val="24"/>
-        </w:rPr>
-        <w:t>region(s)</w:t>
-      </w:r>
-      <w:proofErr w:type="gramEnd"/>
-      <w:r>
-        <w:rPr>
-          <w:rFonts w:ascii="Times New Roman" w:hAnsi="Times New Roman" w:cs="Times New Roman"/>
-          <w:sz w:val="24"/>
-        </w:rPr>
-        <w:t xml:space="preserve"> of interest (ROI)</w:t>
+        <w:t xml:space="preserve"> region(s) of interest (ROI)</w:t>
       </w:r>
     </w:p>
     <w:p>
@@ -1930,109 +1692,66 @@
           <w:rFonts w:ascii="Courier New" w:hAnsi="Courier New" w:cs="Courier New"/>
           <w:sz w:val="24"/>
         </w:rPr>
-        <w:t>fluocell_</w:t>
-      </w:r>
-      <w:proofErr w:type="gramStart"/>
+        <w:t>fluocell_data.channel1{i}(:,j) -</w:t>
+      </w:r>
+      <w:r>
+        <w:rPr>
+          <w:rFonts w:ascii="Times New Roman" w:hAnsi="Times New Roman" w:cs="Times New Roman"/>
+          <w:sz w:val="24"/>
+        </w:rPr>
+        <w:t xml:space="preserve"> intensity value of channel 1</w:t>
+      </w:r>
+    </w:p>
+    <w:p>
+      <w:pPr>
+        <w:pStyle w:val="NoSpacing"/>
+        <w:rPr>
+          <w:rFonts w:ascii="Times New Roman" w:hAnsi="Times New Roman" w:cs="Times New Roman"/>
+          <w:sz w:val="24"/>
+        </w:rPr>
+      </w:pPr>
+      <w:r>
+        <w:rPr>
+          <w:rFonts w:ascii="Times New Roman" w:hAnsi="Times New Roman" w:cs="Times New Roman"/>
+          <w:sz w:val="24"/>
+        </w:rPr>
+        <w:tab/>
+      </w:r>
       <w:r>
         <w:rPr>
           <w:rFonts w:ascii="Courier New" w:hAnsi="Courier New" w:cs="Courier New"/>
           <w:sz w:val="24"/>
         </w:rPr>
-        <w:t>data.channel1{</w:t>
-      </w:r>
-      <w:proofErr w:type="spellStart"/>
-      <w:proofErr w:type="gramEnd"/>
+        <w:t>i -</w:t>
+      </w:r>
+      <w:r>
+        <w:rPr>
+          <w:rFonts w:ascii="Times New Roman" w:hAnsi="Times New Roman" w:cs="Times New Roman"/>
+          <w:sz w:val="24"/>
+        </w:rPr>
+        <w:t xml:space="preserve"> object</w:t>
+      </w:r>
+    </w:p>
+    <w:p>
+      <w:pPr>
+        <w:pStyle w:val="NoSpacing"/>
+        <w:rPr>
+          <w:rFonts w:ascii="Times New Roman" w:hAnsi="Times New Roman" w:cs="Times New Roman"/>
+          <w:sz w:val="24"/>
+        </w:rPr>
+      </w:pPr>
+      <w:r>
+        <w:rPr>
+          <w:rFonts w:ascii="Times New Roman" w:hAnsi="Times New Roman" w:cs="Times New Roman"/>
+          <w:sz w:val="24"/>
+        </w:rPr>
+        <w:tab/>
+      </w:r>
       <w:r>
         <w:rPr>
           <w:rFonts w:ascii="Courier New" w:hAnsi="Courier New" w:cs="Courier New"/>
           <w:sz w:val="24"/>
         </w:rPr>
-        <w:t>i</w:t>
-      </w:r>
-      <w:proofErr w:type="spellEnd"/>
-      <w:r>
-        <w:rPr>
-          <w:rFonts w:ascii="Courier New" w:hAnsi="Courier New" w:cs="Courier New"/>
-          <w:sz w:val="24"/>
-        </w:rPr>
-        <w:t>}(:,j) -</w:t>
-      </w:r>
-      <w:r>
-        <w:rPr>
-          <w:rFonts w:ascii="Times New Roman" w:hAnsi="Times New Roman" w:cs="Times New Roman"/>
-          <w:sz w:val="24"/>
-        </w:rPr>
-        <w:t xml:space="preserve"> intensity value of channel 1</w:t>
-      </w:r>
-    </w:p>
-    <w:p>
-      <w:pPr>
-        <w:pStyle w:val="NoSpacing"/>
-        <w:rPr>
-          <w:rFonts w:ascii="Times New Roman" w:hAnsi="Times New Roman" w:cs="Times New Roman"/>
-          <w:sz w:val="24"/>
-        </w:rPr>
-      </w:pPr>
-      <w:r>
-        <w:rPr>
-          <w:rFonts w:ascii="Times New Roman" w:hAnsi="Times New Roman" w:cs="Times New Roman"/>
-          <w:sz w:val="24"/>
-        </w:rPr>
-        <w:tab/>
-      </w:r>
-      <w:proofErr w:type="spellStart"/>
-      <w:r>
-        <w:rPr>
-          <w:rFonts w:ascii="Courier New" w:hAnsi="Courier New" w:cs="Courier New"/>
-          <w:sz w:val="24"/>
-        </w:rPr>
-        <w:t>i</w:t>
-      </w:r>
-      <w:proofErr w:type="spellEnd"/>
-      <w:r>
-        <w:rPr>
-          <w:rFonts w:ascii="Courier New" w:hAnsi="Courier New" w:cs="Courier New"/>
-          <w:sz w:val="24"/>
-        </w:rPr>
-        <w:t xml:space="preserve"> -</w:t>
-      </w:r>
-      <w:r>
-        <w:rPr>
-          <w:rFonts w:ascii="Times New Roman" w:hAnsi="Times New Roman" w:cs="Times New Roman"/>
-          <w:sz w:val="24"/>
-        </w:rPr>
-        <w:t xml:space="preserve"> </w:t>
-      </w:r>
-      <w:proofErr w:type="gramStart"/>
-      <w:r>
-        <w:rPr>
-          <w:rFonts w:ascii="Times New Roman" w:hAnsi="Times New Roman" w:cs="Times New Roman"/>
-          <w:sz w:val="24"/>
-        </w:rPr>
-        <w:t>object</w:t>
-      </w:r>
-      <w:proofErr w:type="gramEnd"/>
-    </w:p>
-    <w:p>
-      <w:pPr>
-        <w:pStyle w:val="NoSpacing"/>
-        <w:rPr>
-          <w:rFonts w:ascii="Times New Roman" w:hAnsi="Times New Roman" w:cs="Times New Roman"/>
-          <w:sz w:val="24"/>
-        </w:rPr>
-      </w:pPr>
-      <w:r>
-        <w:rPr>
-          <w:rFonts w:ascii="Times New Roman" w:hAnsi="Times New Roman" w:cs="Times New Roman"/>
-          <w:sz w:val="24"/>
-        </w:rPr>
-        <w:tab/>
-      </w:r>
-      <w:r>
-        <w:rPr>
-          <w:rFonts w:ascii="Courier New" w:hAnsi="Courier New" w:cs="Courier New"/>
-          <w:sz w:val="24"/>
-        </w:rPr>
         <w:t>j -</w:t>
       </w:r>
       <w:r>
@@ -2040,23 +1759,7 @@
           <w:rFonts w:ascii="Times New Roman" w:hAnsi="Times New Roman" w:cs="Times New Roman"/>
           <w:sz w:val="24"/>
         </w:rPr>
-        <w:t xml:space="preserve"> </w:t>
-      </w:r>
-      <w:proofErr w:type="gramStart"/>
-      <w:r>
-        <w:rPr>
-          <w:rFonts w:ascii="Times New Roman" w:hAnsi="Times New Roman" w:cs="Times New Roman"/>
-          <w:sz w:val="24"/>
-        </w:rPr>
-        <w:t>region(s)</w:t>
-      </w:r>
-      <w:proofErr w:type="gramEnd"/>
-      <w:r>
-        <w:rPr>
-          <w:rFonts w:ascii="Times New Roman" w:hAnsi="Times New Roman" w:cs="Times New Roman"/>
-          <w:sz w:val="24"/>
-        </w:rPr>
-        <w:t xml:space="preserve"> of interest (ROI)</w:t>
+        <w:t xml:space="preserve"> region(s) of interest (ROI)</w:t>
       </w:r>
     </w:p>
     <w:p>
@@ -2099,109 +1802,66 @@
           <w:rFonts w:ascii="Courier New" w:hAnsi="Courier New" w:cs="Courier New"/>
           <w:sz w:val="24"/>
         </w:rPr>
-        <w:t>fluocell_</w:t>
-      </w:r>
-      <w:proofErr w:type="gramStart"/>
+        <w:t>fluocell_data.channel2{i}(:,j) -</w:t>
+      </w:r>
+      <w:r>
+        <w:rPr>
+          <w:rFonts w:ascii="Times New Roman" w:hAnsi="Times New Roman" w:cs="Times New Roman"/>
+          <w:sz w:val="24"/>
+        </w:rPr>
+        <w:t xml:space="preserve"> intensity value of channel 2</w:t>
+      </w:r>
+    </w:p>
+    <w:p>
+      <w:pPr>
+        <w:pStyle w:val="NoSpacing"/>
+        <w:rPr>
+          <w:rFonts w:ascii="Times New Roman" w:hAnsi="Times New Roman" w:cs="Times New Roman"/>
+          <w:sz w:val="24"/>
+        </w:rPr>
+      </w:pPr>
+      <w:r>
+        <w:rPr>
+          <w:rFonts w:ascii="Times New Roman" w:hAnsi="Times New Roman" w:cs="Times New Roman"/>
+          <w:sz w:val="24"/>
+        </w:rPr>
+        <w:tab/>
+      </w:r>
       <w:r>
         <w:rPr>
           <w:rFonts w:ascii="Courier New" w:hAnsi="Courier New" w:cs="Courier New"/>
           <w:sz w:val="24"/>
         </w:rPr>
-        <w:t>data.channel2{</w:t>
-      </w:r>
-      <w:proofErr w:type="spellStart"/>
-      <w:proofErr w:type="gramEnd"/>
+        <w:t>i -</w:t>
+      </w:r>
+      <w:r>
+        <w:rPr>
+          <w:rFonts w:ascii="Times New Roman" w:hAnsi="Times New Roman" w:cs="Times New Roman"/>
+          <w:sz w:val="24"/>
+        </w:rPr>
+        <w:t xml:space="preserve"> object</w:t>
+      </w:r>
+    </w:p>
+    <w:p>
+      <w:pPr>
+        <w:pStyle w:val="NoSpacing"/>
+        <w:rPr>
+          <w:rFonts w:ascii="Times New Roman" w:hAnsi="Times New Roman" w:cs="Times New Roman"/>
+          <w:sz w:val="24"/>
+        </w:rPr>
+      </w:pPr>
+      <w:r>
+        <w:rPr>
+          <w:rFonts w:ascii="Times New Roman" w:hAnsi="Times New Roman" w:cs="Times New Roman"/>
+          <w:sz w:val="24"/>
+        </w:rPr>
+        <w:tab/>
+      </w:r>
       <w:r>
         <w:rPr>
           <w:rFonts w:ascii="Courier New" w:hAnsi="Courier New" w:cs="Courier New"/>
           <w:sz w:val="24"/>
         </w:rPr>
-        <w:t>i</w:t>
-      </w:r>
-      <w:proofErr w:type="spellEnd"/>
-      <w:r>
-        <w:rPr>
-          <w:rFonts w:ascii="Courier New" w:hAnsi="Courier New" w:cs="Courier New"/>
-          <w:sz w:val="24"/>
-        </w:rPr>
-        <w:t>}(:,j) -</w:t>
-      </w:r>
-      <w:r>
-        <w:rPr>
-          <w:rFonts w:ascii="Times New Roman" w:hAnsi="Times New Roman" w:cs="Times New Roman"/>
-          <w:sz w:val="24"/>
-        </w:rPr>
-        <w:t xml:space="preserve"> intensity value of channel 2</w:t>
-      </w:r>
-    </w:p>
-    <w:p>
-      <w:pPr>
-        <w:pStyle w:val="NoSpacing"/>
-        <w:rPr>
-          <w:rFonts w:ascii="Times New Roman" w:hAnsi="Times New Roman" w:cs="Times New Roman"/>
-          <w:sz w:val="24"/>
-        </w:rPr>
-      </w:pPr>
-      <w:r>
-        <w:rPr>
-          <w:rFonts w:ascii="Times New Roman" w:hAnsi="Times New Roman" w:cs="Times New Roman"/>
-          <w:sz w:val="24"/>
-        </w:rPr>
-        <w:tab/>
-      </w:r>
-      <w:proofErr w:type="spellStart"/>
-      <w:r>
-        <w:rPr>
-          <w:rFonts w:ascii="Courier New" w:hAnsi="Courier New" w:cs="Courier New"/>
-          <w:sz w:val="24"/>
-        </w:rPr>
-        <w:t>i</w:t>
-      </w:r>
-      <w:proofErr w:type="spellEnd"/>
-      <w:r>
-        <w:rPr>
-          <w:rFonts w:ascii="Courier New" w:hAnsi="Courier New" w:cs="Courier New"/>
-          <w:sz w:val="24"/>
-        </w:rPr>
-        <w:t xml:space="preserve"> -</w:t>
-      </w:r>
-      <w:r>
-        <w:rPr>
-          <w:rFonts w:ascii="Times New Roman" w:hAnsi="Times New Roman" w:cs="Times New Roman"/>
-          <w:sz w:val="24"/>
-        </w:rPr>
-        <w:t xml:space="preserve"> </w:t>
-      </w:r>
-      <w:proofErr w:type="gramStart"/>
-      <w:r>
-        <w:rPr>
-          <w:rFonts w:ascii="Times New Roman" w:hAnsi="Times New Roman" w:cs="Times New Roman"/>
-          <w:sz w:val="24"/>
-        </w:rPr>
-        <w:t>object</w:t>
-      </w:r>
-      <w:proofErr w:type="gramEnd"/>
-    </w:p>
-    <w:p>
-      <w:pPr>
-        <w:pStyle w:val="NoSpacing"/>
-        <w:rPr>
-          <w:rFonts w:ascii="Times New Roman" w:hAnsi="Times New Roman" w:cs="Times New Roman"/>
-          <w:sz w:val="24"/>
-        </w:rPr>
-      </w:pPr>
-      <w:r>
-        <w:rPr>
-          <w:rFonts w:ascii="Times New Roman" w:hAnsi="Times New Roman" w:cs="Times New Roman"/>
-          <w:sz w:val="24"/>
-        </w:rPr>
-        <w:tab/>
-      </w:r>
-      <w:r>
-        <w:rPr>
-          <w:rFonts w:ascii="Courier New" w:hAnsi="Courier New" w:cs="Courier New"/>
-          <w:sz w:val="24"/>
-        </w:rPr>
         <w:t>j -</w:t>
       </w:r>
       <w:r>
@@ -2209,23 +1869,7 @@
           <w:rFonts w:ascii="Times New Roman" w:hAnsi="Times New Roman" w:cs="Times New Roman"/>
           <w:sz w:val="24"/>
         </w:rPr>
-        <w:t xml:space="preserve"> </w:t>
-      </w:r>
-      <w:proofErr w:type="gramStart"/>
-      <w:r>
-        <w:rPr>
-          <w:rFonts w:ascii="Times New Roman" w:hAnsi="Times New Roman" w:cs="Times New Roman"/>
-          <w:sz w:val="24"/>
-        </w:rPr>
-        <w:t>region(s)</w:t>
-      </w:r>
-      <w:proofErr w:type="gramEnd"/>
-      <w:r>
-        <w:rPr>
-          <w:rFonts w:ascii="Times New Roman" w:hAnsi="Times New Roman" w:cs="Times New Roman"/>
-          <w:sz w:val="24"/>
-        </w:rPr>
-        <w:t xml:space="preserve"> of interest (ROI)</w:t>
+        <w:t xml:space="preserve"> region(s) of interest (ROI)</w:t>
       </w:r>
     </w:p>
     <w:p>
@@ -2267,71 +1911,39 @@
           <w:rFonts w:ascii="Courier New" w:hAnsi="Courier New" w:cs="Courier New"/>
           <w:sz w:val="24"/>
         </w:rPr>
-        <w:t>fluocell_data.channel1_</w:t>
-      </w:r>
-      <w:proofErr w:type="gramStart"/>
+        <w:t>fluocell_data.channel1_bg(:) -</w:t>
+      </w:r>
+      <w:r>
+        <w:rPr>
+          <w:rFonts w:ascii="Times New Roman" w:hAnsi="Times New Roman" w:cs="Times New Roman"/>
+          <w:sz w:val="24"/>
+        </w:rPr>
+        <w:t xml:space="preserve"> intensity value of the background for channel 1</w:t>
+      </w:r>
+    </w:p>
+    <w:p>
+      <w:pPr>
+        <w:pStyle w:val="NoSpacing"/>
+        <w:rPr>
+          <w:rFonts w:ascii="Times New Roman" w:hAnsi="Times New Roman" w:cs="Times New Roman"/>
+          <w:sz w:val="24"/>
+        </w:rPr>
+      </w:pPr>
+    </w:p>
+    <w:p>
+      <w:pPr>
+        <w:pStyle w:val="NoSpacing"/>
+        <w:rPr>
+          <w:rFonts w:ascii="Times New Roman" w:hAnsi="Times New Roman" w:cs="Times New Roman"/>
+          <w:sz w:val="24"/>
+        </w:rPr>
+      </w:pPr>
       <w:r>
         <w:rPr>
           <w:rFonts w:ascii="Courier New" w:hAnsi="Courier New" w:cs="Courier New"/>
           <w:sz w:val="24"/>
         </w:rPr>
-        <w:t>bg(</w:t>
-      </w:r>
-      <w:proofErr w:type="gramEnd"/>
-      <w:r>
-        <w:rPr>
-          <w:rFonts w:ascii="Courier New" w:hAnsi="Courier New" w:cs="Courier New"/>
-          <w:sz w:val="24"/>
-        </w:rPr>
-        <w:t>:) -</w:t>
-      </w:r>
-      <w:r>
-        <w:rPr>
-          <w:rFonts w:ascii="Times New Roman" w:hAnsi="Times New Roman" w:cs="Times New Roman"/>
-          <w:sz w:val="24"/>
-        </w:rPr>
-        <w:t xml:space="preserve"> intensity value of the background for channel 1</w:t>
-      </w:r>
-    </w:p>
-    <w:p>
-      <w:pPr>
-        <w:pStyle w:val="NoSpacing"/>
-        <w:rPr>
-          <w:rFonts w:ascii="Times New Roman" w:hAnsi="Times New Roman" w:cs="Times New Roman"/>
-          <w:sz w:val="24"/>
-        </w:rPr>
-      </w:pPr>
-    </w:p>
-    <w:p>
-      <w:pPr>
-        <w:pStyle w:val="NoSpacing"/>
-        <w:rPr>
-          <w:rFonts w:ascii="Times New Roman" w:hAnsi="Times New Roman" w:cs="Times New Roman"/>
-          <w:sz w:val="24"/>
-        </w:rPr>
-      </w:pPr>
-      <w:r>
-        <w:rPr>
-          <w:rFonts w:ascii="Courier New" w:hAnsi="Courier New" w:cs="Courier New"/>
-          <w:sz w:val="24"/>
-        </w:rPr>
-        <w:t>fluocell_data.channel2_</w:t>
-      </w:r>
-      <w:proofErr w:type="gramStart"/>
-      <w:r>
-        <w:rPr>
-          <w:rFonts w:ascii="Courier New" w:hAnsi="Courier New" w:cs="Courier New"/>
-          <w:sz w:val="24"/>
-        </w:rPr>
-        <w:t>bg(</w:t>
-      </w:r>
-      <w:proofErr w:type="gramEnd"/>
-      <w:r>
-        <w:rPr>
-          <w:rFonts w:ascii="Courier New" w:hAnsi="Courier New" w:cs="Courier New"/>
-          <w:sz w:val="24"/>
-        </w:rPr>
-        <w:t>:) -</w:t>
+        <w:t>fluocell_data.channel2_bg(:) -</w:t>
       </w:r>
       <w:r>
         <w:rPr>
@@ -2388,55 +2000,23 @@
           <w:rFonts w:ascii="Times New Roman" w:hAnsi="Times New Roman" w:cs="Times New Roman"/>
           <w:sz w:val="24"/>
         </w:rPr>
-        <w:t xml:space="preserve">&gt;&gt; </w:t>
-      </w:r>
-      <w:proofErr w:type="spellStart"/>
-      <w:r>
-        <w:rPr>
-          <w:rFonts w:ascii="Times New Roman" w:hAnsi="Times New Roman" w:cs="Times New Roman"/>
-          <w:sz w:val="24"/>
-        </w:rPr>
-        <w:t>fluocell_data.save_processed_image</w:t>
-      </w:r>
-      <w:proofErr w:type="spellEnd"/>
-      <w:r>
-        <w:rPr>
-          <w:rFonts w:ascii="Times New Roman" w:hAnsi="Times New Roman" w:cs="Times New Roman"/>
-          <w:sz w:val="24"/>
-        </w:rPr>
-        <w:t xml:space="preserve"> = 2;</w:t>
-      </w:r>
-    </w:p>
-    <w:p>
-      <w:pPr>
-        <w:pStyle w:val="NoSpacing"/>
-        <w:rPr>
-          <w:rFonts w:ascii="Times New Roman" w:hAnsi="Times New Roman" w:cs="Times New Roman"/>
-          <w:sz w:val="24"/>
-        </w:rPr>
-      </w:pPr>
-      <w:r>
-        <w:rPr>
-          <w:rFonts w:ascii="Times New Roman" w:hAnsi="Times New Roman" w:cs="Times New Roman"/>
-          <w:sz w:val="24"/>
-        </w:rPr>
-        <w:t xml:space="preserve">Then use </w:t>
-      </w:r>
-      <w:proofErr w:type="spellStart"/>
-      <w:r>
-        <w:rPr>
-          <w:rFonts w:ascii="Times New Roman" w:hAnsi="Times New Roman" w:cs="Times New Roman"/>
-          <w:sz w:val="24"/>
-        </w:rPr>
-        <w:t>batch_update_image</w:t>
-      </w:r>
-      <w:proofErr w:type="spellEnd"/>
-      <w:r>
-        <w:rPr>
-          <w:rFonts w:ascii="Times New Roman" w:hAnsi="Times New Roman" w:cs="Times New Roman"/>
-          <w:sz w:val="24"/>
-        </w:rPr>
-        <w:t xml:space="preserve"> to save all the images. </w:t>
+        <w:t>&gt;&gt; fluocell_data.save_processed_image = 2;</w:t>
+      </w:r>
+    </w:p>
+    <w:p>
+      <w:pPr>
+        <w:pStyle w:val="NoSpacing"/>
+        <w:rPr>
+          <w:rFonts w:ascii="Times New Roman" w:hAnsi="Times New Roman" w:cs="Times New Roman"/>
+          <w:sz w:val="24"/>
+        </w:rPr>
+      </w:pPr>
+      <w:r>
+        <w:rPr>
+          <w:rFonts w:ascii="Times New Roman" w:hAnsi="Times New Roman" w:cs="Times New Roman"/>
+          <w:sz w:val="24"/>
+        </w:rPr>
+        <w:t xml:space="preserve">Then use batch_update_image to save all the images. </w:t>
       </w:r>
     </w:p>
     <w:p>
@@ -2485,17 +2065,57 @@
           <w:rFonts w:ascii="Times New Roman" w:hAnsi="Times New Roman" w:cs="Times New Roman"/>
           <w:sz w:val="24"/>
         </w:rPr>
-        <w:t>02/13/2017 Daniel O Velez in D</w:t>
+        <w:t xml:space="preserve">02/13/2017 Daniel O Velez in Dr. Fraley’s lab, email: </w:t>
+      </w:r>
+      <w:hyperlink r:id="rId12" w:history="1">
+        <w:r>
+          <w:rPr>
+            <w:rStyle w:val="Hyperlink"/>
+            <w:rFonts w:ascii="Times New Roman" w:hAnsi="Times New Roman" w:cs="Times New Roman"/>
+            <w:sz w:val="24"/>
+          </w:rPr>
+          <w:t>daortizv@ucsd.edu</w:t>
+        </w:r>
+      </w:hyperlink>
+    </w:p>
+    <w:p>
+      <w:pPr>
+        <w:pStyle w:val="NoSpacing"/>
+        <w:numPr>
+          <w:ilvl w:val="0"/>
+          <w:numId w:val="6"/>
+        </w:numPr>
+        <w:rPr>
+          <w:rFonts w:ascii="Times New Roman" w:hAnsi="Times New Roman" w:cs="Times New Roman"/>
+          <w:sz w:val="24"/>
+        </w:rPr>
+      </w:pPr>
+      <w:r>
+        <w:rPr>
+          <w:rFonts w:ascii="Times New Roman" w:hAnsi="Times New Roman" w:cs="Times New Roman"/>
+          <w:sz w:val="24"/>
+        </w:rPr>
+        <w:t xml:space="preserve">04/26/2017 Dr. Yingxiao Wang’s group, email: </w:t>
+      </w:r>
+      <w:hyperlink r:id="rId13" w:history="1">
+        <w:r>
+          <w:rPr>
+            <w:rStyle w:val="Hyperlink"/>
+            <w:rFonts w:ascii="Times New Roman" w:hAnsi="Times New Roman" w:cs="Times New Roman"/>
+            <w:sz w:val="24"/>
+          </w:rPr>
+          <w:t>peterwangucsd-l@ucsd.edu</w:t>
+        </w:r>
+      </w:hyperlink>
+      <w:r>
+        <w:rPr>
+          <w:rFonts w:ascii="Times New Roman" w:hAnsi="Times New Roman" w:cs="Times New Roman"/>
+          <w:sz w:val="24"/>
+        </w:rPr>
+        <w:t xml:space="preserve"> </w:t>
       </w:r>
       <w:bookmarkStart w:id="2" w:name="_GoBack"/>
       <w:bookmarkEnd w:id="2"/>
-      <w:r>
-        <w:rPr>
-          <w:rFonts w:ascii="Times New Roman" w:hAnsi="Times New Roman" w:cs="Times New Roman"/>
-          <w:sz w:val="24"/>
-        </w:rPr>
-        <w:t>r. Fraley’s lab, email: daortizv@ucsd.edu</w:t>
-      </w:r>
     </w:p>
     <w:sectPr>
       <w:pgSz w:w="12240" w:h="15840"/>
@@ -2508,8 +2128,8 @@
 </file>
 
 <file path=word/numbering.xml><?xml version="1.0" encoding="utf-8"?>
-<w:numbering xmlns:wpc="http://schemas.microsoft.com/office/word/2010/wordprocessingCanvas" xmlns:mc="http://schemas.openxmlformats.org/markup-compatibility/2006" xmlns:o="urn:schemas-microsoft-com:office:office" xmlns:r="http://schemas.openxmlformats.org/officeDocument/2006/relationships" xmlns:m="http://schemas.openxmlformats.org/officeDocument/2006/math" xmlns:v="urn:schemas-microsoft-com:vml" xmlns:wp14="http://schemas.microsoft.com/office/word/2010/wordprocessingDrawing" xmlns:wp="http://schemas.openxmlformats.org/drawingml/2006/wordprocessingDrawing" xmlns:w10="urn:schemas-microsoft-com:office:word" xmlns:w="http://schemas.openxmlformats.org/wordprocessingml/2006/main" xmlns:w14="http://schemas.microsoft.com/office/word/2010/wordml" xmlns:w15="http://schemas.microsoft.com/office/word/2012/wordml" xmlns:wpg="http://schemas.microsoft.com/office/word/2010/wordprocessingGroup" xmlns:wpi="http://schemas.microsoft.com/office/word/2010/wordprocessingInk" xmlns:wne="http://schemas.microsoft.com/office/word/2006/wordml" xmlns:wps="http://schemas.microsoft.com/office/word/2010/wordprocessingShape" mc:Ignorable="w14 w15 wp14">
-  <w:abstractNum w:abstractNumId="0" w15:restartNumberingAfterBreak="0">
+<w:numbering xmlns:wpc="http://schemas.microsoft.com/office/word/2010/wordprocessingCanvas" xmlns:mo="http://schemas.microsoft.com/office/mac/office/2008/main" xmlns:mc="http://schemas.openxmlformats.org/markup-compatibility/2006" xmlns:mv="urn:schemas-microsoft-com:mac:vml" xmlns:o="urn:schemas-microsoft-com:office:office" xmlns:r="http://schemas.openxmlformats.org/officeDocument/2006/relationships" xmlns:m="http://schemas.openxmlformats.org/officeDocument/2006/math" xmlns:v="urn:schemas-microsoft-com:vml" xmlns:wp14="http://schemas.microsoft.com/office/word/2010/wordprocessingDrawing" xmlns:wp="http://schemas.openxmlformats.org/drawingml/2006/wordprocessingDrawing" xmlns:w10="urn:schemas-microsoft-com:office:word" xmlns:w="http://schemas.openxmlformats.org/wordprocessingml/2006/main" xmlns:w14="http://schemas.microsoft.com/office/word/2010/wordml" xmlns:w15="http://schemas.microsoft.com/office/word/2012/wordml" xmlns:wpg="http://schemas.microsoft.com/office/word/2010/wordprocessingGroup" xmlns:wpi="http://schemas.microsoft.com/office/word/2010/wordprocessingInk" xmlns:wne="http://schemas.microsoft.com/office/word/2006/wordml" xmlns:wps="http://schemas.microsoft.com/office/word/2010/wordprocessingShape" mc:Ignorable="w14 w15 wp14">
+  <w:abstractNum w:abstractNumId="0">
     <w:nsid w:val="0F876D99"/>
     <w:multiLevelType w:val="hybridMultilevel"/>
     <w:tmpl w:val="BD82A8D0"/>
@@ -2599,7 +2219,7 @@
       </w:pPr>
     </w:lvl>
   </w:abstractNum>
-  <w:abstractNum w:abstractNumId="1" w15:restartNumberingAfterBreak="0">
+  <w:abstractNum w:abstractNumId="1">
     <w:nsid w:val="1B303987"/>
     <w:multiLevelType w:val="hybridMultilevel"/>
     <w:tmpl w:val="6CFC599E"/>
@@ -2688,7 +2308,7 @@
       </w:pPr>
     </w:lvl>
   </w:abstractNum>
-  <w:abstractNum w:abstractNumId="2" w15:restartNumberingAfterBreak="0">
+  <w:abstractNum w:abstractNumId="2">
     <w:nsid w:val="344D22C5"/>
     <w:multiLevelType w:val="hybridMultilevel"/>
     <w:tmpl w:val="07826C18"/>
@@ -2777,7 +2397,7 @@
       </w:pPr>
     </w:lvl>
   </w:abstractNum>
-  <w:abstractNum w:abstractNumId="3" w15:restartNumberingAfterBreak="0">
+  <w:abstractNum w:abstractNumId="3">
     <w:nsid w:val="51B552CE"/>
     <w:multiLevelType w:val="hybridMultilevel"/>
     <w:tmpl w:val="588450B6"/>
@@ -2889,7 +2509,7 @@
       </w:rPr>
     </w:lvl>
   </w:abstractNum>
-  <w:abstractNum w:abstractNumId="4" w15:restartNumberingAfterBreak="0">
+  <w:abstractNum w:abstractNumId="4">
     <w:nsid w:val="6A2F4DE5"/>
     <w:multiLevelType w:val="hybridMultilevel"/>
     <w:tmpl w:val="D17E87A0"/>
@@ -2978,7 +2598,7 @@
       </w:pPr>
     </w:lvl>
   </w:abstractNum>
-  <w:abstractNum w:abstractNumId="5" w15:restartNumberingAfterBreak="0">
+  <w:abstractNum w:abstractNumId="5">
     <w:nsid w:val="6A8248DE"/>
     <w:multiLevelType w:val="hybridMultilevel"/>
     <w:tmpl w:val="D2C0ABD2"/>
@@ -3089,7 +2709,7 @@
 </file>
 
 <file path=word/people.xml><?xml version="1.0" encoding="utf-8"?>
-<w15:people xmlns:wpc="http://schemas.microsoft.com/office/word/2010/wordprocessingCanvas" xmlns:mc="http://schemas.openxmlformats.org/markup-compatibility/2006" xmlns:o="urn:schemas-microsoft-com:office:office" xmlns:r="http://schemas.openxmlformats.org/officeDocument/2006/relationships" xmlns:m="http://schemas.openxmlformats.org/officeDocument/2006/math" xmlns:v="urn:schemas-microsoft-com:vml" xmlns:wp14="http://schemas.microsoft.com/office/word/2010/wordprocessingDrawing" xmlns:wp="http://schemas.openxmlformats.org/drawingml/2006/wordprocessingDrawing" xmlns:w10="urn:schemas-microsoft-com:office:word" xmlns:w="http://schemas.openxmlformats.org/wordprocessingml/2006/main" xmlns:w14="http://schemas.microsoft.com/office/word/2010/wordml" xmlns:w15="http://schemas.microsoft.com/office/word/2012/wordml" xmlns:wpg="http://schemas.microsoft.com/office/word/2010/wordprocessingGroup" xmlns:wpi="http://schemas.microsoft.com/office/word/2010/wordprocessingInk" xmlns:wne="http://schemas.microsoft.com/office/word/2006/wordml" xmlns:wps="http://schemas.microsoft.com/office/word/2010/wordprocessingShape" mc:Ignorable="w14 w15 wp14">
+<w15:people xmlns:wpc="http://schemas.microsoft.com/office/word/2010/wordprocessingCanvas" xmlns:mo="http://schemas.microsoft.com/office/mac/office/2008/main" xmlns:mc="http://schemas.openxmlformats.org/markup-compatibility/2006" xmlns:mv="urn:schemas-microsoft-com:mac:vml" xmlns:o="urn:schemas-microsoft-com:office:office" xmlns:r="http://schemas.openxmlformats.org/officeDocument/2006/relationships" xmlns:m="http://schemas.openxmlformats.org/officeDocument/2006/math" xmlns:v="urn:schemas-microsoft-com:vml" xmlns:wp14="http://schemas.microsoft.com/office/word/2010/wordprocessingDrawing" xmlns:wp="http://schemas.openxmlformats.org/drawingml/2006/wordprocessingDrawing" xmlns:w10="urn:schemas-microsoft-com:office:word" xmlns:w="http://schemas.openxmlformats.org/wordprocessingml/2006/main" xmlns:w14="http://schemas.microsoft.com/office/word/2010/wordml" xmlns:w15="http://schemas.microsoft.com/office/word/2012/wordml" xmlns:wpg="http://schemas.microsoft.com/office/word/2010/wordprocessingGroup" xmlns:wpi="http://schemas.microsoft.com/office/word/2010/wordprocessingInk" xmlns:wne="http://schemas.microsoft.com/office/word/2006/wordml" xmlns:wps="http://schemas.microsoft.com/office/word/2010/wordprocessingShape" mc:Ignorable="w14 w15 wp14">
   <w15:person w15:author="Lu, Kathy">
     <w15:presenceInfo w15:providerId="None" w15:userId="Lu, Kathy"/>
   </w15:person>
@@ -3113,7 +2733,7 @@
       </w:pPr>
     </w:pPrDefault>
   </w:docDefaults>
-  <w:latentStyles w:defLockedState="0" w:defUIPriority="99" w:defSemiHidden="0" w:defUnhideWhenUsed="0" w:defQFormat="0" w:count="371">
+  <w:latentStyles w:defLockedState="0" w:defUIPriority="99" w:defSemiHidden="0" w:defUnhideWhenUsed="0" w:defQFormat="0" w:count="382">
     <w:lsdException w:name="Normal" w:uiPriority="0" w:qFormat="1"/>
     <w:lsdException w:name="heading 1" w:uiPriority="9" w:qFormat="1"/>
     <w:lsdException w:name="heading 2" w:semiHidden="1" w:uiPriority="9" w:unhideWhenUsed="1" w:qFormat="1"/>
@@ -3219,7 +2839,6 @@
     <w:lsdException w:name="HTML Sample" w:semiHidden="1" w:unhideWhenUsed="1"/>
     <w:lsdException w:name="HTML Typewriter" w:semiHidden="1" w:unhideWhenUsed="1"/>
     <w:lsdException w:name="HTML Variable" w:semiHidden="1" w:unhideWhenUsed="1"/>
-    <w:lsdException w:name="Normal Table" w:semiHidden="1" w:unhideWhenUsed="1"/>
     <w:lsdException w:name="annotation subject" w:semiHidden="1" w:unhideWhenUsed="1"/>
     <w:lsdException w:name="No List" w:semiHidden="1" w:unhideWhenUsed="1"/>
     <w:lsdException w:name="Outline List 1" w:semiHidden="1" w:unhideWhenUsed="1"/>
@@ -3265,11 +2884,9 @@
     <w:lsdException w:name="Table Subtle 1" w:semiHidden="1" w:unhideWhenUsed="1"/>
     <w:lsdException w:name="Table Subtle 2" w:semiHidden="1" w:unhideWhenUsed="1"/>
     <w:lsdException w:name="Table Web 1" w:semiHidden="1" w:unhideWhenUsed="1"/>
-    <w:lsdException w:name="Table Web 2" w:semiHidden="1" w:unhideWhenUsed="1"/>
     <w:lsdException w:name="Table Web 3" w:semiHidden="1" w:unhideWhenUsed="1"/>
     <w:lsdException w:name="Balloon Text" w:semiHidden="1" w:unhideWhenUsed="1"/>
     <w:lsdException w:name="Table Grid" w:uiPriority="39"/>
-    <w:lsdException w:name="Table Theme" w:semiHidden="1" w:unhideWhenUsed="1"/>
     <w:lsdException w:name="Placeholder Text" w:semiHidden="1"/>
     <w:lsdException w:name="No Spacing" w:uiPriority="1" w:qFormat="1"/>
     <w:lsdException w:name="Light Shading" w:uiPriority="60"/>
@@ -3485,6 +3102,8 @@
     <w:lsdException w:name="List Table 5 Dark Accent 6" w:uiPriority="50"/>
     <w:lsdException w:name="List Table 6 Colorful Accent 6" w:uiPriority="51"/>
     <w:lsdException w:name="List Table 7 Colorful Accent 6" w:uiPriority="52"/>
+    <w:lsdException w:name="Mention" w:semiHidden="1" w:unhideWhenUsed="1"/>
+    <w:lsdException w:name="Smart Hyperlink" w:semiHidden="1" w:unhideWhenUsed="1"/>
   </w:latentStyles>
   <w:style w:type="paragraph" w:default="1" w:styleId="Normal">
     <w:name w:val="Normal"/>

</xml_diff>